<commit_message>
finish doc file and adding dot files
</commit_message>
<xml_diff>
--- a/HW_4/dry_editable.docx
+++ b/HW_4/dry_editable.docx
@@ -4560,7 +4560,6 @@
         </w:rPr>
         <w:br/>
       </w:r>
-      <w:proofErr w:type="spellStart"/>
       <w:r>
         <w:rPr>
           <w:rFonts w:ascii="Courier New" w:eastAsiaTheme="minorHAnsi" w:hAnsi="Courier New" w:cs="Courier New"/>
@@ -4573,7 +4572,6 @@
         </w:rPr>
         <w:t>RandomForestClassifier</w:t>
       </w:r>
-      <w:proofErr w:type="spellEnd"/>
       <w:r>
         <w:rPr>
           <w:rFonts w:ascii="Courier New" w:eastAsiaTheme="minorHAnsi" w:hAnsi="Courier New" w:cs="Courier New"/>
@@ -4586,7 +4584,6 @@
         </w:rPr>
         <w:t>(</w:t>
       </w:r>
-      <w:proofErr w:type="spellStart"/>
       <w:r>
         <w:rPr>
           <w:rFonts w:ascii="Courier New" w:eastAsiaTheme="minorHAnsi" w:hAnsi="Courier New" w:cs="Courier New"/>
@@ -4599,7 +4596,6 @@
         </w:rPr>
         <w:t>random_state</w:t>
       </w:r>
-      <w:proofErr w:type="spellEnd"/>
       <w:r>
         <w:rPr>
           <w:rFonts w:ascii="Courier New" w:eastAsiaTheme="minorHAnsi" w:hAnsi="Courier New" w:cs="Courier New"/>
@@ -4676,29 +4672,7 @@
           <w:szCs w:val="20"/>
           <w:highlight w:val="white"/>
         </w:rPr>
-        <w:t>’</w:t>
-      </w:r>
-      <w:proofErr w:type="spellStart"/>
-      <w:r>
-        <w:rPr>
-          <w:rFonts w:ascii="Courier New" w:eastAsiaTheme="minorHAnsi" w:hAnsi="Courier New" w:cs="Courier New"/>
-          <w:color w:val="808080"/>
-          <w:sz w:val="20"/>
-          <w:szCs w:val="20"/>
-          <w:highlight w:val="white"/>
-        </w:rPr>
-        <w:t>gini</w:t>
-      </w:r>
-      <w:proofErr w:type="spellEnd"/>
-      <w:r>
-        <w:rPr>
-          <w:rFonts w:ascii="Courier New" w:eastAsiaTheme="minorHAnsi" w:hAnsi="Courier New" w:cs="Courier New"/>
-          <w:color w:val="808080"/>
-          <w:sz w:val="20"/>
-          <w:szCs w:val="20"/>
-          <w:highlight w:val="white"/>
-        </w:rPr>
-        <w:t>’</w:t>
+        <w:t>’gini’</w:t>
       </w:r>
       <w:r>
         <w:rPr>
@@ -4722,7 +4696,6 @@
         </w:rPr>
         <w:t xml:space="preserve"> </w:t>
       </w:r>
-      <w:proofErr w:type="spellStart"/>
       <w:r>
         <w:rPr>
           <w:rFonts w:ascii="Courier New" w:eastAsiaTheme="minorHAnsi" w:hAnsi="Courier New" w:cs="Courier New"/>
@@ -4735,7 +4708,6 @@
         </w:rPr>
         <w:t>n_samples_split</w:t>
       </w:r>
-      <w:proofErr w:type="spellEnd"/>
       <w:r>
         <w:rPr>
           <w:rFonts w:ascii="Courier New" w:eastAsiaTheme="minorHAnsi" w:hAnsi="Courier New" w:cs="Courier New"/>
@@ -4780,7 +4752,6 @@
         </w:rPr>
         <w:t xml:space="preserve"> </w:t>
       </w:r>
-      <w:proofErr w:type="spellStart"/>
       <w:r>
         <w:rPr>
           <w:rFonts w:ascii="Courier New" w:eastAsiaTheme="minorHAnsi" w:hAnsi="Courier New" w:cs="Courier New"/>
@@ -4793,7 +4764,6 @@
         </w:rPr>
         <w:t>min_samples_leaf</w:t>
       </w:r>
-      <w:proofErr w:type="spellEnd"/>
       <w:r>
         <w:rPr>
           <w:rFonts w:ascii="Courier New" w:eastAsiaTheme="minorHAnsi" w:hAnsi="Courier New" w:cs="Courier New"/>
@@ -4838,7 +4808,6 @@
         </w:rPr>
         <w:t xml:space="preserve"> </w:t>
       </w:r>
-      <w:proofErr w:type="spellStart"/>
       <w:r>
         <w:rPr>
           <w:rFonts w:ascii="Courier New" w:eastAsiaTheme="minorHAnsi" w:hAnsi="Courier New" w:cs="Courier New"/>
@@ -4851,7 +4820,6 @@
         </w:rPr>
         <w:t>n_estimators</w:t>
       </w:r>
-      <w:proofErr w:type="spellEnd"/>
       <w:r>
         <w:rPr>
           <w:rFonts w:ascii="Courier New" w:eastAsiaTheme="minorHAnsi" w:hAnsi="Courier New" w:cs="Courier New"/>
@@ -7135,7 +7103,6 @@
         </w:rPr>
         <w:br/>
       </w:r>
-      <w:proofErr w:type="spellStart"/>
       <w:r>
         <w:rPr>
           <w:rFonts w:ascii="Courier New" w:eastAsiaTheme="minorHAnsi" w:hAnsi="Courier New" w:cs="Courier New"/>
@@ -7148,7 +7115,6 @@
         </w:rPr>
         <w:t>RandomForestClassifier</w:t>
       </w:r>
-      <w:proofErr w:type="spellEnd"/>
       <w:r>
         <w:rPr>
           <w:rFonts w:ascii="Courier New" w:eastAsiaTheme="minorHAnsi" w:hAnsi="Courier New" w:cs="Courier New"/>
@@ -7161,7 +7127,6 @@
         </w:rPr>
         <w:t>(</w:t>
       </w:r>
-      <w:proofErr w:type="spellStart"/>
       <w:r>
         <w:rPr>
           <w:rFonts w:ascii="Courier New" w:eastAsiaTheme="minorHAnsi" w:hAnsi="Courier New" w:cs="Courier New"/>
@@ -7174,7 +7139,6 @@
         </w:rPr>
         <w:t>random_state</w:t>
       </w:r>
-      <w:proofErr w:type="spellEnd"/>
       <w:r>
         <w:rPr>
           <w:rFonts w:ascii="Courier New" w:eastAsiaTheme="minorHAnsi" w:hAnsi="Courier New" w:cs="Courier New"/>
@@ -7251,29 +7215,7 @@
           <w:szCs w:val="20"/>
           <w:highlight w:val="white"/>
         </w:rPr>
-        <w:t>’</w:t>
-      </w:r>
-      <w:proofErr w:type="spellStart"/>
-      <w:r>
-        <w:rPr>
-          <w:rFonts w:ascii="Courier New" w:eastAsiaTheme="minorHAnsi" w:hAnsi="Courier New" w:cs="Courier New"/>
-          <w:color w:val="808080"/>
-          <w:sz w:val="20"/>
-          <w:szCs w:val="20"/>
-          <w:highlight w:val="white"/>
-        </w:rPr>
-        <w:t>gini</w:t>
-      </w:r>
-      <w:proofErr w:type="spellEnd"/>
-      <w:r>
-        <w:rPr>
-          <w:rFonts w:ascii="Courier New" w:eastAsiaTheme="minorHAnsi" w:hAnsi="Courier New" w:cs="Courier New"/>
-          <w:color w:val="808080"/>
-          <w:sz w:val="20"/>
-          <w:szCs w:val="20"/>
-          <w:highlight w:val="white"/>
-        </w:rPr>
-        <w:t>’</w:t>
+        <w:t>’gini’</w:t>
       </w:r>
       <w:r>
         <w:rPr>
@@ -7297,7 +7239,6 @@
         </w:rPr>
         <w:t xml:space="preserve"> </w:t>
       </w:r>
-      <w:proofErr w:type="spellStart"/>
       <w:r>
         <w:rPr>
           <w:rFonts w:ascii="Courier New" w:eastAsiaTheme="minorHAnsi" w:hAnsi="Courier New" w:cs="Courier New"/>
@@ -7310,7 +7251,6 @@
         </w:rPr>
         <w:t>n_samples_split</w:t>
       </w:r>
-      <w:proofErr w:type="spellEnd"/>
       <w:r>
         <w:rPr>
           <w:rFonts w:ascii="Courier New" w:eastAsiaTheme="minorHAnsi" w:hAnsi="Courier New" w:cs="Courier New"/>
@@ -7355,7 +7295,6 @@
         </w:rPr>
         <w:t xml:space="preserve"> </w:t>
       </w:r>
-      <w:proofErr w:type="spellStart"/>
       <w:r>
         <w:rPr>
           <w:rFonts w:ascii="Courier New" w:eastAsiaTheme="minorHAnsi" w:hAnsi="Courier New" w:cs="Courier New"/>
@@ -7368,7 +7307,6 @@
         </w:rPr>
         <w:t>min_samples_leaf</w:t>
       </w:r>
-      <w:proofErr w:type="spellEnd"/>
       <w:r>
         <w:rPr>
           <w:rFonts w:ascii="Courier New" w:eastAsiaTheme="minorHAnsi" w:hAnsi="Courier New" w:cs="Courier New"/>
@@ -7413,7 +7351,6 @@
         </w:rPr>
         <w:t xml:space="preserve"> </w:t>
       </w:r>
-      <w:proofErr w:type="spellStart"/>
       <w:r>
         <w:rPr>
           <w:rFonts w:ascii="Courier New" w:eastAsiaTheme="minorHAnsi" w:hAnsi="Courier New" w:cs="Courier New"/>
@@ -7426,7 +7363,6 @@
         </w:rPr>
         <w:t>n_estimators</w:t>
       </w:r>
-      <w:proofErr w:type="spellEnd"/>
       <w:r>
         <w:rPr>
           <w:rFonts w:ascii="Courier New" w:eastAsiaTheme="minorHAnsi" w:hAnsi="Courier New" w:cs="Courier New"/>
@@ -7525,15 +7461,7 @@
           <w:sz w:val="26"/>
           <w:szCs w:val="26"/>
         </w:rPr>
-        <w:t>feature</w:t>
-      </w:r>
-      <w:r>
-        <w:rPr>
-          <w:rFonts w:eastAsiaTheme="minorHAnsi" w:cstheme="minorHAnsi"/>
-          <w:sz w:val="26"/>
-          <w:szCs w:val="26"/>
-        </w:rPr>
-        <w:t xml:space="preserve"> </w:t>
+        <w:t xml:space="preserve">feature </w:t>
       </w:r>
       <w:r>
         <w:rPr>
@@ -7699,7 +7627,6 @@
                 <w:szCs w:val="16"/>
               </w:rPr>
             </w:pPr>
-            <w:proofErr w:type="spellStart"/>
             <w:r>
               <w:rPr>
                 <w:rFonts w:eastAsiaTheme="minorHAnsi" w:cstheme="minorHAnsi"/>
@@ -7708,7 +7635,6 @@
               </w:rPr>
               <w:t>Avg_monthly_expense_on_pets_or_plants</w:t>
             </w:r>
-            <w:proofErr w:type="spellEnd"/>
           </w:p>
           <w:p>
             <w:pPr>
@@ -7724,7 +7650,6 @@
                 <w:szCs w:val="16"/>
               </w:rPr>
             </w:pPr>
-            <w:proofErr w:type="spellStart"/>
             <w:r>
               <w:rPr>
                 <w:rFonts w:eastAsiaTheme="minorHAnsi" w:cstheme="minorHAnsi"/>
@@ -7733,7 +7658,6 @@
               </w:rPr>
               <w:t>Weighted_education_rank</w:t>
             </w:r>
-            <w:proofErr w:type="spellEnd"/>
           </w:p>
           <w:p>
             <w:pPr>
@@ -7749,7 +7673,6 @@
                 <w:szCs w:val="16"/>
               </w:rPr>
             </w:pPr>
-            <w:proofErr w:type="spellStart"/>
             <w:r>
               <w:rPr>
                 <w:rFonts w:eastAsiaTheme="minorHAnsi" w:cstheme="minorHAnsi"/>
@@ -7758,7 +7681,6 @@
               </w:rPr>
               <w:t>Avg_Residancy_Altitude</w:t>
             </w:r>
-            <w:proofErr w:type="spellEnd"/>
           </w:p>
           <w:p>
             <w:pPr>
@@ -7774,7 +7696,6 @@
                 <w:szCs w:val="16"/>
               </w:rPr>
             </w:pPr>
-            <w:proofErr w:type="spellStart"/>
             <w:r>
               <w:rPr>
                 <w:rFonts w:eastAsiaTheme="minorHAnsi" w:cstheme="minorHAnsi"/>
@@ -7783,7 +7704,6 @@
               </w:rPr>
               <w:t>Avg_government_satisfaction</w:t>
             </w:r>
-            <w:proofErr w:type="spellEnd"/>
           </w:p>
           <w:p>
             <w:pPr>
@@ -7799,7 +7719,6 @@
                 <w:szCs w:val="16"/>
               </w:rPr>
             </w:pPr>
-            <w:proofErr w:type="spellStart"/>
             <w:r>
               <w:rPr>
                 <w:rFonts w:eastAsiaTheme="minorHAnsi" w:cstheme="minorHAnsi"/>
@@ -7808,7 +7727,6 @@
               </w:rPr>
               <w:t>Avg_environmental_importance</w:t>
             </w:r>
-            <w:proofErr w:type="spellEnd"/>
           </w:p>
           <w:p>
             <w:pPr>
@@ -7824,7 +7742,6 @@
                 <w:szCs w:val="16"/>
               </w:rPr>
             </w:pPr>
-            <w:proofErr w:type="spellStart"/>
             <w:r>
               <w:rPr>
                 <w:rFonts w:eastAsiaTheme="minorHAnsi" w:cstheme="minorHAnsi"/>
@@ -7833,7 +7750,6 @@
               </w:rPr>
               <w:t>Avg_education_importance</w:t>
             </w:r>
-            <w:proofErr w:type="spellEnd"/>
           </w:p>
           <w:p>
             <w:pPr>
@@ -7849,7 +7765,6 @@
                 <w:szCs w:val="16"/>
               </w:rPr>
             </w:pPr>
-            <w:proofErr w:type="spellStart"/>
             <w:r>
               <w:rPr>
                 <w:rFonts w:eastAsiaTheme="minorHAnsi" w:cstheme="minorHAnsi"/>
@@ -7858,7 +7773,6 @@
               </w:rPr>
               <w:t>Yearly_ExpensesK</w:t>
             </w:r>
-            <w:proofErr w:type="spellEnd"/>
           </w:p>
           <w:p>
             <w:pPr>
@@ -7874,7 +7788,6 @@
                 <w:szCs w:val="16"/>
               </w:rPr>
             </w:pPr>
-            <w:proofErr w:type="spellStart"/>
             <w:r>
               <w:rPr>
                 <w:rFonts w:eastAsiaTheme="minorHAnsi" w:cstheme="minorHAnsi"/>
@@ -7883,7 +7796,6 @@
               </w:rPr>
               <w:t>Number_of_valued_Kneset_members</w:t>
             </w:r>
-            <w:proofErr w:type="spellEnd"/>
           </w:p>
           <w:p>
             <w:pPr>
@@ -7900,7 +7812,6 @@
                 <w:rtl/>
               </w:rPr>
             </w:pPr>
-            <w:proofErr w:type="spellStart"/>
             <w:r>
               <w:rPr>
                 <w:rFonts w:eastAsiaTheme="minorHAnsi" w:cstheme="minorHAnsi"/>
@@ -7909,7 +7820,6 @@
               </w:rPr>
               <w:t>Most_Important_Issue</w:t>
             </w:r>
-            <w:proofErr w:type="spellEnd"/>
           </w:p>
         </w:tc>
         <w:tc>
@@ -7961,7 +7871,6 @@
                 <w:szCs w:val="16"/>
               </w:rPr>
             </w:pPr>
-            <w:proofErr w:type="spellStart"/>
             <w:r>
               <w:rPr>
                 <w:rFonts w:eastAsiaTheme="minorHAnsi" w:cstheme="minorHAnsi"/>
@@ -7970,7 +7879,6 @@
               </w:rPr>
               <w:t>Number_of_valued_Kneset_members</w:t>
             </w:r>
-            <w:proofErr w:type="spellEnd"/>
           </w:p>
           <w:p>
             <w:pPr>
@@ -7986,7 +7894,6 @@
                 <w:szCs w:val="16"/>
               </w:rPr>
             </w:pPr>
-            <w:proofErr w:type="spellStart"/>
             <w:r>
               <w:rPr>
                 <w:rFonts w:eastAsiaTheme="minorHAnsi" w:cstheme="minorHAnsi"/>
@@ -7995,7 +7902,6 @@
               </w:rPr>
               <w:t>Avg_education_importance</w:t>
             </w:r>
-            <w:proofErr w:type="spellEnd"/>
           </w:p>
           <w:p>
             <w:pPr>
@@ -8011,7 +7917,6 @@
                 <w:szCs w:val="16"/>
               </w:rPr>
             </w:pPr>
-            <w:proofErr w:type="spellStart"/>
             <w:r>
               <w:rPr>
                 <w:rFonts w:eastAsiaTheme="minorHAnsi" w:cstheme="minorHAnsi"/>
@@ -8020,7 +7925,6 @@
               </w:rPr>
               <w:t>Avg_environmental_importance</w:t>
             </w:r>
-            <w:proofErr w:type="spellEnd"/>
           </w:p>
           <w:p>
             <w:pPr>
@@ -8036,7 +7940,6 @@
                 <w:szCs w:val="16"/>
               </w:rPr>
             </w:pPr>
-            <w:proofErr w:type="spellStart"/>
             <w:r>
               <w:rPr>
                 <w:rFonts w:eastAsiaTheme="minorHAnsi" w:cstheme="minorHAnsi"/>
@@ -8045,7 +7948,6 @@
               </w:rPr>
               <w:t>Avg_government_satisfaction</w:t>
             </w:r>
-            <w:proofErr w:type="spellEnd"/>
           </w:p>
           <w:p>
             <w:pPr>
@@ -8061,7 +7963,6 @@
                 <w:szCs w:val="16"/>
               </w:rPr>
             </w:pPr>
-            <w:proofErr w:type="spellStart"/>
             <w:r>
               <w:rPr>
                 <w:rFonts w:eastAsiaTheme="minorHAnsi" w:cstheme="minorHAnsi"/>
@@ -8070,7 +7971,6 @@
               </w:rPr>
               <w:t>Weighted_education_rank</w:t>
             </w:r>
-            <w:proofErr w:type="spellEnd"/>
           </w:p>
           <w:p>
             <w:pPr>
@@ -8086,7 +7986,6 @@
                 <w:szCs w:val="16"/>
               </w:rPr>
             </w:pPr>
-            <w:proofErr w:type="spellStart"/>
             <w:r>
               <w:rPr>
                 <w:rFonts w:eastAsiaTheme="minorHAnsi" w:cstheme="minorHAnsi"/>
@@ -8095,7 +7994,6 @@
               </w:rPr>
               <w:t>Avg_Residancy_Altitude</w:t>
             </w:r>
-            <w:proofErr w:type="spellEnd"/>
           </w:p>
           <w:p>
             <w:pPr>
@@ -8111,7 +8009,6 @@
                 <w:szCs w:val="16"/>
               </w:rPr>
             </w:pPr>
-            <w:proofErr w:type="spellStart"/>
             <w:r>
               <w:rPr>
                 <w:rFonts w:eastAsiaTheme="minorHAnsi" w:cstheme="minorHAnsi"/>
@@ -8120,7 +8017,6 @@
               </w:rPr>
               <w:t>Most_Important_Issue</w:t>
             </w:r>
-            <w:proofErr w:type="spellEnd"/>
           </w:p>
           <w:p>
             <w:pPr>
@@ -8136,7 +8032,6 @@
                 <w:szCs w:val="16"/>
               </w:rPr>
             </w:pPr>
-            <w:proofErr w:type="spellStart"/>
             <w:r>
               <w:rPr>
                 <w:rFonts w:eastAsiaTheme="minorHAnsi" w:cstheme="minorHAnsi"/>
@@ -8145,7 +8040,6 @@
               </w:rPr>
               <w:t>Avg_monthly_expense_on_pets_or_plants</w:t>
             </w:r>
-            <w:proofErr w:type="spellEnd"/>
           </w:p>
           <w:p>
             <w:pPr>
@@ -8162,7 +8056,6 @@
                 <w:rtl/>
               </w:rPr>
             </w:pPr>
-            <w:proofErr w:type="spellStart"/>
             <w:r>
               <w:rPr>
                 <w:rFonts w:eastAsiaTheme="minorHAnsi" w:cstheme="minorHAnsi"/>
@@ -8171,7 +8064,6 @@
               </w:rPr>
               <w:t>Yearly_ExpensesK</w:t>
             </w:r>
-            <w:proofErr w:type="spellEnd"/>
           </w:p>
         </w:tc>
         <w:tc>
@@ -8223,7 +8115,6 @@
                 <w:szCs w:val="16"/>
               </w:rPr>
             </w:pPr>
-            <w:proofErr w:type="spellStart"/>
             <w:r>
               <w:rPr>
                 <w:rFonts w:eastAsiaTheme="minorHAnsi" w:cstheme="minorHAnsi"/>
@@ -8232,7 +8123,6 @@
               </w:rPr>
               <w:t>Avg_education_importance</w:t>
             </w:r>
-            <w:proofErr w:type="spellEnd"/>
           </w:p>
           <w:p>
             <w:pPr>
@@ -8248,7 +8138,6 @@
                 <w:szCs w:val="16"/>
               </w:rPr>
             </w:pPr>
-            <w:proofErr w:type="spellStart"/>
             <w:r>
               <w:rPr>
                 <w:rFonts w:eastAsiaTheme="minorHAnsi" w:cstheme="minorHAnsi"/>
@@ -8257,7 +8146,6 @@
               </w:rPr>
               <w:t>Avg_environmental_importance</w:t>
             </w:r>
-            <w:proofErr w:type="spellEnd"/>
           </w:p>
           <w:p>
             <w:pPr>
@@ -8273,7 +8161,6 @@
                 <w:szCs w:val="16"/>
               </w:rPr>
             </w:pPr>
-            <w:proofErr w:type="spellStart"/>
             <w:r>
               <w:rPr>
                 <w:rFonts w:eastAsiaTheme="minorHAnsi" w:cstheme="minorHAnsi"/>
@@ -8282,7 +8169,6 @@
               </w:rPr>
               <w:t>Avg_government_satisfaction</w:t>
             </w:r>
-            <w:proofErr w:type="spellEnd"/>
           </w:p>
           <w:p>
             <w:pPr>
@@ -8298,7 +8184,6 @@
                 <w:szCs w:val="16"/>
               </w:rPr>
             </w:pPr>
-            <w:proofErr w:type="spellStart"/>
             <w:r>
               <w:rPr>
                 <w:rFonts w:eastAsiaTheme="minorHAnsi" w:cstheme="minorHAnsi"/>
@@ -8307,7 +8192,6 @@
               </w:rPr>
               <w:t>Weighted_education_rank</w:t>
             </w:r>
-            <w:proofErr w:type="spellEnd"/>
           </w:p>
           <w:p>
             <w:pPr>
@@ -8323,7 +8207,6 @@
                 <w:szCs w:val="16"/>
               </w:rPr>
             </w:pPr>
-            <w:proofErr w:type="spellStart"/>
             <w:r>
               <w:rPr>
                 <w:rFonts w:eastAsiaTheme="minorHAnsi" w:cstheme="minorHAnsi"/>
@@ -8332,7 +8215,6 @@
               </w:rPr>
               <w:t>Avg_Residancy_Altitude</w:t>
             </w:r>
-            <w:proofErr w:type="spellEnd"/>
           </w:p>
           <w:p>
             <w:pPr>
@@ -8348,7 +8230,6 @@
                 <w:szCs w:val="16"/>
               </w:rPr>
             </w:pPr>
-            <w:proofErr w:type="spellStart"/>
             <w:r>
               <w:rPr>
                 <w:rFonts w:eastAsiaTheme="minorHAnsi" w:cstheme="minorHAnsi"/>
@@ -8357,7 +8238,6 @@
               </w:rPr>
               <w:t>Avg_monthly_expense_on_pets_or_plants</w:t>
             </w:r>
-            <w:proofErr w:type="spellEnd"/>
           </w:p>
           <w:p>
             <w:pPr>
@@ -8373,7 +8253,6 @@
                 <w:szCs w:val="16"/>
               </w:rPr>
             </w:pPr>
-            <w:proofErr w:type="spellStart"/>
             <w:r>
               <w:rPr>
                 <w:rFonts w:eastAsiaTheme="minorHAnsi" w:cstheme="minorHAnsi"/>
@@ -8382,7 +8261,6 @@
               </w:rPr>
               <w:t>Number_of_valued_Kneset_members</w:t>
             </w:r>
-            <w:proofErr w:type="spellEnd"/>
           </w:p>
           <w:p>
             <w:pPr>
@@ -8398,7 +8276,6 @@
                 <w:szCs w:val="16"/>
               </w:rPr>
             </w:pPr>
-            <w:proofErr w:type="spellStart"/>
             <w:r>
               <w:rPr>
                 <w:rFonts w:eastAsiaTheme="minorHAnsi" w:cstheme="minorHAnsi"/>
@@ -8407,7 +8284,6 @@
               </w:rPr>
               <w:t>Yearly_ExpensesK</w:t>
             </w:r>
-            <w:proofErr w:type="spellEnd"/>
           </w:p>
           <w:p>
             <w:pPr>
@@ -8424,7 +8300,6 @@
                 <w:rtl/>
               </w:rPr>
             </w:pPr>
-            <w:proofErr w:type="spellStart"/>
             <w:r>
               <w:rPr>
                 <w:rFonts w:eastAsiaTheme="minorHAnsi" w:cstheme="minorHAnsi"/>
@@ -8433,7 +8308,6 @@
               </w:rPr>
               <w:t>Most_Important_Issue</w:t>
             </w:r>
-            <w:proofErr w:type="spellEnd"/>
           </w:p>
         </w:tc>
         <w:tc>
@@ -8485,7 +8359,6 @@
                 <w:szCs w:val="16"/>
               </w:rPr>
             </w:pPr>
-            <w:proofErr w:type="spellStart"/>
             <w:r>
               <w:rPr>
                 <w:rFonts w:eastAsiaTheme="minorHAnsi" w:cstheme="minorHAnsi"/>
@@ -8494,7 +8367,6 @@
               </w:rPr>
               <w:t>Most_Important_Issue</w:t>
             </w:r>
-            <w:proofErr w:type="spellEnd"/>
           </w:p>
           <w:p>
             <w:pPr>
@@ -8510,7 +8382,6 @@
                 <w:szCs w:val="16"/>
               </w:rPr>
             </w:pPr>
-            <w:proofErr w:type="spellStart"/>
             <w:r>
               <w:rPr>
                 <w:rFonts w:eastAsiaTheme="minorHAnsi" w:cstheme="minorHAnsi"/>
@@ -8519,7 +8390,6 @@
               </w:rPr>
               <w:t>Weighted_education_rank</w:t>
             </w:r>
-            <w:proofErr w:type="spellEnd"/>
           </w:p>
           <w:p>
             <w:pPr>
@@ -8535,7 +8405,6 @@
                 <w:szCs w:val="16"/>
               </w:rPr>
             </w:pPr>
-            <w:proofErr w:type="spellStart"/>
             <w:r>
               <w:rPr>
                 <w:rFonts w:eastAsiaTheme="minorHAnsi" w:cstheme="minorHAnsi"/>
@@ -8544,7 +8413,6 @@
               </w:rPr>
               <w:t>Number_of_valued_Kneset_members</w:t>
             </w:r>
-            <w:proofErr w:type="spellEnd"/>
           </w:p>
           <w:p>
             <w:pPr>
@@ -8560,7 +8428,6 @@
                 <w:szCs w:val="16"/>
               </w:rPr>
             </w:pPr>
-            <w:proofErr w:type="spellStart"/>
             <w:r>
               <w:rPr>
                 <w:rFonts w:eastAsiaTheme="minorHAnsi" w:cstheme="minorHAnsi"/>
@@ -8569,7 +8436,6 @@
               </w:rPr>
               <w:t>Avg_government_satisfaction</w:t>
             </w:r>
-            <w:proofErr w:type="spellEnd"/>
           </w:p>
           <w:p>
             <w:pPr>
@@ -8585,7 +8451,6 @@
                 <w:szCs w:val="16"/>
               </w:rPr>
             </w:pPr>
-            <w:proofErr w:type="spellStart"/>
             <w:r>
               <w:rPr>
                 <w:rFonts w:eastAsiaTheme="minorHAnsi" w:cstheme="minorHAnsi"/>
@@ -8594,7 +8459,6 @@
               </w:rPr>
               <w:t>Avg_education_importance</w:t>
             </w:r>
-            <w:proofErr w:type="spellEnd"/>
           </w:p>
           <w:p>
             <w:pPr>
@@ -8610,7 +8474,6 @@
                 <w:szCs w:val="16"/>
               </w:rPr>
             </w:pPr>
-            <w:proofErr w:type="spellStart"/>
             <w:r>
               <w:rPr>
                 <w:rFonts w:eastAsiaTheme="minorHAnsi" w:cstheme="minorHAnsi"/>
@@ -8619,7 +8482,6 @@
               </w:rPr>
               <w:t>Avg_environmental_importance</w:t>
             </w:r>
-            <w:proofErr w:type="spellEnd"/>
           </w:p>
           <w:p>
             <w:pPr>
@@ -8635,7 +8497,6 @@
                 <w:szCs w:val="16"/>
               </w:rPr>
             </w:pPr>
-            <w:proofErr w:type="spellStart"/>
             <w:r>
               <w:rPr>
                 <w:rFonts w:eastAsiaTheme="minorHAnsi" w:cstheme="minorHAnsi"/>
@@ -8644,7 +8505,6 @@
               </w:rPr>
               <w:t>Avg_Residancy_Altitude</w:t>
             </w:r>
-            <w:proofErr w:type="spellEnd"/>
           </w:p>
           <w:p>
             <w:pPr>
@@ -8660,7 +8520,6 @@
                 <w:szCs w:val="16"/>
               </w:rPr>
             </w:pPr>
-            <w:proofErr w:type="spellStart"/>
             <w:r>
               <w:rPr>
                 <w:rFonts w:eastAsiaTheme="minorHAnsi" w:cstheme="minorHAnsi"/>
@@ -8669,7 +8528,6 @@
               </w:rPr>
               <w:t>Yearly_ExpensesK</w:t>
             </w:r>
-            <w:proofErr w:type="spellEnd"/>
           </w:p>
           <w:p>
             <w:pPr>
@@ -8686,7 +8544,6 @@
                 <w:rtl/>
               </w:rPr>
             </w:pPr>
-            <w:proofErr w:type="spellStart"/>
             <w:r>
               <w:rPr>
                 <w:rFonts w:eastAsiaTheme="minorHAnsi" w:cstheme="minorHAnsi"/>
@@ -8695,7 +8552,6 @@
               </w:rPr>
               <w:t>Avg_monthly_expense_on_pets_or_plants</w:t>
             </w:r>
-            <w:proofErr w:type="spellEnd"/>
           </w:p>
         </w:tc>
         <w:tc>
@@ -8746,7 +8602,6 @@
                 <w:szCs w:val="16"/>
               </w:rPr>
             </w:pPr>
-            <w:proofErr w:type="spellStart"/>
             <w:r>
               <w:rPr>
                 <w:rFonts w:eastAsiaTheme="minorHAnsi" w:cstheme="minorHAnsi"/>
@@ -8755,7 +8610,6 @@
               </w:rPr>
               <w:t>Weighted_education_rank</w:t>
             </w:r>
-            <w:proofErr w:type="spellEnd"/>
           </w:p>
           <w:p>
             <w:pPr>
@@ -8771,7 +8625,6 @@
                 <w:szCs w:val="16"/>
               </w:rPr>
             </w:pPr>
-            <w:proofErr w:type="spellStart"/>
             <w:r>
               <w:rPr>
                 <w:rFonts w:eastAsiaTheme="minorHAnsi" w:cstheme="minorHAnsi"/>
@@ -8780,7 +8633,6 @@
               </w:rPr>
               <w:t>Avg_Residancy_Altitude</w:t>
             </w:r>
-            <w:proofErr w:type="spellEnd"/>
           </w:p>
           <w:p>
             <w:pPr>
@@ -8796,7 +8648,6 @@
                 <w:szCs w:val="16"/>
               </w:rPr>
             </w:pPr>
-            <w:proofErr w:type="spellStart"/>
             <w:r>
               <w:rPr>
                 <w:rFonts w:eastAsiaTheme="minorHAnsi" w:cstheme="minorHAnsi"/>
@@ -8805,7 +8656,6 @@
               </w:rPr>
               <w:t>Avg_education_importance</w:t>
             </w:r>
-            <w:proofErr w:type="spellEnd"/>
           </w:p>
           <w:p>
             <w:pPr>
@@ -8821,7 +8671,6 @@
                 <w:szCs w:val="16"/>
               </w:rPr>
             </w:pPr>
-            <w:proofErr w:type="spellStart"/>
             <w:r>
               <w:rPr>
                 <w:rFonts w:eastAsiaTheme="minorHAnsi" w:cstheme="minorHAnsi"/>
@@ -8831,7 +8680,6 @@
               <w:lastRenderedPageBreak/>
               <w:t>Avg_government_satisfaction</w:t>
             </w:r>
-            <w:proofErr w:type="spellEnd"/>
           </w:p>
           <w:p>
             <w:pPr>
@@ -8847,7 +8695,6 @@
                 <w:szCs w:val="16"/>
               </w:rPr>
             </w:pPr>
-            <w:proofErr w:type="spellStart"/>
             <w:r>
               <w:rPr>
                 <w:rFonts w:eastAsiaTheme="minorHAnsi" w:cstheme="minorHAnsi"/>
@@ -8856,7 +8703,6 @@
               </w:rPr>
               <w:t>Avg_environmental_importance</w:t>
             </w:r>
-            <w:proofErr w:type="spellEnd"/>
           </w:p>
           <w:p>
             <w:pPr>
@@ -8872,7 +8718,6 @@
                 <w:szCs w:val="16"/>
               </w:rPr>
             </w:pPr>
-            <w:proofErr w:type="spellStart"/>
             <w:r>
               <w:rPr>
                 <w:rFonts w:eastAsiaTheme="minorHAnsi" w:cstheme="minorHAnsi"/>
@@ -8881,7 +8726,6 @@
               </w:rPr>
               <w:t>Avg_monthly_expense_on_pets_or_plants</w:t>
             </w:r>
-            <w:proofErr w:type="spellEnd"/>
           </w:p>
           <w:p>
             <w:pPr>
@@ -8897,7 +8741,6 @@
                 <w:szCs w:val="16"/>
               </w:rPr>
             </w:pPr>
-            <w:proofErr w:type="spellStart"/>
             <w:r>
               <w:rPr>
                 <w:rFonts w:eastAsiaTheme="minorHAnsi" w:cstheme="minorHAnsi"/>
@@ -8906,7 +8749,6 @@
               </w:rPr>
               <w:t>Yearly_ExpensesK</w:t>
             </w:r>
-            <w:proofErr w:type="spellEnd"/>
           </w:p>
           <w:p>
             <w:pPr>
@@ -8922,7 +8764,6 @@
                 <w:szCs w:val="16"/>
               </w:rPr>
             </w:pPr>
-            <w:proofErr w:type="spellStart"/>
             <w:r>
               <w:rPr>
                 <w:rFonts w:eastAsiaTheme="minorHAnsi" w:cstheme="minorHAnsi"/>
@@ -8931,7 +8772,6 @@
               </w:rPr>
               <w:t>Number_of_valued_Kneset_members</w:t>
             </w:r>
-            <w:proofErr w:type="spellEnd"/>
           </w:p>
           <w:p>
             <w:pPr>
@@ -8948,7 +8788,6 @@
                 <w:rtl/>
               </w:rPr>
             </w:pPr>
-            <w:proofErr w:type="spellStart"/>
             <w:r>
               <w:rPr>
                 <w:rFonts w:eastAsiaTheme="minorHAnsi" w:cstheme="minorHAnsi"/>
@@ -8957,7 +8796,6 @@
               </w:rPr>
               <w:t>Most_Important_Issue</w:t>
             </w:r>
-            <w:proofErr w:type="spellEnd"/>
           </w:p>
         </w:tc>
         <w:tc>
@@ -9009,7 +8847,6 @@
                 <w:szCs w:val="16"/>
               </w:rPr>
             </w:pPr>
-            <w:proofErr w:type="spellStart"/>
             <w:r>
               <w:rPr>
                 <w:rFonts w:eastAsiaTheme="minorHAnsi" w:cstheme="minorHAnsi"/>
@@ -9018,7 +8855,6 @@
               </w:rPr>
               <w:t>Most_Important_Issue</w:t>
             </w:r>
-            <w:proofErr w:type="spellEnd"/>
           </w:p>
           <w:p>
             <w:pPr>
@@ -9034,7 +8870,6 @@
                 <w:szCs w:val="16"/>
               </w:rPr>
             </w:pPr>
-            <w:proofErr w:type="spellStart"/>
             <w:r>
               <w:rPr>
                 <w:rFonts w:eastAsiaTheme="minorHAnsi" w:cstheme="minorHAnsi"/>
@@ -9043,7 +8878,6 @@
               </w:rPr>
               <w:t>Weighted_education_rank</w:t>
             </w:r>
-            <w:proofErr w:type="spellEnd"/>
           </w:p>
           <w:p>
             <w:pPr>
@@ -9059,7 +8893,6 @@
                 <w:szCs w:val="16"/>
               </w:rPr>
             </w:pPr>
-            <w:proofErr w:type="spellStart"/>
             <w:r>
               <w:rPr>
                 <w:rFonts w:eastAsiaTheme="minorHAnsi" w:cstheme="minorHAnsi"/>
@@ -9068,7 +8901,6 @@
               </w:rPr>
               <w:t>Avg_environmental_importance</w:t>
             </w:r>
-            <w:proofErr w:type="spellEnd"/>
           </w:p>
           <w:p>
             <w:pPr>
@@ -9084,7 +8916,6 @@
                 <w:szCs w:val="16"/>
               </w:rPr>
             </w:pPr>
-            <w:proofErr w:type="spellStart"/>
             <w:r>
               <w:rPr>
                 <w:rFonts w:eastAsiaTheme="minorHAnsi" w:cstheme="minorHAnsi"/>
@@ -9093,7 +8924,6 @@
               </w:rPr>
               <w:t>Number_of_valued_Kneset_members</w:t>
             </w:r>
-            <w:proofErr w:type="spellEnd"/>
           </w:p>
           <w:p>
             <w:pPr>
@@ -9109,7 +8939,6 @@
                 <w:szCs w:val="16"/>
               </w:rPr>
             </w:pPr>
-            <w:proofErr w:type="spellStart"/>
             <w:r>
               <w:rPr>
                 <w:rFonts w:eastAsiaTheme="minorHAnsi" w:cstheme="minorHAnsi"/>
@@ -9118,7 +8947,6 @@
               </w:rPr>
               <w:t>Avg_government_satisfaction</w:t>
             </w:r>
-            <w:proofErr w:type="spellEnd"/>
           </w:p>
           <w:p>
             <w:pPr>
@@ -9134,7 +8962,6 @@
                 <w:szCs w:val="16"/>
               </w:rPr>
             </w:pPr>
-            <w:proofErr w:type="spellStart"/>
             <w:r>
               <w:rPr>
                 <w:rFonts w:eastAsiaTheme="minorHAnsi" w:cstheme="minorHAnsi"/>
@@ -9143,7 +8970,6 @@
               </w:rPr>
               <w:t>Avg_education_importance</w:t>
             </w:r>
-            <w:proofErr w:type="spellEnd"/>
           </w:p>
           <w:p>
             <w:pPr>
@@ -9159,7 +8985,6 @@
                 <w:szCs w:val="16"/>
               </w:rPr>
             </w:pPr>
-            <w:proofErr w:type="spellStart"/>
             <w:r>
               <w:rPr>
                 <w:rFonts w:eastAsiaTheme="minorHAnsi" w:cstheme="minorHAnsi"/>
@@ -9168,7 +8993,6 @@
               </w:rPr>
               <w:t>Avg_Residancy_Altitude</w:t>
             </w:r>
-            <w:proofErr w:type="spellEnd"/>
           </w:p>
           <w:p>
             <w:pPr>
@@ -9184,7 +9008,6 @@
                 <w:szCs w:val="16"/>
               </w:rPr>
             </w:pPr>
-            <w:proofErr w:type="spellStart"/>
             <w:r>
               <w:rPr>
                 <w:rFonts w:eastAsiaTheme="minorHAnsi" w:cstheme="minorHAnsi"/>
@@ -9193,7 +9016,6 @@
               </w:rPr>
               <w:t>Avg_monthly_expense_on_pets_or_plants</w:t>
             </w:r>
-            <w:proofErr w:type="spellEnd"/>
           </w:p>
           <w:p>
             <w:pPr>
@@ -9210,7 +9032,6 @@
                 <w:rtl/>
               </w:rPr>
             </w:pPr>
-            <w:proofErr w:type="spellStart"/>
             <w:r>
               <w:rPr>
                 <w:rFonts w:eastAsiaTheme="minorHAnsi" w:cstheme="minorHAnsi"/>
@@ -9219,7 +9040,6 @@
               </w:rPr>
               <w:t>Yearly_ExpensesK</w:t>
             </w:r>
-            <w:proofErr w:type="spellEnd"/>
           </w:p>
         </w:tc>
         <w:tc>
@@ -9270,7 +9090,6 @@
                 <w:szCs w:val="16"/>
               </w:rPr>
             </w:pPr>
-            <w:proofErr w:type="spellStart"/>
             <w:r>
               <w:rPr>
                 <w:rFonts w:eastAsiaTheme="minorHAnsi" w:cstheme="minorHAnsi"/>
@@ -9279,7 +9098,6 @@
               </w:rPr>
               <w:t>Avg_environmental_importance</w:t>
             </w:r>
-            <w:proofErr w:type="spellEnd"/>
           </w:p>
           <w:p>
             <w:pPr>
@@ -9295,7 +9113,6 @@
                 <w:szCs w:val="16"/>
               </w:rPr>
             </w:pPr>
-            <w:proofErr w:type="spellStart"/>
             <w:r>
               <w:rPr>
                 <w:rFonts w:eastAsiaTheme="minorHAnsi" w:cstheme="minorHAnsi"/>
@@ -9304,7 +9121,6 @@
               </w:rPr>
               <w:t>Weighted_education_rank</w:t>
             </w:r>
-            <w:proofErr w:type="spellEnd"/>
           </w:p>
           <w:p>
             <w:pPr>
@@ -9320,7 +9136,6 @@
                 <w:szCs w:val="16"/>
               </w:rPr>
             </w:pPr>
-            <w:proofErr w:type="spellStart"/>
             <w:r>
               <w:rPr>
                 <w:rFonts w:eastAsiaTheme="minorHAnsi" w:cstheme="minorHAnsi"/>
@@ -9329,7 +9144,6 @@
               </w:rPr>
               <w:t>Avg_government_satisfaction</w:t>
             </w:r>
-            <w:proofErr w:type="spellEnd"/>
           </w:p>
           <w:p>
             <w:pPr>
@@ -9345,7 +9159,6 @@
                 <w:szCs w:val="16"/>
               </w:rPr>
             </w:pPr>
-            <w:proofErr w:type="spellStart"/>
             <w:r>
               <w:rPr>
                 <w:rFonts w:eastAsiaTheme="minorHAnsi" w:cstheme="minorHAnsi"/>
@@ -9354,7 +9167,6 @@
               </w:rPr>
               <w:t>Avg_education_importance</w:t>
             </w:r>
-            <w:proofErr w:type="spellEnd"/>
           </w:p>
           <w:p>
             <w:pPr>
@@ -9370,7 +9182,6 @@
                 <w:szCs w:val="16"/>
               </w:rPr>
             </w:pPr>
-            <w:proofErr w:type="spellStart"/>
             <w:r>
               <w:rPr>
                 <w:rFonts w:eastAsiaTheme="minorHAnsi" w:cstheme="minorHAnsi"/>
@@ -9379,7 +9190,6 @@
               </w:rPr>
               <w:t>Number_of_valued_Kneset_members</w:t>
             </w:r>
-            <w:proofErr w:type="spellEnd"/>
           </w:p>
           <w:p>
             <w:pPr>
@@ -9395,7 +9205,6 @@
                 <w:szCs w:val="16"/>
               </w:rPr>
             </w:pPr>
-            <w:proofErr w:type="spellStart"/>
             <w:r>
               <w:rPr>
                 <w:rFonts w:eastAsiaTheme="minorHAnsi" w:cstheme="minorHAnsi"/>
@@ -9404,7 +9213,6 @@
               </w:rPr>
               <w:t>Avg_Residancy_Altitude</w:t>
             </w:r>
-            <w:proofErr w:type="spellEnd"/>
           </w:p>
           <w:p>
             <w:pPr>
@@ -9420,7 +9228,6 @@
                 <w:szCs w:val="16"/>
               </w:rPr>
             </w:pPr>
-            <w:proofErr w:type="spellStart"/>
             <w:r>
               <w:rPr>
                 <w:rFonts w:eastAsiaTheme="minorHAnsi" w:cstheme="minorHAnsi"/>
@@ -9429,7 +9236,6 @@
               </w:rPr>
               <w:t>Avg_monthly_expense_on_pets_or_plants</w:t>
             </w:r>
-            <w:proofErr w:type="spellEnd"/>
           </w:p>
           <w:p>
             <w:pPr>
@@ -9445,7 +9251,6 @@
                 <w:szCs w:val="16"/>
               </w:rPr>
             </w:pPr>
-            <w:proofErr w:type="spellStart"/>
             <w:r>
               <w:rPr>
                 <w:rFonts w:eastAsiaTheme="minorHAnsi" w:cstheme="minorHAnsi"/>
@@ -9454,7 +9259,6 @@
               </w:rPr>
               <w:t>Yearly_ExpensesK</w:t>
             </w:r>
-            <w:proofErr w:type="spellEnd"/>
           </w:p>
           <w:p>
             <w:pPr>
@@ -9471,7 +9275,6 @@
                 <w:rtl/>
               </w:rPr>
             </w:pPr>
-            <w:proofErr w:type="spellStart"/>
             <w:r>
               <w:rPr>
                 <w:rFonts w:eastAsiaTheme="minorHAnsi" w:cstheme="minorHAnsi"/>
@@ -9480,7 +9283,6 @@
               </w:rPr>
               <w:t>Most_Important_Issue</w:t>
             </w:r>
-            <w:proofErr w:type="spellEnd"/>
           </w:p>
         </w:tc>
         <w:tc>
@@ -9531,7 +9333,6 @@
                 <w:szCs w:val="16"/>
               </w:rPr>
             </w:pPr>
-            <w:proofErr w:type="spellStart"/>
             <w:r>
               <w:rPr>
                 <w:rFonts w:eastAsiaTheme="minorHAnsi" w:cstheme="minorHAnsi"/>
@@ -9540,7 +9341,6 @@
               </w:rPr>
               <w:t>Weighted_education_rank</w:t>
             </w:r>
-            <w:proofErr w:type="spellEnd"/>
           </w:p>
           <w:p>
             <w:pPr>
@@ -9556,7 +9356,6 @@
                 <w:szCs w:val="16"/>
               </w:rPr>
             </w:pPr>
-            <w:proofErr w:type="spellStart"/>
             <w:r>
               <w:rPr>
                 <w:rFonts w:eastAsiaTheme="minorHAnsi" w:cstheme="minorHAnsi"/>
@@ -9565,7 +9364,6 @@
               </w:rPr>
               <w:t>Avg_environmental_importance</w:t>
             </w:r>
-            <w:proofErr w:type="spellEnd"/>
           </w:p>
           <w:p>
             <w:pPr>
@@ -9581,7 +9379,6 @@
                 <w:szCs w:val="16"/>
               </w:rPr>
             </w:pPr>
-            <w:proofErr w:type="spellStart"/>
             <w:r>
               <w:rPr>
                 <w:rFonts w:eastAsiaTheme="minorHAnsi" w:cstheme="minorHAnsi"/>
@@ -9590,7 +9387,6 @@
               </w:rPr>
               <w:t>Number_of_valued_Kneset_members</w:t>
             </w:r>
-            <w:proofErr w:type="spellEnd"/>
           </w:p>
           <w:p>
             <w:pPr>
@@ -9606,7 +9402,6 @@
                 <w:szCs w:val="16"/>
               </w:rPr>
             </w:pPr>
-            <w:proofErr w:type="spellStart"/>
             <w:r>
               <w:rPr>
                 <w:rFonts w:eastAsiaTheme="minorHAnsi" w:cstheme="minorHAnsi"/>
@@ -9615,7 +9410,6 @@
               </w:rPr>
               <w:t>Avg_Residancy_Altitude</w:t>
             </w:r>
-            <w:proofErr w:type="spellEnd"/>
           </w:p>
           <w:p>
             <w:pPr>
@@ -9631,7 +9425,6 @@
                 <w:szCs w:val="16"/>
               </w:rPr>
             </w:pPr>
-            <w:proofErr w:type="spellStart"/>
             <w:r>
               <w:rPr>
                 <w:rFonts w:eastAsiaTheme="minorHAnsi" w:cstheme="minorHAnsi"/>
@@ -9640,7 +9433,6 @@
               </w:rPr>
               <w:t>Avg_government_satisfaction</w:t>
             </w:r>
-            <w:proofErr w:type="spellEnd"/>
           </w:p>
           <w:p>
             <w:pPr>
@@ -9656,7 +9448,6 @@
                 <w:szCs w:val="16"/>
               </w:rPr>
             </w:pPr>
-            <w:proofErr w:type="spellStart"/>
             <w:r>
               <w:rPr>
                 <w:rFonts w:eastAsiaTheme="minorHAnsi" w:cstheme="minorHAnsi"/>
@@ -9665,7 +9456,6 @@
               </w:rPr>
               <w:t>Avg_education_importance</w:t>
             </w:r>
-            <w:proofErr w:type="spellEnd"/>
           </w:p>
           <w:p>
             <w:pPr>
@@ -9681,7 +9471,6 @@
                 <w:szCs w:val="16"/>
               </w:rPr>
             </w:pPr>
-            <w:proofErr w:type="spellStart"/>
             <w:r>
               <w:rPr>
                 <w:rFonts w:eastAsiaTheme="minorHAnsi" w:cstheme="minorHAnsi"/>
@@ -9690,7 +9479,6 @@
               </w:rPr>
               <w:t>Most_Important_Issue</w:t>
             </w:r>
-            <w:proofErr w:type="spellEnd"/>
           </w:p>
           <w:p>
             <w:pPr>
@@ -9706,7 +9494,6 @@
                 <w:szCs w:val="16"/>
               </w:rPr>
             </w:pPr>
-            <w:proofErr w:type="spellStart"/>
             <w:r>
               <w:rPr>
                 <w:rFonts w:eastAsiaTheme="minorHAnsi" w:cstheme="minorHAnsi"/>
@@ -9715,7 +9502,6 @@
               </w:rPr>
               <w:t>Yearly_ExpensesK</w:t>
             </w:r>
-            <w:proofErr w:type="spellEnd"/>
           </w:p>
           <w:p>
             <w:pPr>
@@ -9732,7 +9518,6 @@
                 <w:rtl/>
               </w:rPr>
             </w:pPr>
-            <w:proofErr w:type="spellStart"/>
             <w:r>
               <w:rPr>
                 <w:rFonts w:eastAsiaTheme="minorHAnsi" w:cstheme="minorHAnsi"/>
@@ -9741,7 +9526,6 @@
               </w:rPr>
               <w:t>Avg_monthly_expense_on_pets_or_plants</w:t>
             </w:r>
-            <w:proofErr w:type="spellEnd"/>
           </w:p>
         </w:tc>
         <w:tc>
@@ -9792,7 +9576,6 @@
                 <w:szCs w:val="16"/>
               </w:rPr>
             </w:pPr>
-            <w:proofErr w:type="spellStart"/>
             <w:r>
               <w:rPr>
                 <w:rFonts w:eastAsiaTheme="minorHAnsi" w:cstheme="minorHAnsi"/>
@@ -9801,7 +9584,6 @@
               </w:rPr>
               <w:t>Avg_education_importance</w:t>
             </w:r>
-            <w:proofErr w:type="spellEnd"/>
           </w:p>
           <w:p>
             <w:pPr>
@@ -9817,7 +9599,6 @@
                 <w:szCs w:val="16"/>
               </w:rPr>
             </w:pPr>
-            <w:proofErr w:type="spellStart"/>
             <w:r>
               <w:rPr>
                 <w:rFonts w:eastAsiaTheme="minorHAnsi" w:cstheme="minorHAnsi"/>
@@ -9826,7 +9607,6 @@
               </w:rPr>
               <w:t>Most_Important_Issue</w:t>
             </w:r>
-            <w:proofErr w:type="spellEnd"/>
           </w:p>
           <w:p>
             <w:pPr>
@@ -9842,7 +9622,6 @@
                 <w:szCs w:val="16"/>
               </w:rPr>
             </w:pPr>
-            <w:proofErr w:type="spellStart"/>
             <w:r>
               <w:rPr>
                 <w:rFonts w:eastAsiaTheme="minorHAnsi" w:cstheme="minorHAnsi"/>
@@ -9851,7 +9630,6 @@
               </w:rPr>
               <w:t>Weighted_education_rank</w:t>
             </w:r>
-            <w:proofErr w:type="spellEnd"/>
           </w:p>
           <w:p>
             <w:pPr>
@@ -9867,7 +9645,6 @@
                 <w:szCs w:val="16"/>
               </w:rPr>
             </w:pPr>
-            <w:proofErr w:type="spellStart"/>
             <w:r>
               <w:rPr>
                 <w:rFonts w:eastAsiaTheme="minorHAnsi" w:cstheme="minorHAnsi"/>
@@ -9876,7 +9653,6 @@
               </w:rPr>
               <w:t>Number_of_valued_Kneset_members</w:t>
             </w:r>
-            <w:proofErr w:type="spellEnd"/>
           </w:p>
           <w:p>
             <w:pPr>
@@ -9892,7 +9668,6 @@
                 <w:szCs w:val="16"/>
               </w:rPr>
             </w:pPr>
-            <w:proofErr w:type="spellStart"/>
             <w:r>
               <w:rPr>
                 <w:rFonts w:eastAsiaTheme="minorHAnsi" w:cstheme="minorHAnsi"/>
@@ -9901,7 +9676,6 @@
               </w:rPr>
               <w:t>Avg_environmental_importance</w:t>
             </w:r>
-            <w:proofErr w:type="spellEnd"/>
           </w:p>
           <w:p>
             <w:pPr>
@@ -9917,7 +9691,6 @@
                 <w:szCs w:val="16"/>
               </w:rPr>
             </w:pPr>
-            <w:proofErr w:type="spellStart"/>
             <w:r>
               <w:rPr>
                 <w:rFonts w:eastAsiaTheme="minorHAnsi" w:cstheme="minorHAnsi"/>
@@ -9926,7 +9699,6 @@
               </w:rPr>
               <w:t>Avg_government_satisfaction</w:t>
             </w:r>
-            <w:proofErr w:type="spellEnd"/>
           </w:p>
           <w:p>
             <w:pPr>
@@ -9942,7 +9714,6 @@
                 <w:szCs w:val="16"/>
               </w:rPr>
             </w:pPr>
-            <w:proofErr w:type="spellStart"/>
             <w:r>
               <w:rPr>
                 <w:rFonts w:eastAsiaTheme="minorHAnsi" w:cstheme="minorHAnsi"/>
@@ -9951,7 +9722,6 @@
               </w:rPr>
               <w:t>Avg_Residancy_Altitude</w:t>
             </w:r>
-            <w:proofErr w:type="spellEnd"/>
           </w:p>
           <w:p>
             <w:pPr>
@@ -9967,7 +9737,6 @@
                 <w:szCs w:val="16"/>
               </w:rPr>
             </w:pPr>
-            <w:proofErr w:type="spellStart"/>
             <w:r>
               <w:rPr>
                 <w:rFonts w:eastAsiaTheme="minorHAnsi" w:cstheme="minorHAnsi"/>
@@ -9976,7 +9745,6 @@
               </w:rPr>
               <w:t>Yearly_ExpensesK</w:t>
             </w:r>
-            <w:proofErr w:type="spellEnd"/>
           </w:p>
           <w:p>
             <w:pPr>
@@ -9993,7 +9761,6 @@
                 <w:rtl/>
               </w:rPr>
             </w:pPr>
-            <w:proofErr w:type="spellStart"/>
             <w:r>
               <w:rPr>
                 <w:rFonts w:eastAsiaTheme="minorHAnsi" w:cstheme="minorHAnsi"/>
@@ -10002,7 +9769,6 @@
               </w:rPr>
               <w:t>Avg_monthly_expense_on_pets_or_plants</w:t>
             </w:r>
-            <w:proofErr w:type="spellEnd"/>
           </w:p>
         </w:tc>
         <w:tc>
@@ -10053,7 +9819,6 @@
                 <w:szCs w:val="16"/>
               </w:rPr>
             </w:pPr>
-            <w:proofErr w:type="spellStart"/>
             <w:r>
               <w:rPr>
                 <w:rFonts w:eastAsiaTheme="minorHAnsi" w:cstheme="minorHAnsi"/>
@@ -10062,7 +9827,6 @@
               </w:rPr>
               <w:t>Avg_government_satisfaction</w:t>
             </w:r>
-            <w:proofErr w:type="spellEnd"/>
           </w:p>
           <w:p>
             <w:pPr>
@@ -10078,7 +9842,6 @@
                 <w:szCs w:val="16"/>
               </w:rPr>
             </w:pPr>
-            <w:proofErr w:type="spellStart"/>
             <w:r>
               <w:rPr>
                 <w:rFonts w:eastAsiaTheme="minorHAnsi" w:cstheme="minorHAnsi"/>
@@ -10087,7 +9850,6 @@
               </w:rPr>
               <w:t>Avg_environmental_importance</w:t>
             </w:r>
-            <w:proofErr w:type="spellEnd"/>
           </w:p>
           <w:p>
             <w:pPr>
@@ -10103,7 +9865,6 @@
                 <w:szCs w:val="16"/>
               </w:rPr>
             </w:pPr>
-            <w:proofErr w:type="spellStart"/>
             <w:r>
               <w:rPr>
                 <w:rFonts w:eastAsiaTheme="minorHAnsi" w:cstheme="minorHAnsi"/>
@@ -10112,7 +9873,6 @@
               </w:rPr>
               <w:t>Weighted_education_rank</w:t>
             </w:r>
-            <w:proofErr w:type="spellEnd"/>
           </w:p>
           <w:p>
             <w:pPr>
@@ -10128,7 +9888,6 @@
                 <w:szCs w:val="16"/>
               </w:rPr>
             </w:pPr>
-            <w:proofErr w:type="spellStart"/>
             <w:r>
               <w:rPr>
                 <w:rFonts w:eastAsiaTheme="minorHAnsi" w:cstheme="minorHAnsi"/>
@@ -10137,7 +9896,6 @@
               </w:rPr>
               <w:t>Avg_Residancy_Altitude</w:t>
             </w:r>
-            <w:proofErr w:type="spellEnd"/>
           </w:p>
           <w:p>
             <w:pPr>
@@ -10153,7 +9911,6 @@
                 <w:szCs w:val="16"/>
               </w:rPr>
             </w:pPr>
-            <w:proofErr w:type="spellStart"/>
             <w:r>
               <w:rPr>
                 <w:rFonts w:eastAsiaTheme="minorHAnsi" w:cstheme="minorHAnsi"/>
@@ -10162,7 +9919,6 @@
               </w:rPr>
               <w:t>Avg_education_importance</w:t>
             </w:r>
-            <w:proofErr w:type="spellEnd"/>
           </w:p>
           <w:p>
             <w:pPr>
@@ -10178,7 +9934,6 @@
                 <w:szCs w:val="16"/>
               </w:rPr>
             </w:pPr>
-            <w:proofErr w:type="spellStart"/>
             <w:r>
               <w:rPr>
                 <w:rFonts w:eastAsiaTheme="minorHAnsi" w:cstheme="minorHAnsi"/>
@@ -10187,7 +9942,6 @@
               </w:rPr>
               <w:t>Avg_monthly_expense_on_pets_or_plants</w:t>
             </w:r>
-            <w:proofErr w:type="spellEnd"/>
           </w:p>
           <w:p>
             <w:pPr>
@@ -10203,7 +9957,6 @@
                 <w:szCs w:val="16"/>
               </w:rPr>
             </w:pPr>
-            <w:proofErr w:type="spellStart"/>
             <w:r>
               <w:rPr>
                 <w:rFonts w:eastAsiaTheme="minorHAnsi" w:cstheme="minorHAnsi"/>
@@ -10212,7 +9965,6 @@
               </w:rPr>
               <w:t>Yearly_ExpensesK</w:t>
             </w:r>
-            <w:proofErr w:type="spellEnd"/>
           </w:p>
           <w:p>
             <w:pPr>
@@ -10228,7 +9980,6 @@
                 <w:szCs w:val="16"/>
               </w:rPr>
             </w:pPr>
-            <w:proofErr w:type="spellStart"/>
             <w:r>
               <w:rPr>
                 <w:rFonts w:eastAsiaTheme="minorHAnsi" w:cstheme="minorHAnsi"/>
@@ -10237,7 +9988,6 @@
               </w:rPr>
               <w:t>Number_of_valued_Kneset_members</w:t>
             </w:r>
-            <w:proofErr w:type="spellEnd"/>
           </w:p>
           <w:p>
             <w:pPr>
@@ -10254,7 +10004,6 @@
                 <w:rtl/>
               </w:rPr>
             </w:pPr>
-            <w:proofErr w:type="spellStart"/>
             <w:r>
               <w:rPr>
                 <w:rFonts w:eastAsiaTheme="minorHAnsi" w:cstheme="minorHAnsi"/>
@@ -10263,7 +10012,6 @@
               </w:rPr>
               <w:t>Most_Important_Issue</w:t>
             </w:r>
-            <w:proofErr w:type="spellEnd"/>
           </w:p>
         </w:tc>
         <w:tc>
@@ -10318,7 +10066,6 @@
                 <w:szCs w:val="16"/>
               </w:rPr>
             </w:pPr>
-            <w:proofErr w:type="spellStart"/>
             <w:r>
               <w:rPr>
                 <w:rFonts w:eastAsiaTheme="minorHAnsi" w:cstheme="minorHAnsi"/>
@@ -10327,7 +10074,6 @@
               </w:rPr>
               <w:t>Avg_government_satisfaction</w:t>
             </w:r>
-            <w:proofErr w:type="spellEnd"/>
           </w:p>
           <w:p>
             <w:pPr>
@@ -10343,7 +10089,6 @@
                 <w:szCs w:val="16"/>
               </w:rPr>
             </w:pPr>
-            <w:proofErr w:type="spellStart"/>
             <w:r>
               <w:rPr>
                 <w:rFonts w:eastAsiaTheme="minorHAnsi" w:cstheme="minorHAnsi"/>
@@ -10352,7 +10097,6 @@
               </w:rPr>
               <w:t>Avg_education_importance</w:t>
             </w:r>
-            <w:proofErr w:type="spellEnd"/>
           </w:p>
           <w:p>
             <w:pPr>
@@ -10368,7 +10112,6 @@
                 <w:szCs w:val="16"/>
               </w:rPr>
             </w:pPr>
-            <w:proofErr w:type="spellStart"/>
             <w:r>
               <w:rPr>
                 <w:rFonts w:eastAsiaTheme="minorHAnsi" w:cstheme="minorHAnsi"/>
@@ -10377,7 +10120,6 @@
               </w:rPr>
               <w:t>Weighted_education_rank</w:t>
             </w:r>
-            <w:proofErr w:type="spellEnd"/>
           </w:p>
           <w:p>
             <w:pPr>
@@ -10393,7 +10135,6 @@
                 <w:szCs w:val="16"/>
               </w:rPr>
             </w:pPr>
-            <w:proofErr w:type="spellStart"/>
             <w:r>
               <w:rPr>
                 <w:rFonts w:eastAsiaTheme="minorHAnsi" w:cstheme="minorHAnsi"/>
@@ -10402,7 +10143,6 @@
               </w:rPr>
               <w:t>Avg_environmental_importance</w:t>
             </w:r>
-            <w:proofErr w:type="spellEnd"/>
           </w:p>
           <w:p>
             <w:pPr>
@@ -10418,7 +10158,6 @@
                 <w:szCs w:val="16"/>
               </w:rPr>
             </w:pPr>
-            <w:proofErr w:type="spellStart"/>
             <w:r>
               <w:rPr>
                 <w:rFonts w:eastAsiaTheme="minorHAnsi" w:cstheme="minorHAnsi"/>
@@ -10427,7 +10166,6 @@
               </w:rPr>
               <w:t>Avg_Residancy_Altitude</w:t>
             </w:r>
-            <w:proofErr w:type="spellEnd"/>
           </w:p>
           <w:p>
             <w:pPr>
@@ -10443,7 +10181,6 @@
                 <w:szCs w:val="16"/>
               </w:rPr>
             </w:pPr>
-            <w:proofErr w:type="spellStart"/>
             <w:r>
               <w:rPr>
                 <w:rFonts w:eastAsiaTheme="minorHAnsi" w:cstheme="minorHAnsi"/>
@@ -10452,7 +10189,6 @@
               </w:rPr>
               <w:t>Avg_monthly_expense_on_pets_or_plants</w:t>
             </w:r>
-            <w:proofErr w:type="spellEnd"/>
           </w:p>
           <w:p>
             <w:pPr>
@@ -10468,7 +10204,6 @@
                 <w:szCs w:val="16"/>
               </w:rPr>
             </w:pPr>
-            <w:proofErr w:type="spellStart"/>
             <w:r>
               <w:rPr>
                 <w:rFonts w:eastAsiaTheme="minorHAnsi" w:cstheme="minorHAnsi"/>
@@ -10477,7 +10212,6 @@
               </w:rPr>
               <w:t>Yearly_ExpensesK</w:t>
             </w:r>
-            <w:proofErr w:type="spellEnd"/>
           </w:p>
           <w:p>
             <w:pPr>
@@ -10493,7 +10227,6 @@
                 <w:szCs w:val="16"/>
               </w:rPr>
             </w:pPr>
-            <w:proofErr w:type="spellStart"/>
             <w:r>
               <w:rPr>
                 <w:rFonts w:eastAsiaTheme="minorHAnsi" w:cstheme="minorHAnsi"/>
@@ -10502,7 +10235,6 @@
               </w:rPr>
               <w:t>Number_of_valued_Kneset_members</w:t>
             </w:r>
-            <w:proofErr w:type="spellEnd"/>
           </w:p>
           <w:p>
             <w:pPr>
@@ -10519,7 +10251,6 @@
                 <w:rtl/>
               </w:rPr>
             </w:pPr>
-            <w:proofErr w:type="spellStart"/>
             <w:r>
               <w:rPr>
                 <w:rFonts w:eastAsiaTheme="minorHAnsi" w:cstheme="minorHAnsi"/>
@@ -10528,7 +10259,6 @@
               </w:rPr>
               <w:t>Most_Important_Issue</w:t>
             </w:r>
-            <w:proofErr w:type="spellEnd"/>
           </w:p>
         </w:tc>
         <w:tc>
@@ -10580,7 +10310,6 @@
                 <w:szCs w:val="16"/>
               </w:rPr>
             </w:pPr>
-            <w:proofErr w:type="spellStart"/>
             <w:r>
               <w:rPr>
                 <w:rFonts w:eastAsiaTheme="minorHAnsi" w:cstheme="minorHAnsi"/>
@@ -10590,7 +10319,6 @@
               <w:lastRenderedPageBreak/>
               <w:t>Avg_education_importance</w:t>
             </w:r>
-            <w:proofErr w:type="spellEnd"/>
           </w:p>
           <w:p>
             <w:pPr>
@@ -10606,7 +10334,6 @@
                 <w:szCs w:val="16"/>
               </w:rPr>
             </w:pPr>
-            <w:proofErr w:type="spellStart"/>
             <w:r>
               <w:rPr>
                 <w:rFonts w:eastAsiaTheme="minorHAnsi" w:cstheme="minorHAnsi"/>
@@ -10615,7 +10342,6 @@
               </w:rPr>
               <w:t>Avg_environmental_importance</w:t>
             </w:r>
-            <w:proofErr w:type="spellEnd"/>
           </w:p>
           <w:p>
             <w:pPr>
@@ -10631,7 +10357,6 @@
                 <w:szCs w:val="16"/>
               </w:rPr>
             </w:pPr>
-            <w:proofErr w:type="spellStart"/>
             <w:r>
               <w:rPr>
                 <w:rFonts w:eastAsiaTheme="minorHAnsi" w:cstheme="minorHAnsi"/>
@@ -10640,7 +10365,6 @@
               </w:rPr>
               <w:t>Avg_government_satisfaction</w:t>
             </w:r>
-            <w:proofErr w:type="spellEnd"/>
           </w:p>
           <w:p>
             <w:pPr>
@@ -10656,7 +10380,6 @@
                 <w:szCs w:val="16"/>
               </w:rPr>
             </w:pPr>
-            <w:proofErr w:type="spellStart"/>
             <w:r>
               <w:rPr>
                 <w:rFonts w:eastAsiaTheme="minorHAnsi" w:cstheme="minorHAnsi"/>
@@ -10665,7 +10388,6 @@
               </w:rPr>
               <w:t>Number_of_valued_Kneset_members</w:t>
             </w:r>
-            <w:proofErr w:type="spellEnd"/>
           </w:p>
           <w:p>
             <w:pPr>
@@ -10681,7 +10403,6 @@
                 <w:szCs w:val="16"/>
               </w:rPr>
             </w:pPr>
-            <w:proofErr w:type="spellStart"/>
             <w:r>
               <w:rPr>
                 <w:rFonts w:eastAsiaTheme="minorHAnsi" w:cstheme="minorHAnsi"/>
@@ -10690,7 +10411,6 @@
               </w:rPr>
               <w:t>Weighted_education_rank</w:t>
             </w:r>
-            <w:proofErr w:type="spellEnd"/>
           </w:p>
           <w:p>
             <w:pPr>
@@ -10706,7 +10426,6 @@
                 <w:szCs w:val="16"/>
               </w:rPr>
             </w:pPr>
-            <w:proofErr w:type="spellStart"/>
             <w:r>
               <w:rPr>
                 <w:rFonts w:eastAsiaTheme="minorHAnsi" w:cstheme="minorHAnsi"/>
@@ -10715,7 +10434,6 @@
               </w:rPr>
               <w:t>Avg_Residancy_Altitude</w:t>
             </w:r>
-            <w:proofErr w:type="spellEnd"/>
           </w:p>
           <w:p>
             <w:pPr>
@@ -10731,7 +10449,6 @@
                 <w:szCs w:val="16"/>
               </w:rPr>
             </w:pPr>
-            <w:proofErr w:type="spellStart"/>
             <w:r>
               <w:rPr>
                 <w:rFonts w:eastAsiaTheme="minorHAnsi" w:cstheme="minorHAnsi"/>
@@ -10740,7 +10457,6 @@
               </w:rPr>
               <w:t>Most_Important_Issue</w:t>
             </w:r>
-            <w:proofErr w:type="spellEnd"/>
           </w:p>
           <w:p>
             <w:pPr>
@@ -10756,7 +10472,6 @@
                 <w:szCs w:val="16"/>
               </w:rPr>
             </w:pPr>
-            <w:proofErr w:type="spellStart"/>
             <w:r>
               <w:rPr>
                 <w:rFonts w:eastAsiaTheme="minorHAnsi" w:cstheme="minorHAnsi"/>
@@ -10765,7 +10480,6 @@
               </w:rPr>
               <w:t>Yearly_ExpensesK</w:t>
             </w:r>
-            <w:proofErr w:type="spellEnd"/>
           </w:p>
           <w:p>
             <w:pPr>
@@ -10782,7 +10496,6 @@
                 <w:rtl/>
               </w:rPr>
             </w:pPr>
-            <w:proofErr w:type="spellStart"/>
             <w:r>
               <w:rPr>
                 <w:rFonts w:eastAsiaTheme="minorHAnsi" w:cstheme="minorHAnsi"/>
@@ -10791,7 +10504,6 @@
               </w:rPr>
               <w:t>Avg_monthly_expense_on_pets_or_plants</w:t>
             </w:r>
-            <w:proofErr w:type="spellEnd"/>
           </w:p>
         </w:tc>
         <w:tc>
@@ -10843,7 +10555,6 @@
                 <w:szCs w:val="16"/>
               </w:rPr>
             </w:pPr>
-            <w:proofErr w:type="spellStart"/>
             <w:r>
               <w:rPr>
                 <w:rFonts w:eastAsiaTheme="minorHAnsi" w:cstheme="minorHAnsi"/>
@@ -10852,7 +10563,6 @@
               </w:rPr>
               <w:t>Avg_monthly_expense_on_pets_or_plants</w:t>
             </w:r>
-            <w:proofErr w:type="spellEnd"/>
           </w:p>
           <w:p>
             <w:pPr>
@@ -10868,7 +10578,6 @@
                 <w:szCs w:val="16"/>
               </w:rPr>
             </w:pPr>
-            <w:proofErr w:type="spellStart"/>
             <w:r>
               <w:rPr>
                 <w:rFonts w:eastAsiaTheme="minorHAnsi" w:cstheme="minorHAnsi"/>
@@ -10877,7 +10586,6 @@
               </w:rPr>
               <w:t>Avg_government_satisfaction</w:t>
             </w:r>
-            <w:proofErr w:type="spellEnd"/>
           </w:p>
           <w:p>
             <w:pPr>
@@ -10893,7 +10601,6 @@
                 <w:szCs w:val="16"/>
               </w:rPr>
             </w:pPr>
-            <w:proofErr w:type="spellStart"/>
             <w:r>
               <w:rPr>
                 <w:rFonts w:eastAsiaTheme="minorHAnsi" w:cstheme="minorHAnsi"/>
@@ -10902,7 +10609,6 @@
               </w:rPr>
               <w:t>Avg_Residancy_Altitude</w:t>
             </w:r>
-            <w:proofErr w:type="spellEnd"/>
           </w:p>
           <w:p>
             <w:pPr>
@@ -10918,7 +10624,6 @@
                 <w:szCs w:val="16"/>
               </w:rPr>
             </w:pPr>
-            <w:proofErr w:type="spellStart"/>
             <w:r>
               <w:rPr>
                 <w:rFonts w:eastAsiaTheme="minorHAnsi" w:cstheme="minorHAnsi"/>
@@ -10927,7 +10632,6 @@
               </w:rPr>
               <w:t>Weighted_education_rank</w:t>
             </w:r>
-            <w:proofErr w:type="spellEnd"/>
           </w:p>
           <w:p>
             <w:pPr>
@@ -10943,7 +10647,6 @@
                 <w:szCs w:val="16"/>
               </w:rPr>
             </w:pPr>
-            <w:proofErr w:type="spellStart"/>
             <w:r>
               <w:rPr>
                 <w:rFonts w:eastAsiaTheme="minorHAnsi" w:cstheme="minorHAnsi"/>
@@ -10952,7 +10655,6 @@
               </w:rPr>
               <w:t>Avg_environmental_importance</w:t>
             </w:r>
-            <w:proofErr w:type="spellEnd"/>
           </w:p>
           <w:p>
             <w:pPr>
@@ -10968,7 +10670,6 @@
                 <w:szCs w:val="16"/>
               </w:rPr>
             </w:pPr>
-            <w:proofErr w:type="spellStart"/>
             <w:r>
               <w:rPr>
                 <w:rFonts w:eastAsiaTheme="minorHAnsi" w:cstheme="minorHAnsi"/>
@@ -10977,7 +10678,6 @@
               </w:rPr>
               <w:t>Avg_education_importance</w:t>
             </w:r>
-            <w:proofErr w:type="spellEnd"/>
           </w:p>
           <w:p>
             <w:pPr>
@@ -10993,7 +10693,6 @@
                 <w:szCs w:val="16"/>
               </w:rPr>
             </w:pPr>
-            <w:proofErr w:type="spellStart"/>
             <w:r>
               <w:rPr>
                 <w:rFonts w:eastAsiaTheme="minorHAnsi" w:cstheme="minorHAnsi"/>
@@ -11002,7 +10701,6 @@
               </w:rPr>
               <w:t>Yearly_ExpensesK</w:t>
             </w:r>
-            <w:proofErr w:type="spellEnd"/>
           </w:p>
           <w:p>
             <w:pPr>
@@ -11018,7 +10716,6 @@
                 <w:szCs w:val="16"/>
               </w:rPr>
             </w:pPr>
-            <w:proofErr w:type="spellStart"/>
             <w:r>
               <w:rPr>
                 <w:rFonts w:eastAsiaTheme="minorHAnsi" w:cstheme="minorHAnsi"/>
@@ -11027,7 +10724,6 @@
               </w:rPr>
               <w:t>Number_of_valued_Kneset_members</w:t>
             </w:r>
-            <w:proofErr w:type="spellEnd"/>
           </w:p>
           <w:p>
             <w:pPr>
@@ -11044,7 +10740,6 @@
                 <w:rtl/>
               </w:rPr>
             </w:pPr>
-            <w:proofErr w:type="spellStart"/>
             <w:r>
               <w:rPr>
                 <w:rFonts w:eastAsiaTheme="minorHAnsi" w:cstheme="minorHAnsi"/>
@@ -11053,7 +10748,6 @@
               </w:rPr>
               <w:t>Most_Important_Issue</w:t>
             </w:r>
-            <w:proofErr w:type="spellEnd"/>
           </w:p>
         </w:tc>
         <w:tc>
@@ -11091,7 +10785,7 @@
         <w:bidi/>
         <w:spacing w:line="259" w:lineRule="auto"/>
         <w:rPr>
-          <w:rFonts w:eastAsiaTheme="minorHAnsi" w:cstheme="minorHAnsi" w:hint="cs"/>
+          <w:rFonts w:eastAsiaTheme="minorHAnsi" w:cstheme="minorHAnsi"/>
           <w:sz w:val="26"/>
           <w:szCs w:val="26"/>
           <w:rtl/>
@@ -11171,7 +10865,7 @@
               <w:spacing w:line="259" w:lineRule="auto"/>
               <w:jc w:val="center"/>
               <w:rPr>
-                <w:rFonts w:eastAsiaTheme="minorHAnsi" w:cstheme="minorHAnsi" w:hint="cs"/>
+                <w:rFonts w:eastAsiaTheme="minorHAnsi" w:cstheme="minorHAnsi"/>
                 <w:sz w:val="26"/>
                 <w:szCs w:val="26"/>
                 <w:rtl/>
@@ -11214,7 +10908,7 @@
               <w:spacing w:line="259" w:lineRule="auto"/>
               <w:jc w:val="center"/>
               <w:rPr>
-                <w:rFonts w:eastAsiaTheme="minorHAnsi" w:cstheme="minorHAnsi" w:hint="cs"/>
+                <w:rFonts w:eastAsiaTheme="minorHAnsi" w:cstheme="minorHAnsi"/>
                 <w:sz w:val="26"/>
                 <w:szCs w:val="26"/>
                 <w:rtl/>
@@ -11271,7 +10965,7 @@
               <w:spacing w:line="259" w:lineRule="auto"/>
               <w:jc w:val="center"/>
               <w:rPr>
-                <w:rFonts w:eastAsiaTheme="minorHAnsi" w:cstheme="minorHAnsi" w:hint="cs"/>
+                <w:rFonts w:eastAsiaTheme="minorHAnsi" w:cstheme="minorHAnsi"/>
                 <w:sz w:val="26"/>
                 <w:szCs w:val="26"/>
                 <w:highlight w:val="yellow"/>
@@ -11296,7 +10990,7 @@
               <w:spacing w:line="259" w:lineRule="auto"/>
               <w:jc w:val="center"/>
               <w:rPr>
-                <w:rFonts w:eastAsiaTheme="minorHAnsi" w:cstheme="minorHAnsi" w:hint="cs"/>
+                <w:rFonts w:eastAsiaTheme="minorHAnsi" w:cstheme="minorHAnsi"/>
                 <w:sz w:val="26"/>
                 <w:szCs w:val="26"/>
                 <w:highlight w:val="yellow"/>
@@ -11322,14 +11016,13 @@
               <w:spacing w:line="259" w:lineRule="auto"/>
               <w:jc w:val="right"/>
               <w:rPr>
-                <w:rFonts w:eastAsiaTheme="minorHAnsi" w:cstheme="minorHAnsi" w:hint="cs"/>
+                <w:rFonts w:eastAsiaTheme="minorHAnsi" w:cstheme="minorHAnsi"/>
                 <w:sz w:val="26"/>
                 <w:szCs w:val="26"/>
                 <w:highlight w:val="yellow"/>
                 <w:rtl/>
               </w:rPr>
             </w:pPr>
-            <w:proofErr w:type="spellStart"/>
             <w:r>
               <w:rPr>
                 <w:rFonts w:eastAsiaTheme="minorHAnsi" w:cstheme="minorHAnsi"/>
@@ -11339,7 +11032,6 @@
               </w:rPr>
               <w:t>Avg_Residancy_Altitude</w:t>
             </w:r>
-            <w:proofErr w:type="spellEnd"/>
           </w:p>
         </w:tc>
       </w:tr>
@@ -11357,7 +11049,7 @@
               <w:spacing w:line="259" w:lineRule="auto"/>
               <w:jc w:val="center"/>
               <w:rPr>
-                <w:rFonts w:eastAsiaTheme="minorHAnsi" w:cstheme="minorHAnsi" w:hint="cs"/>
+                <w:rFonts w:eastAsiaTheme="minorHAnsi" w:cstheme="minorHAnsi"/>
                 <w:sz w:val="26"/>
                 <w:szCs w:val="26"/>
                 <w:rtl/>
@@ -11378,7 +11070,7 @@
               <w:spacing w:line="259" w:lineRule="auto"/>
               <w:jc w:val="center"/>
               <w:rPr>
-                <w:rFonts w:eastAsiaTheme="minorHAnsi" w:cstheme="minorHAnsi" w:hint="cs"/>
+                <w:rFonts w:eastAsiaTheme="minorHAnsi" w:cstheme="minorHAnsi"/>
                 <w:sz w:val="26"/>
                 <w:szCs w:val="26"/>
                 <w:rtl/>
@@ -11400,13 +11092,12 @@
               <w:spacing w:line="259" w:lineRule="auto"/>
               <w:jc w:val="right"/>
               <w:rPr>
-                <w:rFonts w:eastAsiaTheme="minorHAnsi" w:cstheme="minorHAnsi" w:hint="cs"/>
+                <w:rFonts w:eastAsiaTheme="minorHAnsi" w:cstheme="minorHAnsi"/>
                 <w:sz w:val="26"/>
                 <w:szCs w:val="26"/>
                 <w:rtl/>
               </w:rPr>
             </w:pPr>
-            <w:proofErr w:type="spellStart"/>
             <w:r>
               <w:rPr>
                 <w:rFonts w:eastAsiaTheme="minorHAnsi" w:cstheme="minorHAnsi"/>
@@ -11415,7 +11106,6 @@
               </w:rPr>
               <w:t>Avg_education_importance</w:t>
             </w:r>
-            <w:proofErr w:type="spellEnd"/>
           </w:p>
         </w:tc>
       </w:tr>
@@ -11433,7 +11123,7 @@
               <w:spacing w:line="259" w:lineRule="auto"/>
               <w:jc w:val="center"/>
               <w:rPr>
-                <w:rFonts w:eastAsiaTheme="minorHAnsi" w:cstheme="minorHAnsi" w:hint="cs"/>
+                <w:rFonts w:eastAsiaTheme="minorHAnsi" w:cstheme="minorHAnsi"/>
                 <w:sz w:val="26"/>
                 <w:szCs w:val="26"/>
                 <w:rtl/>
@@ -11454,7 +11144,7 @@
               <w:spacing w:line="259" w:lineRule="auto"/>
               <w:jc w:val="center"/>
               <w:rPr>
-                <w:rFonts w:eastAsiaTheme="minorHAnsi" w:cstheme="minorHAnsi" w:hint="cs"/>
+                <w:rFonts w:eastAsiaTheme="minorHAnsi" w:cstheme="minorHAnsi"/>
                 <w:sz w:val="26"/>
                 <w:szCs w:val="26"/>
                 <w:rtl/>
@@ -11476,13 +11166,12 @@
               <w:spacing w:line="259" w:lineRule="auto"/>
               <w:jc w:val="right"/>
               <w:rPr>
-                <w:rFonts w:eastAsiaTheme="minorHAnsi" w:cstheme="minorHAnsi" w:hint="cs"/>
+                <w:rFonts w:eastAsiaTheme="minorHAnsi" w:cstheme="minorHAnsi"/>
                 <w:sz w:val="26"/>
                 <w:szCs w:val="26"/>
                 <w:rtl/>
               </w:rPr>
             </w:pPr>
-            <w:proofErr w:type="spellStart"/>
             <w:r>
               <w:rPr>
                 <w:rFonts w:eastAsiaTheme="minorHAnsi" w:cstheme="minorHAnsi"/>
@@ -11491,7 +11180,6 @@
               </w:rPr>
               <w:t>Avg_environmental_importance</w:t>
             </w:r>
-            <w:proofErr w:type="spellEnd"/>
           </w:p>
         </w:tc>
       </w:tr>
@@ -11509,7 +11197,7 @@
               <w:spacing w:line="259" w:lineRule="auto"/>
               <w:jc w:val="center"/>
               <w:rPr>
-                <w:rFonts w:eastAsiaTheme="minorHAnsi" w:cstheme="minorHAnsi" w:hint="cs"/>
+                <w:rFonts w:eastAsiaTheme="minorHAnsi" w:cstheme="minorHAnsi"/>
                 <w:sz w:val="26"/>
                 <w:szCs w:val="26"/>
                 <w:rtl/>
@@ -11530,7 +11218,7 @@
               <w:spacing w:line="259" w:lineRule="auto"/>
               <w:jc w:val="center"/>
               <w:rPr>
-                <w:rFonts w:eastAsiaTheme="minorHAnsi" w:cstheme="minorHAnsi" w:hint="cs"/>
+                <w:rFonts w:eastAsiaTheme="minorHAnsi" w:cstheme="minorHAnsi"/>
                 <w:sz w:val="26"/>
                 <w:szCs w:val="26"/>
                 <w:rtl/>
@@ -11552,13 +11240,12 @@
               <w:spacing w:line="259" w:lineRule="auto"/>
               <w:jc w:val="right"/>
               <w:rPr>
-                <w:rFonts w:eastAsiaTheme="minorHAnsi" w:cstheme="minorHAnsi" w:hint="cs"/>
+                <w:rFonts w:eastAsiaTheme="minorHAnsi" w:cstheme="minorHAnsi"/>
                 <w:sz w:val="26"/>
                 <w:szCs w:val="26"/>
                 <w:rtl/>
               </w:rPr>
             </w:pPr>
-            <w:proofErr w:type="spellStart"/>
             <w:r>
               <w:rPr>
                 <w:rFonts w:eastAsiaTheme="minorHAnsi" w:cstheme="minorHAnsi"/>
@@ -11567,7 +11254,6 @@
               </w:rPr>
               <w:t>Avg_government_satisfaction</w:t>
             </w:r>
-            <w:proofErr w:type="spellEnd"/>
           </w:p>
         </w:tc>
       </w:tr>
@@ -11585,7 +11271,7 @@
               <w:spacing w:line="259" w:lineRule="auto"/>
               <w:jc w:val="center"/>
               <w:rPr>
-                <w:rFonts w:eastAsiaTheme="minorHAnsi" w:cstheme="minorHAnsi" w:hint="cs"/>
+                <w:rFonts w:eastAsiaTheme="minorHAnsi" w:cstheme="minorHAnsi"/>
                 <w:sz w:val="26"/>
                 <w:szCs w:val="26"/>
                 <w:highlight w:val="yellow"/>
@@ -11610,7 +11296,7 @@
               <w:spacing w:line="259" w:lineRule="auto"/>
               <w:jc w:val="center"/>
               <w:rPr>
-                <w:rFonts w:eastAsiaTheme="minorHAnsi" w:cstheme="minorHAnsi" w:hint="cs"/>
+                <w:rFonts w:eastAsiaTheme="minorHAnsi" w:cstheme="minorHAnsi"/>
                 <w:sz w:val="26"/>
                 <w:szCs w:val="26"/>
                 <w:highlight w:val="yellow"/>
@@ -11636,14 +11322,13 @@
               <w:spacing w:line="259" w:lineRule="auto"/>
               <w:jc w:val="right"/>
               <w:rPr>
-                <w:rFonts w:eastAsiaTheme="minorHAnsi" w:cstheme="minorHAnsi" w:hint="cs"/>
+                <w:rFonts w:eastAsiaTheme="minorHAnsi" w:cstheme="minorHAnsi"/>
                 <w:sz w:val="26"/>
                 <w:szCs w:val="26"/>
                 <w:highlight w:val="yellow"/>
                 <w:rtl/>
               </w:rPr>
             </w:pPr>
-            <w:proofErr w:type="spellStart"/>
             <w:r>
               <w:rPr>
                 <w:rFonts w:eastAsiaTheme="minorHAnsi" w:cstheme="minorHAnsi"/>
@@ -11653,7 +11338,6 @@
               </w:rPr>
               <w:t>Avg_monthly_expense_on_pets_or_plants</w:t>
             </w:r>
-            <w:proofErr w:type="spellEnd"/>
           </w:p>
         </w:tc>
       </w:tr>
@@ -11671,7 +11355,7 @@
               <w:spacing w:line="259" w:lineRule="auto"/>
               <w:jc w:val="center"/>
               <w:rPr>
-                <w:rFonts w:eastAsiaTheme="minorHAnsi" w:cstheme="minorHAnsi" w:hint="cs"/>
+                <w:rFonts w:eastAsiaTheme="minorHAnsi" w:cstheme="minorHAnsi"/>
                 <w:sz w:val="26"/>
                 <w:szCs w:val="26"/>
                 <w:rtl/>
@@ -11692,7 +11376,7 @@
               <w:spacing w:line="259" w:lineRule="auto"/>
               <w:jc w:val="center"/>
               <w:rPr>
-                <w:rFonts w:eastAsiaTheme="minorHAnsi" w:cstheme="minorHAnsi" w:hint="cs"/>
+                <w:rFonts w:eastAsiaTheme="minorHAnsi" w:cstheme="minorHAnsi"/>
                 <w:sz w:val="26"/>
                 <w:szCs w:val="26"/>
                 <w:rtl/>
@@ -11714,13 +11398,12 @@
               <w:spacing w:line="259" w:lineRule="auto"/>
               <w:jc w:val="right"/>
               <w:rPr>
-                <w:rFonts w:eastAsiaTheme="minorHAnsi" w:cstheme="minorHAnsi" w:hint="cs"/>
+                <w:rFonts w:eastAsiaTheme="minorHAnsi" w:cstheme="minorHAnsi"/>
                 <w:sz w:val="26"/>
                 <w:szCs w:val="26"/>
                 <w:rtl/>
               </w:rPr>
             </w:pPr>
-            <w:proofErr w:type="spellStart"/>
             <w:r>
               <w:rPr>
                 <w:rFonts w:eastAsiaTheme="minorHAnsi" w:cstheme="minorHAnsi"/>
@@ -11729,7 +11412,6 @@
               </w:rPr>
               <w:t>Most_Important_Issue</w:t>
             </w:r>
-            <w:proofErr w:type="spellEnd"/>
           </w:p>
         </w:tc>
       </w:tr>
@@ -11747,7 +11429,7 @@
               <w:spacing w:line="259" w:lineRule="auto"/>
               <w:jc w:val="center"/>
               <w:rPr>
-                <w:rFonts w:eastAsiaTheme="minorHAnsi" w:cstheme="minorHAnsi" w:hint="cs"/>
+                <w:rFonts w:eastAsiaTheme="minorHAnsi" w:cstheme="minorHAnsi"/>
                 <w:sz w:val="26"/>
                 <w:szCs w:val="26"/>
                 <w:highlight w:val="yellow"/>
@@ -11772,7 +11454,7 @@
               <w:spacing w:line="259" w:lineRule="auto"/>
               <w:jc w:val="center"/>
               <w:rPr>
-                <w:rFonts w:eastAsiaTheme="minorHAnsi" w:cstheme="minorHAnsi" w:hint="cs"/>
+                <w:rFonts w:eastAsiaTheme="minorHAnsi" w:cstheme="minorHAnsi"/>
                 <w:sz w:val="26"/>
                 <w:szCs w:val="26"/>
                 <w:highlight w:val="yellow"/>
@@ -11798,14 +11480,13 @@
               <w:spacing w:line="259" w:lineRule="auto"/>
               <w:jc w:val="right"/>
               <w:rPr>
-                <w:rFonts w:eastAsiaTheme="minorHAnsi" w:cstheme="minorHAnsi" w:hint="cs"/>
+                <w:rFonts w:eastAsiaTheme="minorHAnsi" w:cstheme="minorHAnsi"/>
                 <w:sz w:val="26"/>
                 <w:szCs w:val="26"/>
                 <w:highlight w:val="yellow"/>
                 <w:rtl/>
               </w:rPr>
             </w:pPr>
-            <w:proofErr w:type="spellStart"/>
             <w:r>
               <w:rPr>
                 <w:rFonts w:eastAsiaTheme="minorHAnsi" w:cstheme="minorHAnsi"/>
@@ -11815,7 +11496,6 @@
               </w:rPr>
               <w:t>Number_of_valued_Kneset_members</w:t>
             </w:r>
-            <w:proofErr w:type="spellEnd"/>
           </w:p>
         </w:tc>
       </w:tr>
@@ -11833,7 +11513,7 @@
               <w:spacing w:line="259" w:lineRule="auto"/>
               <w:jc w:val="center"/>
               <w:rPr>
-                <w:rFonts w:eastAsiaTheme="minorHAnsi" w:cstheme="minorHAnsi" w:hint="cs"/>
+                <w:rFonts w:eastAsiaTheme="minorHAnsi" w:cstheme="minorHAnsi"/>
                 <w:sz w:val="26"/>
                 <w:szCs w:val="26"/>
                 <w:highlight w:val="yellow"/>
@@ -11858,7 +11538,7 @@
               <w:spacing w:line="259" w:lineRule="auto"/>
               <w:jc w:val="center"/>
               <w:rPr>
-                <w:rFonts w:eastAsiaTheme="minorHAnsi" w:cstheme="minorHAnsi" w:hint="cs"/>
+                <w:rFonts w:eastAsiaTheme="minorHAnsi" w:cstheme="minorHAnsi"/>
                 <w:sz w:val="26"/>
                 <w:szCs w:val="26"/>
                 <w:highlight w:val="yellow"/>
@@ -11884,14 +11564,13 @@
               <w:spacing w:line="259" w:lineRule="auto"/>
               <w:jc w:val="right"/>
               <w:rPr>
-                <w:rFonts w:eastAsiaTheme="minorHAnsi" w:cstheme="minorHAnsi" w:hint="cs"/>
+                <w:rFonts w:eastAsiaTheme="minorHAnsi" w:cstheme="minorHAnsi"/>
                 <w:sz w:val="26"/>
                 <w:szCs w:val="26"/>
                 <w:highlight w:val="yellow"/>
                 <w:rtl/>
               </w:rPr>
             </w:pPr>
-            <w:proofErr w:type="spellStart"/>
             <w:r>
               <w:rPr>
                 <w:rFonts w:eastAsiaTheme="minorHAnsi" w:cstheme="minorHAnsi"/>
@@ -11901,7 +11580,6 @@
               </w:rPr>
               <w:t>Weighted_education_rank</w:t>
             </w:r>
-            <w:proofErr w:type="spellEnd"/>
           </w:p>
         </w:tc>
       </w:tr>
@@ -11919,7 +11597,7 @@
               <w:spacing w:line="259" w:lineRule="auto"/>
               <w:jc w:val="center"/>
               <w:rPr>
-                <w:rFonts w:eastAsiaTheme="minorHAnsi" w:cstheme="minorHAnsi" w:hint="cs"/>
+                <w:rFonts w:eastAsiaTheme="minorHAnsi" w:cstheme="minorHAnsi"/>
                 <w:sz w:val="26"/>
                 <w:szCs w:val="26"/>
                 <w:highlight w:val="yellow"/>
@@ -11944,7 +11622,7 @@
               <w:spacing w:line="259" w:lineRule="auto"/>
               <w:jc w:val="center"/>
               <w:rPr>
-                <w:rFonts w:eastAsiaTheme="minorHAnsi" w:cstheme="minorHAnsi" w:hint="cs"/>
+                <w:rFonts w:eastAsiaTheme="minorHAnsi" w:cstheme="minorHAnsi"/>
                 <w:sz w:val="26"/>
                 <w:szCs w:val="26"/>
                 <w:highlight w:val="yellow"/>
@@ -11970,14 +11648,13 @@
               <w:spacing w:line="259" w:lineRule="auto"/>
               <w:jc w:val="right"/>
               <w:rPr>
-                <w:rFonts w:eastAsiaTheme="minorHAnsi" w:cstheme="minorHAnsi" w:hint="cs"/>
+                <w:rFonts w:eastAsiaTheme="minorHAnsi" w:cstheme="minorHAnsi"/>
                 <w:sz w:val="26"/>
                 <w:szCs w:val="26"/>
                 <w:highlight w:val="yellow"/>
                 <w:rtl/>
               </w:rPr>
             </w:pPr>
-            <w:proofErr w:type="spellStart"/>
             <w:r>
               <w:rPr>
                 <w:rFonts w:eastAsiaTheme="minorHAnsi" w:cstheme="minorHAnsi"/>
@@ -11987,7 +11664,6 @@
               </w:rPr>
               <w:t>Yearly_ExpensesK</w:t>
             </w:r>
-            <w:proofErr w:type="spellEnd"/>
           </w:p>
         </w:tc>
       </w:tr>
@@ -12145,25 +11821,7 @@
           <w:szCs w:val="26"/>
           <w:rtl/>
         </w:rPr>
-        <w:t xml:space="preserve"> מוביל </w:t>
-      </w:r>
-      <w:r>
-        <w:rPr>
-          <w:rFonts w:eastAsiaTheme="minorHAnsi" w:cstheme="minorHAnsi" w:hint="cs"/>
-          <w:sz w:val="26"/>
-          <w:szCs w:val="26"/>
-          <w:rtl/>
-        </w:rPr>
-        <w:t xml:space="preserve">ברוב </w:t>
-      </w:r>
-      <w:r>
-        <w:rPr>
-          <w:rFonts w:eastAsiaTheme="minorHAnsi" w:cstheme="minorHAnsi" w:hint="cs"/>
-          <w:sz w:val="26"/>
-          <w:szCs w:val="26"/>
-          <w:rtl/>
-        </w:rPr>
-        <w:t>מפלגות הקואליצי</w:t>
+        <w:t xml:space="preserve"> מוביל ברוב מפלגות הקואליצי</w:t>
       </w:r>
       <w:r>
         <w:rPr>
@@ -12183,7 +11841,6 @@
         </w:rPr>
         <w:t xml:space="preserve"> הינו </w:t>
       </w:r>
-      <w:proofErr w:type="spellStart"/>
       <w:r>
         <w:rPr>
           <w:rFonts w:eastAsiaTheme="minorHAnsi" w:cstheme="minorHAnsi" w:hint="cs"/>
@@ -12200,7 +11857,6 @@
         </w:rPr>
         <w:t>vg_monthly_expense_on_pets_or_plants</w:t>
       </w:r>
-      <w:proofErr w:type="spellEnd"/>
       <w:r>
         <w:rPr>
           <w:rFonts w:eastAsiaTheme="minorHAnsi" w:cstheme="minorHAnsi" w:hint="cs"/>
@@ -12371,7 +12027,6 @@
         </w:rPr>
         <w:t xml:space="preserve"> הינו </w:t>
       </w:r>
-      <w:proofErr w:type="spellStart"/>
       <w:r>
         <w:rPr>
           <w:rFonts w:eastAsiaTheme="minorHAnsi" w:cstheme="minorHAnsi"/>
@@ -12380,7 +12035,6 @@
         </w:rPr>
         <w:t>Weighted_education_rank</w:t>
       </w:r>
-      <w:proofErr w:type="spellEnd"/>
       <w:r>
         <w:rPr>
           <w:rFonts w:eastAsiaTheme="minorHAnsi" w:cstheme="minorHAnsi" w:hint="cs"/>
@@ -12436,6 +12090,18 @@
           <w:rtl/>
         </w:rPr>
         <w:lastRenderedPageBreak/>
+        <w:t>שינוי המפלגה המנצחת ו</w:t>
+      </w:r>
+      <w:r>
+        <w:rPr>
+          <w:rFonts w:eastAsiaTheme="minorHAnsi" w:cstheme="minorHAnsi" w:hint="cs"/>
+          <w:b/>
+          <w:bCs/>
+          <w:sz w:val="26"/>
+          <w:szCs w:val="26"/>
+          <w:u w:val="single"/>
+          <w:rtl/>
+        </w:rPr>
         <w:t>בניית קואליצי</w:t>
       </w:r>
       <w:r>
@@ -12460,7 +12126,19 @@
           <w:u w:val="single"/>
           <w:rtl/>
         </w:rPr>
-        <w:t xml:space="preserve"> חליפית:</w:t>
+        <w:t xml:space="preserve"> </w:t>
+      </w:r>
+      <w:r>
+        <w:rPr>
+          <w:rFonts w:eastAsiaTheme="minorHAnsi" w:cstheme="minorHAnsi" w:hint="cs"/>
+          <w:b/>
+          <w:bCs/>
+          <w:sz w:val="26"/>
+          <w:szCs w:val="26"/>
+          <w:u w:val="single"/>
+          <w:rtl/>
+        </w:rPr>
+        <w:t>חליפית:</w:t>
       </w:r>
     </w:p>
     <w:p>
@@ -12481,27 +12159,17 @@
           <w:szCs w:val="26"/>
           <w:rtl/>
         </w:rPr>
-        <w:t xml:space="preserve">לפי </w:t>
-      </w:r>
-      <w:r>
-        <w:rPr>
-          <w:rFonts w:eastAsiaTheme="minorHAnsi" w:cstheme="minorHAnsi" w:hint="cs"/>
-          <w:sz w:val="26"/>
-          <w:szCs w:val="26"/>
-          <w:rtl/>
-        </w:rPr>
-        <w:t>האבחנות</w:t>
-      </w:r>
-      <w:r>
-        <w:rPr>
-          <w:rFonts w:eastAsiaTheme="minorHAnsi" w:cstheme="minorHAnsi" w:hint="cs"/>
-          <w:sz w:val="26"/>
-          <w:szCs w:val="26"/>
-          <w:rtl/>
-        </w:rPr>
-        <w:t xml:space="preserve"> נשנה את שני הפיצ'רים </w:t>
-      </w:r>
-      <w:proofErr w:type="spellStart"/>
+        <w:t>על מנת לשנות את המפלגה המנצחת נרצה לבצע מניפולציות על הפיצ'רים:</w:t>
+      </w:r>
+      <w:r>
+        <w:rPr>
+          <w:rFonts w:eastAsiaTheme="minorHAnsi" w:cstheme="minorHAnsi" w:hint="cs"/>
+          <w:sz w:val="26"/>
+          <w:szCs w:val="26"/>
+          <w:rtl/>
+        </w:rPr>
+        <w:t xml:space="preserve"> </w:t>
+      </w:r>
       <w:r>
         <w:rPr>
           <w:rFonts w:eastAsiaTheme="minorHAnsi" w:cstheme="minorHAnsi"/>
@@ -12510,7 +12178,6 @@
         </w:rPr>
         <w:t>Weighted_education_rank</w:t>
       </w:r>
-      <w:proofErr w:type="spellEnd"/>
       <w:r>
         <w:rPr>
           <w:rFonts w:eastAsiaTheme="minorHAnsi" w:cstheme="minorHAnsi" w:hint="cs"/>
@@ -12520,7 +12187,6 @@
         </w:rPr>
         <w:t xml:space="preserve"> </w:t>
       </w:r>
-      <w:proofErr w:type="spellStart"/>
       <w:r>
         <w:rPr>
           <w:rFonts w:eastAsiaTheme="minorHAnsi" w:cstheme="minorHAnsi" w:hint="cs"/>
@@ -12537,7 +12203,6 @@
         </w:rPr>
         <w:t>vg_monthly_expense_on_pets_or_plants</w:t>
       </w:r>
-      <w:proofErr w:type="spellEnd"/>
       <w:r>
         <w:rPr>
           <w:rFonts w:eastAsiaTheme="minorHAnsi" w:cstheme="minorHAnsi" w:hint="cs"/>
@@ -12549,6 +12214,51 @@
       </w:r>
       <w:r>
         <w:rPr>
+          <w:rFonts w:eastAsiaTheme="minorHAnsi" w:cstheme="minorHAnsi" w:hint="cs"/>
+          <w:sz w:val="26"/>
+          <w:szCs w:val="26"/>
+          <w:rtl/>
+        </w:rPr>
+        <w:t>אשר דומיננטיי</w:t>
+      </w:r>
+      <w:r>
+        <w:rPr>
+          <w:rFonts w:eastAsiaTheme="minorHAnsi" w:cstheme="minorHAnsi" w:hint="eastAsia"/>
+          <w:sz w:val="26"/>
+          <w:szCs w:val="26"/>
+          <w:rtl/>
+        </w:rPr>
+        <w:t>ם</w:t>
+      </w:r>
+      <w:r>
+        <w:rPr>
+          <w:rFonts w:eastAsiaTheme="minorHAnsi" w:cstheme="minorHAnsi" w:hint="cs"/>
+          <w:sz w:val="26"/>
+          <w:szCs w:val="26"/>
+          <w:rtl/>
+        </w:rPr>
+        <w:t xml:space="preserve"> אצל המפלגה השניי</w:t>
+      </w:r>
+      <w:r>
+        <w:rPr>
+          <w:rFonts w:eastAsiaTheme="minorHAnsi" w:cstheme="minorHAnsi" w:hint="eastAsia"/>
+          <w:sz w:val="26"/>
+          <w:szCs w:val="26"/>
+          <w:rtl/>
+        </w:rPr>
+        <w:t>ה</w:t>
+      </w:r>
+      <w:r>
+        <w:rPr>
+          <w:rFonts w:eastAsiaTheme="minorHAnsi" w:cstheme="minorHAnsi" w:hint="cs"/>
+          <w:sz w:val="26"/>
+          <w:szCs w:val="26"/>
+          <w:rtl/>
+        </w:rPr>
+        <w:t xml:space="preserve"> בגודלה החאקי.</w:t>
+      </w:r>
+      <w:r>
+        <w:rPr>
           <w:rFonts w:eastAsiaTheme="minorHAnsi" w:cstheme="minorHAnsi"/>
           <w:sz w:val="18"/>
           <w:szCs w:val="18"/>
@@ -12563,25 +12273,16 @@
           <w:szCs w:val="26"/>
           <w:rtl/>
         </w:rPr>
-        <w:t>על</w:t>
-      </w:r>
-      <w:r>
-        <w:rPr>
-          <w:rFonts w:eastAsiaTheme="minorHAnsi" w:cstheme="minorHAnsi" w:hint="cs"/>
-          <w:sz w:val="18"/>
-          <w:szCs w:val="18"/>
-          <w:rtl/>
-        </w:rPr>
-        <w:t xml:space="preserve"> </w:t>
-      </w:r>
-      <w:r>
-        <w:rPr>
-          <w:rFonts w:eastAsiaTheme="minorHAnsi" w:cstheme="minorHAnsi" w:hint="cs"/>
-          <w:sz w:val="26"/>
-          <w:szCs w:val="26"/>
-          <w:rtl/>
-        </w:rPr>
-        <w:t>מנת שירכיבו אשכולות חדשים שיהוו בסיס לקואל</w:t>
+        <w:t xml:space="preserve">בנוסף נרצה ששינויים </w:t>
+      </w:r>
+      <w:r>
+        <w:rPr>
+          <w:rFonts w:eastAsiaTheme="minorHAnsi" w:cstheme="minorHAnsi" w:hint="cs"/>
+          <w:sz w:val="26"/>
+          <w:szCs w:val="26"/>
+          <w:rtl/>
+        </w:rPr>
+        <w:t>ירכיבו אשכולות חדשים שיהוו בסיס לקואל</w:t>
       </w:r>
       <w:r>
         <w:rPr>
@@ -12672,9 +12373,9 @@
           <w:noProof/>
         </w:rPr>
         <w:drawing>
-          <wp:inline distT="0" distB="0" distL="0" distR="0" wp14:anchorId="66BA1A9A" wp14:editId="6433B967">
-            <wp:extent cx="5171910" cy="2458867"/>
-            <wp:effectExtent l="0" t="0" r="0" b="0"/>
+          <wp:inline distT="0" distB="0" distL="0" distR="0" wp14:anchorId="66BA1A9A" wp14:editId="0371B04C">
+            <wp:extent cx="4002857" cy="1903067"/>
+            <wp:effectExtent l="0" t="0" r="0" b="2540"/>
             <wp:docPr id="3" name="Picture 3"/>
             <wp:cNvGraphicFramePr>
               <a:graphicFrameLocks xmlns:a="http://schemas.openxmlformats.org/drawingml/2006/main" noChangeAspect="1"/>
@@ -12695,7 +12396,7 @@
                   <pic:spPr>
                     <a:xfrm>
                       <a:off x="0" y="0"/>
-                      <a:ext cx="5201638" cy="2473000"/>
+                      <a:ext cx="4122463" cy="1959931"/>
                     </a:xfrm>
                     <a:prstGeom prst="rect">
                       <a:avLst/>
@@ -12726,165 +12427,7 @@
           <w:szCs w:val="26"/>
           <w:rtl/>
         </w:rPr>
-        <w:t>לאחר המניפולציה שלנו התקבלה הקואליצי</w:t>
-      </w:r>
-      <w:r>
-        <w:rPr>
-          <w:rFonts w:eastAsiaTheme="minorHAnsi" w:cstheme="minorHAnsi" w:hint="eastAsia"/>
-          <w:sz w:val="26"/>
-          <w:szCs w:val="26"/>
-          <w:rtl/>
-        </w:rPr>
-        <w:t>ה</w:t>
-      </w:r>
-      <w:r>
-        <w:rPr>
-          <w:rFonts w:eastAsiaTheme="minorHAnsi" w:cstheme="minorHAnsi" w:hint="cs"/>
-          <w:sz w:val="26"/>
-          <w:szCs w:val="26"/>
-          <w:rtl/>
-        </w:rPr>
-        <w:t xml:space="preserve"> החלופית הבאה</w:t>
-      </w:r>
-      <w:r>
-        <w:rPr>
-          <w:rFonts w:eastAsiaTheme="minorHAnsi" w:cstheme="minorHAnsi" w:hint="cs"/>
-          <w:sz w:val="26"/>
-          <w:szCs w:val="26"/>
-          <w:rtl/>
-        </w:rPr>
-        <w:t xml:space="preserve"> עם 52.1% מהקולות:</w:t>
-      </w:r>
-    </w:p>
-    <w:p>
-      <w:pPr>
-        <w:bidi/>
-        <w:spacing w:line="259" w:lineRule="auto"/>
-        <w:rPr>
-          <w:rFonts w:eastAsiaTheme="minorHAnsi" w:cstheme="minorHAnsi"/>
-          <w:sz w:val="26"/>
-          <w:szCs w:val="26"/>
-        </w:rPr>
-      </w:pPr>
-      <w:r>
-        <w:rPr>
-          <w:rFonts w:eastAsiaTheme="minorHAnsi" w:cstheme="minorHAnsi"/>
-          <w:sz w:val="26"/>
-          <w:szCs w:val="26"/>
-        </w:rPr>
-        <w:t>Blues</w:t>
-      </w:r>
-      <w:r>
-        <w:rPr>
-          <w:rFonts w:eastAsiaTheme="minorHAnsi" w:cstheme="minorHAnsi"/>
-          <w:sz w:val="26"/>
-          <w:szCs w:val="26"/>
-        </w:rPr>
-        <w:t xml:space="preserve">, </w:t>
-      </w:r>
-      <w:r>
-        <w:rPr>
-          <w:rFonts w:eastAsiaTheme="minorHAnsi" w:cstheme="minorHAnsi"/>
-          <w:sz w:val="26"/>
-          <w:szCs w:val="26"/>
-        </w:rPr>
-        <w:t>Greys</w:t>
-      </w:r>
-      <w:r>
-        <w:rPr>
-          <w:rFonts w:eastAsiaTheme="minorHAnsi" w:cstheme="minorHAnsi"/>
-          <w:sz w:val="26"/>
-          <w:szCs w:val="26"/>
-        </w:rPr>
-        <w:t xml:space="preserve">, </w:t>
-      </w:r>
-      <w:r>
-        <w:rPr>
-          <w:rFonts w:eastAsiaTheme="minorHAnsi" w:cstheme="minorHAnsi"/>
-          <w:sz w:val="26"/>
-          <w:szCs w:val="26"/>
-        </w:rPr>
-        <w:t>Khakis</w:t>
-      </w:r>
-      <w:r>
-        <w:rPr>
-          <w:rFonts w:eastAsiaTheme="minorHAnsi" w:cstheme="minorHAnsi"/>
-          <w:sz w:val="26"/>
-          <w:szCs w:val="26"/>
-        </w:rPr>
-        <w:t xml:space="preserve">, </w:t>
-      </w:r>
-      <w:r>
-        <w:rPr>
-          <w:rFonts w:eastAsiaTheme="minorHAnsi" w:cstheme="minorHAnsi"/>
-          <w:sz w:val="26"/>
-          <w:szCs w:val="26"/>
-        </w:rPr>
-        <w:t>Oranges</w:t>
-      </w:r>
-      <w:r>
-        <w:rPr>
-          <w:rFonts w:eastAsiaTheme="minorHAnsi" w:cstheme="minorHAnsi"/>
-          <w:sz w:val="26"/>
-          <w:szCs w:val="26"/>
-        </w:rPr>
-        <w:t xml:space="preserve">, </w:t>
-      </w:r>
-      <w:r>
-        <w:rPr>
-          <w:rFonts w:eastAsiaTheme="minorHAnsi" w:cstheme="minorHAnsi"/>
-          <w:sz w:val="26"/>
-          <w:szCs w:val="26"/>
-        </w:rPr>
-        <w:t>Reds</w:t>
-      </w:r>
-      <w:r>
-        <w:rPr>
-          <w:rFonts w:eastAsiaTheme="minorHAnsi" w:cstheme="minorHAnsi"/>
-          <w:sz w:val="26"/>
-          <w:szCs w:val="26"/>
-        </w:rPr>
-        <w:t xml:space="preserve">, </w:t>
-      </w:r>
-      <w:r>
-        <w:rPr>
-          <w:rFonts w:eastAsiaTheme="minorHAnsi" w:cstheme="minorHAnsi"/>
-          <w:sz w:val="26"/>
-          <w:szCs w:val="26"/>
-        </w:rPr>
-        <w:t>Turquoises</w:t>
-      </w:r>
-      <w:r>
-        <w:rPr>
-          <w:rFonts w:eastAsiaTheme="minorHAnsi" w:cstheme="minorHAnsi"/>
-          <w:sz w:val="26"/>
-          <w:szCs w:val="26"/>
-        </w:rPr>
-        <w:t xml:space="preserve">, </w:t>
-      </w:r>
-      <w:r>
-        <w:rPr>
-          <w:rFonts w:eastAsiaTheme="minorHAnsi" w:cstheme="minorHAnsi"/>
-          <w:sz w:val="26"/>
-          <w:szCs w:val="26"/>
-        </w:rPr>
-        <w:t>Violets</w:t>
-      </w:r>
-      <w:r>
-        <w:rPr>
-          <w:rFonts w:eastAsiaTheme="minorHAnsi" w:cstheme="minorHAnsi"/>
-          <w:sz w:val="26"/>
-          <w:szCs w:val="26"/>
-        </w:rPr>
-        <w:t>, Y</w:t>
-      </w:r>
-      <w:r>
-        <w:rPr>
-          <w:rFonts w:eastAsiaTheme="minorHAnsi" w:cstheme="minorHAnsi"/>
-          <w:sz w:val="26"/>
-          <w:szCs w:val="26"/>
-        </w:rPr>
-        <w:t>ellows</w:t>
+        <w:t>הצלחנו לשנות את המפלגה המנצחת לחאקי(4):</w:t>
       </w:r>
       <w:r>
         <w:rPr>
@@ -12897,42 +12440,16 @@
       </w:r>
       <w:r>
         <w:rPr>
-          <w:rFonts w:eastAsiaTheme="minorHAnsi" w:cstheme="minorHAnsi" w:hint="cs"/>
-          <w:sz w:val="26"/>
-          <w:szCs w:val="26"/>
-          <w:rtl/>
-        </w:rPr>
-        <w:t>וגרף השונות הבא</w:t>
-      </w:r>
-      <w:r>
-        <w:rPr>
-          <w:rFonts w:eastAsiaTheme="minorHAnsi" w:cstheme="minorHAnsi"/>
-          <w:sz w:val="26"/>
-          <w:szCs w:val="26"/>
-        </w:rPr>
-        <w:t>:</w:t>
-      </w:r>
-      <w:r>
-        <w:rPr>
-          <w:rFonts w:eastAsiaTheme="minorHAnsi" w:cstheme="minorHAnsi"/>
-          <w:sz w:val="26"/>
-          <w:szCs w:val="26"/>
-          <w:rtl/>
-        </w:rPr>
-        <w:br/>
-      </w:r>
-      <w:r>
-        <w:rPr>
           <w:rFonts w:eastAsiaTheme="minorHAnsi" w:cs="Calibri"/>
           <w:sz w:val="26"/>
           <w:szCs w:val="26"/>
           <w:rtl/>
         </w:rPr>
         <w:drawing>
-          <wp:inline distT="0" distB="0" distL="0" distR="0" wp14:anchorId="56733841" wp14:editId="4C135550">
-            <wp:extent cx="3413760" cy="2560320"/>
-            <wp:effectExtent l="0" t="0" r="0" b="0"/>
-            <wp:docPr id="4" name="Picture 4"/>
+          <wp:inline distT="0" distB="0" distL="0" distR="0" wp14:anchorId="09A2A3A5" wp14:editId="6C63F218">
+            <wp:extent cx="3011424" cy="2258568"/>
+            <wp:effectExtent l="0" t="0" r="0" b="8890"/>
+            <wp:docPr id="5" name="Picture 5"/>
             <wp:cNvGraphicFramePr>
               <a:graphicFrameLocks xmlns:a="http://schemas.openxmlformats.org/drawingml/2006/main" noChangeAspect="1"/>
             </wp:cNvGraphicFramePr>
@@ -12952,6 +12469,271 @@
                   <pic:spPr>
                     <a:xfrm>
                       <a:off x="0" y="0"/>
+                      <a:ext cx="3011424" cy="2258568"/>
+                    </a:xfrm>
+                    <a:prstGeom prst="rect">
+                      <a:avLst/>
+                    </a:prstGeom>
+                  </pic:spPr>
+                </pic:pic>
+              </a:graphicData>
+            </a:graphic>
+          </wp:inline>
+        </w:drawing>
+      </w:r>
+    </w:p>
+    <w:p>
+      <w:pPr>
+        <w:bidi/>
+        <w:spacing w:line="259" w:lineRule="auto"/>
+        <w:rPr>
+          <w:rFonts w:eastAsiaTheme="minorHAnsi" w:cstheme="minorHAnsi"/>
+          <w:sz w:val="26"/>
+          <w:szCs w:val="26"/>
+        </w:rPr>
+      </w:pPr>
+      <w:r>
+        <w:rPr>
+          <w:rFonts w:eastAsiaTheme="minorHAnsi" w:cstheme="minorHAnsi" w:hint="cs"/>
+          <w:sz w:val="26"/>
+          <w:szCs w:val="26"/>
+          <w:rtl/>
+        </w:rPr>
+        <w:t>ו</w:t>
+      </w:r>
+      <w:r>
+        <w:rPr>
+          <w:rFonts w:eastAsiaTheme="minorHAnsi" w:cstheme="minorHAnsi" w:hint="cs"/>
+          <w:sz w:val="26"/>
+          <w:szCs w:val="26"/>
+          <w:rtl/>
+        </w:rPr>
+        <w:t>לאחר המניפולציה שלנו התקבלה הקואליצי</w:t>
+      </w:r>
+      <w:r>
+        <w:rPr>
+          <w:rFonts w:eastAsiaTheme="minorHAnsi" w:cstheme="minorHAnsi" w:hint="eastAsia"/>
+          <w:sz w:val="26"/>
+          <w:szCs w:val="26"/>
+          <w:rtl/>
+        </w:rPr>
+        <w:t>ה</w:t>
+      </w:r>
+      <w:r>
+        <w:rPr>
+          <w:rFonts w:eastAsiaTheme="minorHAnsi" w:cstheme="minorHAnsi" w:hint="cs"/>
+          <w:sz w:val="26"/>
+          <w:szCs w:val="26"/>
+          <w:rtl/>
+        </w:rPr>
+        <w:t xml:space="preserve"> החלופית הבאה</w:t>
+      </w:r>
+      <w:r>
+        <w:rPr>
+          <w:rFonts w:eastAsiaTheme="minorHAnsi" w:cstheme="minorHAnsi" w:hint="cs"/>
+          <w:sz w:val="26"/>
+          <w:szCs w:val="26"/>
+          <w:rtl/>
+        </w:rPr>
+        <w:t xml:space="preserve"> עם 52.1% מהקולות:</w:t>
+      </w:r>
+      <w:r>
+        <w:rPr>
+          <w:rFonts w:eastAsiaTheme="minorHAnsi" w:cstheme="minorHAnsi"/>
+          <w:sz w:val="26"/>
+          <w:szCs w:val="26"/>
+          <w:rtl/>
+        </w:rPr>
+        <w:br/>
+      </w:r>
+      <w:r>
+        <w:rPr>
+          <w:rFonts w:eastAsiaTheme="minorHAnsi" w:cstheme="minorHAnsi"/>
+          <w:sz w:val="26"/>
+          <w:szCs w:val="26"/>
+        </w:rPr>
+        <w:t>Blues</w:t>
+      </w:r>
+      <w:r>
+        <w:rPr>
+          <w:rFonts w:eastAsiaTheme="minorHAnsi" w:cstheme="minorHAnsi"/>
+          <w:sz w:val="26"/>
+          <w:szCs w:val="26"/>
+        </w:rPr>
+        <w:t xml:space="preserve">, </w:t>
+      </w:r>
+      <w:r>
+        <w:rPr>
+          <w:rFonts w:eastAsiaTheme="minorHAnsi" w:cstheme="minorHAnsi"/>
+          <w:sz w:val="26"/>
+          <w:szCs w:val="26"/>
+        </w:rPr>
+        <w:t>Greys</w:t>
+      </w:r>
+      <w:r>
+        <w:rPr>
+          <w:rFonts w:eastAsiaTheme="minorHAnsi" w:cstheme="minorHAnsi"/>
+          <w:sz w:val="26"/>
+          <w:szCs w:val="26"/>
+        </w:rPr>
+        <w:t xml:space="preserve">, </w:t>
+      </w:r>
+      <w:r>
+        <w:rPr>
+          <w:rFonts w:eastAsiaTheme="minorHAnsi" w:cstheme="minorHAnsi"/>
+          <w:sz w:val="26"/>
+          <w:szCs w:val="26"/>
+        </w:rPr>
+        <w:t>Khakis</w:t>
+      </w:r>
+      <w:r>
+        <w:rPr>
+          <w:rFonts w:eastAsiaTheme="minorHAnsi" w:cstheme="minorHAnsi"/>
+          <w:sz w:val="26"/>
+          <w:szCs w:val="26"/>
+        </w:rPr>
+        <w:t xml:space="preserve">, </w:t>
+      </w:r>
+      <w:r>
+        <w:rPr>
+          <w:rFonts w:eastAsiaTheme="minorHAnsi" w:cstheme="minorHAnsi"/>
+          <w:sz w:val="26"/>
+          <w:szCs w:val="26"/>
+        </w:rPr>
+        <w:t>Oranges</w:t>
+      </w:r>
+      <w:r>
+        <w:rPr>
+          <w:rFonts w:eastAsiaTheme="minorHAnsi" w:cstheme="minorHAnsi"/>
+          <w:sz w:val="26"/>
+          <w:szCs w:val="26"/>
+        </w:rPr>
+        <w:t xml:space="preserve">, </w:t>
+      </w:r>
+      <w:r>
+        <w:rPr>
+          <w:rFonts w:eastAsiaTheme="minorHAnsi" w:cstheme="minorHAnsi"/>
+          <w:sz w:val="26"/>
+          <w:szCs w:val="26"/>
+        </w:rPr>
+        <w:t>Reds</w:t>
+      </w:r>
+      <w:r>
+        <w:rPr>
+          <w:rFonts w:eastAsiaTheme="minorHAnsi" w:cstheme="minorHAnsi"/>
+          <w:sz w:val="26"/>
+          <w:szCs w:val="26"/>
+        </w:rPr>
+        <w:t xml:space="preserve">, </w:t>
+      </w:r>
+      <w:r>
+        <w:rPr>
+          <w:rFonts w:eastAsiaTheme="minorHAnsi" w:cstheme="minorHAnsi"/>
+          <w:sz w:val="26"/>
+          <w:szCs w:val="26"/>
+        </w:rPr>
+        <w:t>Turquoises</w:t>
+      </w:r>
+      <w:r>
+        <w:rPr>
+          <w:rFonts w:eastAsiaTheme="minorHAnsi" w:cstheme="minorHAnsi"/>
+          <w:sz w:val="26"/>
+          <w:szCs w:val="26"/>
+        </w:rPr>
+        <w:t xml:space="preserve">, </w:t>
+      </w:r>
+      <w:r>
+        <w:rPr>
+          <w:rFonts w:eastAsiaTheme="minorHAnsi" w:cstheme="minorHAnsi"/>
+          <w:sz w:val="26"/>
+          <w:szCs w:val="26"/>
+        </w:rPr>
+        <w:t>Violets</w:t>
+      </w:r>
+      <w:r>
+        <w:rPr>
+          <w:rFonts w:eastAsiaTheme="minorHAnsi" w:cstheme="minorHAnsi"/>
+          <w:sz w:val="26"/>
+          <w:szCs w:val="26"/>
+        </w:rPr>
+        <w:t>, Y</w:t>
+      </w:r>
+      <w:r>
+        <w:rPr>
+          <w:rFonts w:eastAsiaTheme="minorHAnsi" w:cstheme="minorHAnsi"/>
+          <w:sz w:val="26"/>
+          <w:szCs w:val="26"/>
+        </w:rPr>
+        <w:t>ellows</w:t>
+      </w:r>
+      <w:r>
+        <w:rPr>
+          <w:rFonts w:eastAsiaTheme="minorHAnsi" w:cstheme="minorHAnsi"/>
+          <w:sz w:val="26"/>
+          <w:szCs w:val="26"/>
+          <w:rtl/>
+        </w:rPr>
+        <w:br/>
+      </w:r>
+      <w:r>
+        <w:rPr>
+          <w:rFonts w:eastAsiaTheme="minorHAnsi" w:cstheme="minorHAnsi" w:hint="cs"/>
+          <w:sz w:val="26"/>
+          <w:szCs w:val="26"/>
+          <w:rtl/>
+        </w:rPr>
+        <w:lastRenderedPageBreak/>
+        <w:t>וגרף השונות הבא</w:t>
+      </w:r>
+      <w:r>
+        <w:rPr>
+          <w:rFonts w:eastAsiaTheme="minorHAnsi" w:cstheme="minorHAnsi"/>
+          <w:sz w:val="26"/>
+          <w:szCs w:val="26"/>
+        </w:rPr>
+        <w:t>:</w:t>
+      </w:r>
+      <w:r>
+        <w:rPr>
+          <w:rFonts w:eastAsiaTheme="minorHAnsi" w:cstheme="minorHAnsi"/>
+          <w:sz w:val="26"/>
+          <w:szCs w:val="26"/>
+          <w:rtl/>
+        </w:rPr>
+        <w:br/>
+      </w:r>
+      <w:r>
+        <w:rPr>
+          <w:rFonts w:eastAsiaTheme="minorHAnsi" w:cs="Calibri"/>
+          <w:noProof/>
+          <w:sz w:val="26"/>
+          <w:szCs w:val="26"/>
+          <w:rtl/>
+        </w:rPr>
+        <w:drawing>
+          <wp:inline distT="0" distB="0" distL="0" distR="0" wp14:anchorId="56733841" wp14:editId="4C135550">
+            <wp:extent cx="3413760" cy="2560320"/>
+            <wp:effectExtent l="0" t="0" r="0" b="0"/>
+            <wp:docPr id="4" name="Picture 4"/>
+            <wp:cNvGraphicFramePr>
+              <a:graphicFrameLocks xmlns:a="http://schemas.openxmlformats.org/drawingml/2006/main" noChangeAspect="1"/>
+            </wp:cNvGraphicFramePr>
+            <a:graphic xmlns:a="http://schemas.openxmlformats.org/drawingml/2006/main">
+              <a:graphicData uri="http://schemas.openxmlformats.org/drawingml/2006/picture">
+                <pic:pic xmlns:pic="http://schemas.openxmlformats.org/drawingml/2006/picture">
+                  <pic:nvPicPr>
+                    <pic:cNvPr id="1" name=""/>
+                    <pic:cNvPicPr/>
+                  </pic:nvPicPr>
+                  <pic:blipFill>
+                    <a:blip r:embed="rId14"/>
+                    <a:stretch>
+                      <a:fillRect/>
+                    </a:stretch>
+                  </pic:blipFill>
+                  <pic:spPr>
+                    <a:xfrm>
+                      <a:off x="0" y="0"/>
                       <a:ext cx="3413760" cy="2560320"/>
                     </a:xfrm>
                     <a:prstGeom prst="rect">
@@ -13003,6 +12785,17 @@
         </w:rPr>
         <w:t xml:space="preserve"> זו קטנה (שונות גדלה ברוב הפיצ'רים) יותר מאשר הקודמת</w:t>
       </w:r>
+      <w:r>
+        <w:rPr>
+          <w:rFonts w:eastAsiaTheme="minorHAnsi" w:cstheme="minorHAnsi" w:hint="cs"/>
+          <w:sz w:val="26"/>
+          <w:szCs w:val="26"/>
+          <w:rtl/>
+        </w:rPr>
+        <w:t>.</w:t>
+      </w:r>
+      <w:bookmarkStart w:id="0" w:name="_GoBack"/>
+      <w:bookmarkEnd w:id="0"/>
     </w:p>
     <w:p>
       <w:pPr>
@@ -13016,7 +12809,6 @@
           <w:rtl/>
         </w:rPr>
       </w:pPr>
-      <w:bookmarkStart w:id="0" w:name="_GoBack"/>
       <w:r>
         <w:rPr>
           <w:rFonts w:eastAsiaTheme="minorHAnsi" w:cstheme="minorHAnsi"/>
@@ -13029,7 +12821,6 @@
         <w:br w:type="page"/>
       </w:r>
     </w:p>
-    <w:bookmarkEnd w:id="0"/>
     <w:p>
       <w:pPr>
         <w:bidi/>
@@ -13160,25 +12951,7 @@
           <w:szCs w:val="26"/>
           <w:rtl/>
         </w:rPr>
-        <w:t>על מנת לחזק את הקואליציה חשבנו על הוספת מפלגה שמחוץ ל</w:t>
-      </w:r>
-      <w:r>
-        <w:rPr>
-          <w:rFonts w:eastAsiaTheme="minorHAnsi" w:cstheme="minorHAnsi" w:hint="cs"/>
-          <w:sz w:val="26"/>
-          <w:szCs w:val="26"/>
-          <w:rtl/>
-        </w:rPr>
-        <w:t xml:space="preserve">קואליציה </w:t>
-      </w:r>
-      <w:r>
-        <w:rPr>
-          <w:rFonts w:eastAsiaTheme="minorHAnsi" w:cstheme="minorHAnsi" w:hint="cs"/>
-          <w:sz w:val="26"/>
-          <w:szCs w:val="26"/>
-          <w:rtl/>
-        </w:rPr>
-        <w:t>אליה. על מנת לעשות זאת בחרנו על מניפולציות שיוספו את מפלגת החאקי לקואליצי</w:t>
+        <w:t>על מנת לחזק את הקואליציה חשבנו על הוספת מפלגה שמחוץ לקואליציה אליה. על מנת לעשות זאת בחרנו על מניפולציות שיוספו את מפלגת החאקי לקואליצי</w:t>
       </w:r>
       <w:r>
         <w:rPr>
@@ -13214,27 +12987,8 @@
           <w:szCs w:val="26"/>
           <w:rtl/>
         </w:rPr>
-        <w:t xml:space="preserve"> שלה יחסית קרובות למפלגה הכי גדולה ב</w:t>
-      </w:r>
-      <w:r>
-        <w:rPr>
-          <w:rFonts w:eastAsiaTheme="minorHAnsi" w:cstheme="minorHAnsi" w:hint="cs"/>
-          <w:sz w:val="26"/>
-          <w:szCs w:val="26"/>
-          <w:rtl/>
-        </w:rPr>
-        <w:t>קואליציה</w:t>
-      </w:r>
-      <w:r>
-        <w:rPr>
-          <w:rFonts w:eastAsiaTheme="minorHAnsi" w:cstheme="minorHAnsi" w:hint="cs"/>
-          <w:sz w:val="26"/>
-          <w:szCs w:val="26"/>
-          <w:rtl/>
-        </w:rPr>
-        <w:t xml:space="preserve">, הסגולים. תכונות אלו הן </w:t>
-      </w:r>
-      <w:proofErr w:type="spellStart"/>
+        <w:t xml:space="preserve"> שלה יחסית קרובות למפלגה הכי גדולה בקואליציה, הסגולים. תכונות אלו הן </w:t>
+      </w:r>
       <w:r>
         <w:rPr>
           <w:rFonts w:eastAsiaTheme="minorHAnsi" w:cstheme="minorHAnsi"/>
@@ -13243,7 +12997,6 @@
         </w:rPr>
         <w:t>Weighted_education_rank</w:t>
       </w:r>
-      <w:proofErr w:type="spellEnd"/>
       <w:r>
         <w:rPr>
           <w:rFonts w:eastAsiaTheme="minorHAnsi" w:cstheme="minorHAnsi" w:hint="cs"/>
@@ -13253,7 +13006,6 @@
         </w:rPr>
         <w:t xml:space="preserve"> </w:t>
       </w:r>
-      <w:proofErr w:type="spellStart"/>
       <w:r>
         <w:rPr>
           <w:rFonts w:eastAsiaTheme="minorHAnsi" w:cstheme="minorHAnsi"/>
@@ -13262,7 +13014,6 @@
         </w:rPr>
         <w:t>Avg_Residancy_Altitude</w:t>
       </w:r>
-      <w:proofErr w:type="spellEnd"/>
       <w:r>
         <w:rPr>
           <w:rFonts w:eastAsiaTheme="minorHAnsi" w:cstheme="minorHAnsi" w:hint="cs"/>
@@ -13327,25 +13078,7 @@
           <w:szCs w:val="26"/>
           <w:rtl/>
         </w:rPr>
-        <w:t xml:space="preserve">המניפולציה שביצענו הייתה לקרב את תכונות אלו אל מרכז האשכול שהרכיב את </w:t>
-      </w:r>
-      <w:r>
-        <w:rPr>
-          <w:rFonts w:eastAsiaTheme="minorHAnsi" w:cstheme="minorHAnsi" w:hint="cs"/>
-          <w:sz w:val="26"/>
-          <w:szCs w:val="26"/>
-          <w:rtl/>
-        </w:rPr>
-        <w:t xml:space="preserve">הקואליציה </w:t>
-      </w:r>
-      <w:r>
-        <w:rPr>
-          <w:rFonts w:eastAsiaTheme="minorHAnsi" w:cstheme="minorHAnsi" w:hint="cs"/>
-          <w:sz w:val="26"/>
-          <w:szCs w:val="26"/>
-          <w:rtl/>
-        </w:rPr>
-        <w:t>ובצורה זו למנוע מתכונות אלו ליצור הפרדה בין האשכולו</w:t>
+        <w:t>המניפולציה שביצענו הייתה לקרב את תכונות אלו אל מרכז האשכול שהרכיב את הקואליציה ובצורה זו למנוע מתכונות אלו ליצור הפרדה בין האשכולו</w:t>
       </w:r>
       <w:r>
         <w:rPr>
@@ -13420,25 +13153,7 @@
           <w:szCs w:val="26"/>
           <w:rtl/>
         </w:rPr>
-        <w:t xml:space="preserve"> </w:t>
-      </w:r>
-      <w:r>
-        <w:rPr>
-          <w:rFonts w:eastAsiaTheme="minorHAnsi" w:cstheme="minorHAnsi" w:hint="cs"/>
-          <w:sz w:val="26"/>
-          <w:szCs w:val="26"/>
-          <w:rtl/>
-        </w:rPr>
-        <w:t>המחוזקת</w:t>
-      </w:r>
-      <w:r>
-        <w:rPr>
-          <w:rFonts w:eastAsiaTheme="minorHAnsi" w:cstheme="minorHAnsi" w:hint="cs"/>
-          <w:sz w:val="26"/>
-          <w:szCs w:val="26"/>
-          <w:rtl/>
-        </w:rPr>
-        <w:t xml:space="preserve"> הבאה עם </w:t>
+        <w:t xml:space="preserve"> המחוזקת הבאה עם </w:t>
       </w:r>
       <w:r>
         <w:rPr>
@@ -13631,7 +13346,7 @@
         <w:bidi/>
         <w:spacing w:line="259" w:lineRule="auto"/>
         <w:rPr>
-          <w:rFonts w:eastAsiaTheme="minorHAnsi" w:cstheme="minorHAnsi" w:hint="cs"/>
+          <w:rFonts w:eastAsiaTheme="minorHAnsi" w:cstheme="minorHAnsi"/>
           <w:sz w:val="26"/>
           <w:szCs w:val="26"/>
           <w:rtl/>
@@ -13676,15 +13391,7 @@
           <w:sz w:val="26"/>
           <w:szCs w:val="26"/>
         </w:rPr>
-        <w:t>Turquoises</w:t>
-      </w:r>
-      <w:r>
-        <w:rPr>
-          <w:rFonts w:eastAsiaTheme="minorHAnsi" w:cstheme="minorHAnsi"/>
-          <w:sz w:val="26"/>
-          <w:szCs w:val="26"/>
-        </w:rPr>
-        <w:t xml:space="preserve"> </w:t>
+        <w:t xml:space="preserve">Turquoises </w:t>
       </w:r>
       <w:r>
         <w:rPr>
@@ -13746,7 +13453,6 @@
         </w:rPr>
         <w:t xml:space="preserve">סביר זאת על ידי הפיצ'ר שחשוב עבורן שהוא </w:t>
       </w:r>
-      <w:proofErr w:type="spellStart"/>
       <w:r>
         <w:rPr>
           <w:rFonts w:eastAsiaTheme="minorHAnsi" w:cstheme="minorHAnsi"/>
@@ -13755,7 +13461,6 @@
         </w:rPr>
         <w:t>Avg_monthly_expense_on_pets_or_plants</w:t>
       </w:r>
-      <w:proofErr w:type="spellEnd"/>
       <w:r>
         <w:rPr>
           <w:rFonts w:eastAsiaTheme="minorHAnsi" w:cstheme="minorHAnsi" w:hint="cs"/>
@@ -13926,7 +13631,7 @@
                     </pic:cNvPicPr>
                   </pic:nvPicPr>
                   <pic:blipFill>
-                    <a:blip r:embed="rId14">
+                    <a:blip r:embed="rId15">
                       <a:extLst>
                         <a:ext uri="{28A0092B-C50C-407E-A947-70E740481C1C}">
                           <a14:useLocalDpi xmlns:a14="http://schemas.microsoft.com/office/drawing/2010/main" val="0"/>

</xml_diff>

<commit_message>
Added my view for the dry part
</commit_message>
<xml_diff>
--- a/HW_4/dry_editable.docx
+++ b/HW_4/dry_editable.docx
@@ -1,6 +1,6 @@
 
 <file path=word/document.xml><?xml version="1.0" encoding="utf-8"?>
-<w:document xmlns:wpc="http://schemas.microsoft.com/office/word/2010/wordprocessingCanvas" xmlns:cx="http://schemas.microsoft.com/office/drawing/2014/chartex" xmlns:cx1="http://schemas.microsoft.com/office/drawing/2015/9/8/chartex" xmlns:cx2="http://schemas.microsoft.com/office/drawing/2015/10/21/chartex" xmlns:cx3="http://schemas.microsoft.com/office/drawing/2016/5/9/chartex" xmlns:cx4="http://schemas.microsoft.com/office/drawing/2016/5/10/chartex" xmlns:cx5="http://schemas.microsoft.com/office/drawing/2016/5/11/chartex" xmlns:cx6="http://schemas.microsoft.com/office/drawing/2016/5/12/chartex" xmlns:cx7="http://schemas.microsoft.com/office/drawing/2016/5/13/chartex" xmlns:cx8="http://schemas.microsoft.com/office/drawing/2016/5/14/chartex" xmlns:mc="http://schemas.openxmlformats.org/markup-compatibility/2006" xmlns:aink="http://schemas.microsoft.com/office/drawing/2016/ink" xmlns:am3d="http://schemas.microsoft.com/office/drawing/2017/model3d" xmlns:o="urn:schemas-microsoft-com:office:office" xmlns:r="http://schemas.openxmlformats.org/officeDocument/2006/relationships" xmlns:m="http://schemas.openxmlformats.org/officeDocument/2006/math" xmlns:v="urn:schemas-microsoft-com:vml" xmlns:wp14="http://schemas.microsoft.com/office/word/2010/wordprocessingDrawing" xmlns:wp="http://schemas.openxmlformats.org/drawingml/2006/wordprocessingDrawing" xmlns:w10="urn:schemas-microsoft-com:office:word" xmlns:w="http://schemas.openxmlformats.org/wordprocessingml/2006/main" xmlns:w14="http://schemas.microsoft.com/office/word/2010/wordml" xmlns:w15="http://schemas.microsoft.com/office/word/2012/wordml" xmlns:w16cid="http://schemas.microsoft.com/office/word/2016/wordml/cid" xmlns:w16se="http://schemas.microsoft.com/office/word/2015/wordml/symex" xmlns:wpg="http://schemas.microsoft.com/office/word/2010/wordprocessingGroup" xmlns:wpi="http://schemas.microsoft.com/office/word/2010/wordprocessingInk" xmlns:wne="http://schemas.microsoft.com/office/word/2006/wordml" xmlns:wps="http://schemas.microsoft.com/office/word/2010/wordprocessingShape" mc:Ignorable="w14 w15 w16se w16cid wp14">
+<w:document xmlns:wpc="http://schemas.microsoft.com/office/word/2010/wordprocessingCanvas" xmlns:mc="http://schemas.openxmlformats.org/markup-compatibility/2006" xmlns:o="urn:schemas-microsoft-com:office:office" xmlns:r="http://schemas.openxmlformats.org/officeDocument/2006/relationships" xmlns:m="http://schemas.openxmlformats.org/officeDocument/2006/math" xmlns:v="urn:schemas-microsoft-com:vml" xmlns:wp14="http://schemas.microsoft.com/office/word/2010/wordprocessingDrawing" xmlns:wp="http://schemas.openxmlformats.org/drawingml/2006/wordprocessingDrawing" xmlns:w10="urn:schemas-microsoft-com:office:word" xmlns:w="http://schemas.openxmlformats.org/wordprocessingml/2006/main" xmlns:w14="http://schemas.microsoft.com/office/word/2010/wordml" xmlns:w15="http://schemas.microsoft.com/office/word/2012/wordml" xmlns:wpg="http://schemas.microsoft.com/office/word/2010/wordprocessingGroup" xmlns:wpi="http://schemas.microsoft.com/office/word/2010/wordprocessingInk" xmlns:wne="http://schemas.microsoft.com/office/word/2006/wordml" xmlns:wps="http://schemas.microsoft.com/office/word/2010/wordprocessingShape" mc:Ignorable="w14 w15 wp14">
   <w:body>
     <w:p>
       <w:r>
@@ -296,7 +296,16 @@
                                   <w:szCs w:val="36"/>
                                   <w:rtl/>
                                 </w:rPr>
-                                <w:t>אמיר אביבי</w:t>
+                                <w:t xml:space="preserve">אמיר </w:t>
+                              </w:r>
+                              <w:r>
+                                <w:rPr>
+                                  <w:rFonts w:hint="cs"/>
+                                  <w:sz w:val="36"/>
+                                  <w:szCs w:val="36"/>
+                                  <w:rtl/>
+                                </w:rPr>
+                                <w:t>אביבי</w:t>
                               </w:r>
                             </w:p>
                           </w:txbxContent>
@@ -337,6 +346,8 @@
                                   <w:rtl/>
                                 </w:rPr>
                               </w:pPr>
+                              <w:proofErr w:type="spellStart"/>
+                              <w:proofErr w:type="gramStart"/>
                               <w:r>
                                 <w:rPr>
                                   <w:sz w:val="36"/>
@@ -344,6 +355,8 @@
                                 </w:rPr>
                                 <w:t>idoye</w:t>
                               </w:r>
+                              <w:proofErr w:type="spellEnd"/>
+                              <w:proofErr w:type="gramEnd"/>
                             </w:p>
                           </w:txbxContent>
                         </wps:txbx>
@@ -383,6 +396,8 @@
                                   <w:rtl/>
                                 </w:rPr>
                               </w:pPr>
+                              <w:proofErr w:type="spellStart"/>
+                              <w:proofErr w:type="gramStart"/>
                               <w:r>
                                 <w:rPr>
                                   <w:sz w:val="36"/>
@@ -390,6 +405,8 @@
                                 </w:rPr>
                                 <w:t>saavivi</w:t>
                               </w:r>
+                              <w:proofErr w:type="spellEnd"/>
+                              <w:proofErr w:type="gramEnd"/>
                             </w:p>
                           </w:txbxContent>
                         </wps:txbx>
@@ -429,12 +446,21 @@
                                   <w:rtl/>
                                 </w:rPr>
                               </w:pPr>
+                              <w:proofErr w:type="gramStart"/>
                               <w:r>
                                 <w:rPr>
                                   <w:sz w:val="36"/>
                                   <w:szCs w:val="36"/>
                                 </w:rPr>
-                                <w:t>2  0  4  3  9  7  3  6  8</w:t>
+                                <w:t>2  0</w:t>
+                              </w:r>
+                              <w:proofErr w:type="gramEnd"/>
+                              <w:r>
+                                <w:rPr>
+                                  <w:sz w:val="36"/>
+                                  <w:szCs w:val="36"/>
+                                </w:rPr>
+                                <w:t xml:space="preserve">  4  3  9  7  3  6  8</w:t>
                               </w:r>
                             </w:p>
                           </w:txbxContent>
@@ -475,12 +501,21 @@
                                   <w:rtl/>
                                 </w:rPr>
                               </w:pPr>
+                              <w:proofErr w:type="gramStart"/>
                               <w:r>
                                 <w:rPr>
                                   <w:sz w:val="36"/>
                                   <w:szCs w:val="36"/>
                                 </w:rPr>
-                                <w:t>3  0  5  1  8  3  8  7  3</w:t>
+                                <w:t>3  0</w:t>
+                              </w:r>
+                              <w:proofErr w:type="gramEnd"/>
+                              <w:r>
+                                <w:rPr>
+                                  <w:sz w:val="36"/>
+                                  <w:szCs w:val="36"/>
+                                </w:rPr>
+                                <w:t xml:space="preserve">  5  1  8  3  8  7  3</w:t>
                               </w:r>
                             </w:p>
                           </w:txbxContent>
@@ -495,7 +530,7 @@
               </wp:anchor>
             </w:drawing>
           </mc:Choice>
-          <mc:Fallback>
+          <mc:Fallback xmlns:w16se="http://schemas.microsoft.com/office/word/2015/wordml/symex" xmlns:w16cid="http://schemas.microsoft.com/office/word/2016/wordml/cid" xmlns:am3d="http://schemas.microsoft.com/office/drawing/2017/model3d" xmlns:aink="http://schemas.microsoft.com/office/drawing/2016/ink" xmlns:cx8="http://schemas.microsoft.com/office/drawing/2016/5/14/chartex" xmlns:cx7="http://schemas.microsoft.com/office/drawing/2016/5/13/chartex" xmlns:cx6="http://schemas.microsoft.com/office/drawing/2016/5/12/chartex" xmlns:cx5="http://schemas.microsoft.com/office/drawing/2016/5/11/chartex" xmlns:cx4="http://schemas.microsoft.com/office/drawing/2016/5/10/chartex" xmlns:cx3="http://schemas.microsoft.com/office/drawing/2016/5/9/chartex" xmlns:cx2="http://schemas.microsoft.com/office/drawing/2015/10/21/chartex" xmlns:cx1="http://schemas.microsoft.com/office/drawing/2015/9/8/chartex" xmlns:cx="http://schemas.microsoft.com/office/drawing/2014/chartex">
             <w:pict>
               <v:group w14:anchorId="56DD17FF" id="Group 19" o:spid="_x0000_s1026" style="position:absolute;margin-left:0;margin-top:266.5pt;width:468pt;height:334.6pt;z-index:251676672" coordsize="59436,42494" o:gfxdata="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">
                 <v:shapetype id="_x0000_t75" coordsize="21600,21600" o:spt="75" o:preferrelative="t" path="m@4@5l@4@11@9@11@9@5xe" filled="f" stroked="f">
@@ -923,7 +958,7 @@
               </wp:anchor>
             </w:drawing>
           </mc:Choice>
-          <mc:Fallback>
+          <mc:Fallback xmlns:w16se="http://schemas.microsoft.com/office/word/2015/wordml/symex" xmlns:w16cid="http://schemas.microsoft.com/office/word/2016/wordml/cid" xmlns:am3d="http://schemas.microsoft.com/office/drawing/2017/model3d" xmlns:aink="http://schemas.microsoft.com/office/drawing/2016/ink" xmlns:cx8="http://schemas.microsoft.com/office/drawing/2016/5/14/chartex" xmlns:cx7="http://schemas.microsoft.com/office/drawing/2016/5/13/chartex" xmlns:cx6="http://schemas.microsoft.com/office/drawing/2016/5/12/chartex" xmlns:cx5="http://schemas.microsoft.com/office/drawing/2016/5/11/chartex" xmlns:cx4="http://schemas.microsoft.com/office/drawing/2016/5/10/chartex" xmlns:cx3="http://schemas.microsoft.com/office/drawing/2016/5/9/chartex" xmlns:cx2="http://schemas.microsoft.com/office/drawing/2015/10/21/chartex" xmlns:cx1="http://schemas.microsoft.com/office/drawing/2015/9/8/chartex" xmlns:cx="http://schemas.microsoft.com/office/drawing/2014/chartex">
             <w:pict>
               <v:shape w14:anchorId="29DCDF21" id="Text Box 2" o:spid="_x0000_s1037" type="#_x0000_t202" style="position:absolute;margin-left:0;margin-top:49.4pt;width:568.5pt;height:213.75pt;flip:x;z-index:251656192;visibility:visible;mso-wrap-style:square;mso-width-percent:0;mso-height-percent:0;mso-wrap-distance-left:9pt;mso-wrap-distance-top:3.6pt;mso-wrap-distance-right:9pt;mso-wrap-distance-bottom:3.6pt;mso-position-horizontal:center;mso-position-horizontal-relative:margin;mso-position-vertical:absolute;mso-position-vertical-relative:text;mso-width-percent:0;mso-height-percent:0;mso-width-relative:margin;mso-height-relative:margin;v-text-anchor:top" o:gfxdata="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" stroked="f">
                 <v:textbox>
@@ -2545,7 +2580,16 @@
           <w:szCs w:val="26"/>
           <w:rtl/>
         </w:rPr>
-        <w:t xml:space="preserve">-  כמאפיין את מודל זה לאחר אימון המודל אנו </w:t>
+        <w:t xml:space="preserve">- </w:t>
+      </w:r>
+      <w:r>
+        <w:rPr>
+          <w:rFonts w:eastAsiaTheme="minorHAnsi" w:cstheme="minorHAnsi" w:hint="cs"/>
+          <w:sz w:val="26"/>
+          <w:szCs w:val="26"/>
+          <w:rtl/>
+        </w:rPr>
+        <w:t xml:space="preserve">כמאפיין את מודל זה לאחר אימון המודל אנו </w:t>
       </w:r>
       <w:r>
         <w:rPr>
@@ -2833,6 +2877,7 @@
         </w:rPr>
         <w:t xml:space="preserve">אימנו שני מודלים שאנו מכירים מהכיתה: </w:t>
       </w:r>
+      <w:proofErr w:type="spellStart"/>
       <w:r>
         <w:rPr>
           <w:rFonts w:eastAsiaTheme="minorHAnsi" w:cstheme="minorHAnsi"/>
@@ -2841,6 +2886,7 @@
         </w:rPr>
         <w:t>KMeans</w:t>
       </w:r>
+      <w:proofErr w:type="spellEnd"/>
       <w:r>
         <w:rPr>
           <w:rFonts w:eastAsiaTheme="minorHAnsi" w:cstheme="minorHAnsi" w:hint="cs"/>
@@ -3485,6 +3531,7 @@
         </w:rPr>
         <w:t xml:space="preserve"> עבור </w:t>
       </w:r>
+      <w:proofErr w:type="spellStart"/>
       <w:r>
         <w:rPr>
           <w:rFonts w:eastAsiaTheme="minorHAnsi" w:cstheme="minorHAnsi"/>
@@ -3493,6 +3540,7 @@
         </w:rPr>
         <w:t>KMeans</w:t>
       </w:r>
+      <w:proofErr w:type="spellEnd"/>
       <w:r>
         <w:rPr>
           <w:rFonts w:eastAsiaTheme="minorHAnsi" w:cstheme="minorHAnsi" w:hint="cs"/>
@@ -3571,6 +3619,7 @@
           <w:szCs w:val="26"/>
         </w:rPr>
       </w:pPr>
+      <w:proofErr w:type="spellStart"/>
       <w:r>
         <w:rPr>
           <w:rFonts w:eastAsiaTheme="minorHAnsi" w:cstheme="minorHAnsi" w:hint="cs"/>
@@ -3585,7 +3634,16 @@
           <w:sz w:val="26"/>
           <w:szCs w:val="26"/>
         </w:rPr>
-        <w:t xml:space="preserve">Means </w:t>
+        <w:t>Means</w:t>
+      </w:r>
+      <w:proofErr w:type="spellEnd"/>
+      <w:r>
+        <w:rPr>
+          <w:rFonts w:eastAsiaTheme="minorHAnsi" w:cstheme="minorHAnsi"/>
+          <w:sz w:val="26"/>
+          <w:szCs w:val="26"/>
+        </w:rPr>
+        <w:t xml:space="preserve"> </w:t>
       </w:r>
       <w:r>
         <w:rPr>
@@ -4741,6 +4799,7 @@
         </w:rPr>
         <w:br/>
       </w:r>
+      <w:proofErr w:type="spellStart"/>
       <w:r>
         <w:rPr>
           <w:rFonts w:ascii="Courier New" w:eastAsiaTheme="minorHAnsi" w:hAnsi="Courier New" w:cs="Courier New"/>
@@ -4753,6 +4812,7 @@
         </w:rPr>
         <w:t>RandomForestClassifier</w:t>
       </w:r>
+      <w:proofErr w:type="spellEnd"/>
       <w:r>
         <w:rPr>
           <w:rFonts w:ascii="Courier New" w:eastAsiaTheme="minorHAnsi" w:hAnsi="Courier New" w:cs="Courier New"/>
@@ -4765,6 +4825,7 @@
         </w:rPr>
         <w:t>(</w:t>
       </w:r>
+      <w:proofErr w:type="spellStart"/>
       <w:r>
         <w:rPr>
           <w:rFonts w:ascii="Courier New" w:eastAsiaTheme="minorHAnsi" w:hAnsi="Courier New" w:cs="Courier New"/>
@@ -4777,6 +4838,7 @@
         </w:rPr>
         <w:t>random_state</w:t>
       </w:r>
+      <w:proofErr w:type="spellEnd"/>
       <w:r>
         <w:rPr>
           <w:rFonts w:ascii="Courier New" w:eastAsiaTheme="minorHAnsi" w:hAnsi="Courier New" w:cs="Courier New"/>
@@ -4853,7 +4915,29 @@
           <w:szCs w:val="20"/>
           <w:highlight w:val="white"/>
         </w:rPr>
-        <w:t>’gini’</w:t>
+        <w:t>’</w:t>
+      </w:r>
+      <w:proofErr w:type="spellStart"/>
+      <w:r>
+        <w:rPr>
+          <w:rFonts w:ascii="Courier New" w:eastAsiaTheme="minorHAnsi" w:hAnsi="Courier New" w:cs="Courier New"/>
+          <w:color w:val="808080"/>
+          <w:sz w:val="20"/>
+          <w:szCs w:val="20"/>
+          <w:highlight w:val="white"/>
+        </w:rPr>
+        <w:t>gini</w:t>
+      </w:r>
+      <w:proofErr w:type="spellEnd"/>
+      <w:r>
+        <w:rPr>
+          <w:rFonts w:ascii="Courier New" w:eastAsiaTheme="minorHAnsi" w:hAnsi="Courier New" w:cs="Courier New"/>
+          <w:color w:val="808080"/>
+          <w:sz w:val="20"/>
+          <w:szCs w:val="20"/>
+          <w:highlight w:val="white"/>
+        </w:rPr>
+        <w:t>’</w:t>
       </w:r>
       <w:r>
         <w:rPr>
@@ -4877,6 +4961,7 @@
         </w:rPr>
         <w:t xml:space="preserve"> </w:t>
       </w:r>
+      <w:proofErr w:type="spellStart"/>
       <w:r>
         <w:rPr>
           <w:rFonts w:ascii="Courier New" w:eastAsiaTheme="minorHAnsi" w:hAnsi="Courier New" w:cs="Courier New"/>
@@ -4889,6 +4974,7 @@
         </w:rPr>
         <w:t>n_samples_split</w:t>
       </w:r>
+      <w:proofErr w:type="spellEnd"/>
       <w:r>
         <w:rPr>
           <w:rFonts w:ascii="Courier New" w:eastAsiaTheme="minorHAnsi" w:hAnsi="Courier New" w:cs="Courier New"/>
@@ -4933,6 +5019,7 @@
         </w:rPr>
         <w:t xml:space="preserve"> </w:t>
       </w:r>
+      <w:proofErr w:type="spellStart"/>
       <w:r>
         <w:rPr>
           <w:rFonts w:ascii="Courier New" w:eastAsiaTheme="minorHAnsi" w:hAnsi="Courier New" w:cs="Courier New"/>
@@ -4945,6 +5032,7 @@
         </w:rPr>
         <w:t>min_samples_leaf</w:t>
       </w:r>
+      <w:proofErr w:type="spellEnd"/>
       <w:r>
         <w:rPr>
           <w:rFonts w:ascii="Courier New" w:eastAsiaTheme="minorHAnsi" w:hAnsi="Courier New" w:cs="Courier New"/>
@@ -4989,6 +5077,7 @@
         </w:rPr>
         <w:t xml:space="preserve"> </w:t>
       </w:r>
+      <w:proofErr w:type="spellStart"/>
       <w:r>
         <w:rPr>
           <w:rFonts w:ascii="Courier New" w:eastAsiaTheme="minorHAnsi" w:hAnsi="Courier New" w:cs="Courier New"/>
@@ -5001,6 +5090,7 @@
         </w:rPr>
         <w:t>n_estimators</w:t>
       </w:r>
+      <w:proofErr w:type="spellEnd"/>
       <w:r>
         <w:rPr>
           <w:rFonts w:ascii="Courier New" w:eastAsiaTheme="minorHAnsi" w:hAnsi="Courier New" w:cs="Courier New"/>
@@ -5499,7 +5589,7 @@
           <w:szCs w:val="26"/>
           <w:rtl/>
         </w:rPr>
-        <w:t>.</w:t>
+        <w:t xml:space="preserve"> ולכן "מכליל" בצורה טובה.</w:t>
       </w:r>
       <w:r>
         <w:rPr>
@@ -5829,8 +5919,18 @@
           <w:sz w:val="26"/>
           <w:szCs w:val="26"/>
         </w:rPr>
-        <w:t>one Vs. all</w:t>
-      </w:r>
+        <w:t xml:space="preserve">one Vs. </w:t>
+      </w:r>
+      <w:proofErr w:type="gramStart"/>
+      <w:r>
+        <w:rPr>
+          <w:rFonts w:eastAsiaTheme="minorHAnsi" w:cstheme="minorHAnsi"/>
+          <w:sz w:val="26"/>
+          <w:szCs w:val="26"/>
+        </w:rPr>
+        <w:t>all</w:t>
+      </w:r>
+      <w:proofErr w:type="gramEnd"/>
       <w:r>
         <w:rPr>
           <w:rFonts w:eastAsiaTheme="minorHAnsi" w:cstheme="minorHAnsi" w:hint="cs"/>
@@ -6183,7 +6283,25 @@
           <w:szCs w:val="26"/>
           <w:rtl/>
         </w:rPr>
-        <w:t>בחינת ביצועי המודל על ידי ניסיון הרכבת ואלציה בעזרת סט המבחן.</w:t>
+        <w:t xml:space="preserve">בחינת ביצועי המודל על ידי ניסיון הרכבת </w:t>
+      </w:r>
+      <w:r>
+        <w:rPr>
+          <w:rFonts w:eastAsiaTheme="minorHAnsi" w:cstheme="minorHAnsi" w:hint="cs"/>
+          <w:sz w:val="26"/>
+          <w:szCs w:val="26"/>
+          <w:rtl/>
+        </w:rPr>
+        <w:t>ק</w:t>
+      </w:r>
+      <w:r>
+        <w:rPr>
+          <w:rFonts w:eastAsiaTheme="minorHAnsi" w:cstheme="minorHAnsi" w:hint="cs"/>
+          <w:sz w:val="26"/>
+          <w:szCs w:val="26"/>
+          <w:rtl/>
+        </w:rPr>
+        <w:t>ואלציה בעזרת סט המבחן.</w:t>
       </w:r>
     </w:p>
     <w:p>
@@ -7320,6 +7438,7 @@
         </w:rPr>
         <w:br/>
       </w:r>
+      <w:proofErr w:type="spellStart"/>
       <w:r>
         <w:rPr>
           <w:rFonts w:ascii="Courier New" w:eastAsiaTheme="minorHAnsi" w:hAnsi="Courier New" w:cs="Courier New"/>
@@ -7332,6 +7451,7 @@
         </w:rPr>
         <w:t>RandomForestClassifier</w:t>
       </w:r>
+      <w:proofErr w:type="spellEnd"/>
       <w:r>
         <w:rPr>
           <w:rFonts w:ascii="Courier New" w:eastAsiaTheme="minorHAnsi" w:hAnsi="Courier New" w:cs="Courier New"/>
@@ -7344,6 +7464,7 @@
         </w:rPr>
         <w:t>(</w:t>
       </w:r>
+      <w:proofErr w:type="spellStart"/>
       <w:r>
         <w:rPr>
           <w:rFonts w:ascii="Courier New" w:eastAsiaTheme="minorHAnsi" w:hAnsi="Courier New" w:cs="Courier New"/>
@@ -7356,6 +7477,7 @@
         </w:rPr>
         <w:t>random_state</w:t>
       </w:r>
+      <w:proofErr w:type="spellEnd"/>
       <w:r>
         <w:rPr>
           <w:rFonts w:ascii="Courier New" w:eastAsiaTheme="minorHAnsi" w:hAnsi="Courier New" w:cs="Courier New"/>
@@ -7432,7 +7554,29 @@
           <w:szCs w:val="20"/>
           <w:highlight w:val="white"/>
         </w:rPr>
-        <w:t>’gini’</w:t>
+        <w:t>’</w:t>
+      </w:r>
+      <w:proofErr w:type="spellStart"/>
+      <w:r>
+        <w:rPr>
+          <w:rFonts w:ascii="Courier New" w:eastAsiaTheme="minorHAnsi" w:hAnsi="Courier New" w:cs="Courier New"/>
+          <w:color w:val="808080"/>
+          <w:sz w:val="20"/>
+          <w:szCs w:val="20"/>
+          <w:highlight w:val="white"/>
+        </w:rPr>
+        <w:t>gini</w:t>
+      </w:r>
+      <w:proofErr w:type="spellEnd"/>
+      <w:r>
+        <w:rPr>
+          <w:rFonts w:ascii="Courier New" w:eastAsiaTheme="minorHAnsi" w:hAnsi="Courier New" w:cs="Courier New"/>
+          <w:color w:val="808080"/>
+          <w:sz w:val="20"/>
+          <w:szCs w:val="20"/>
+          <w:highlight w:val="white"/>
+        </w:rPr>
+        <w:t>’</w:t>
       </w:r>
       <w:r>
         <w:rPr>
@@ -7456,6 +7600,7 @@
         </w:rPr>
         <w:t xml:space="preserve"> </w:t>
       </w:r>
+      <w:proofErr w:type="spellStart"/>
       <w:r>
         <w:rPr>
           <w:rFonts w:ascii="Courier New" w:eastAsiaTheme="minorHAnsi" w:hAnsi="Courier New" w:cs="Courier New"/>
@@ -7468,6 +7613,7 @@
         </w:rPr>
         <w:t>n_samples_split</w:t>
       </w:r>
+      <w:proofErr w:type="spellEnd"/>
       <w:r>
         <w:rPr>
           <w:rFonts w:ascii="Courier New" w:eastAsiaTheme="minorHAnsi" w:hAnsi="Courier New" w:cs="Courier New"/>
@@ -7512,6 +7658,7 @@
         </w:rPr>
         <w:t xml:space="preserve"> </w:t>
       </w:r>
+      <w:proofErr w:type="spellStart"/>
       <w:r>
         <w:rPr>
           <w:rFonts w:ascii="Courier New" w:eastAsiaTheme="minorHAnsi" w:hAnsi="Courier New" w:cs="Courier New"/>
@@ -7524,6 +7671,7 @@
         </w:rPr>
         <w:t>min_samples_leaf</w:t>
       </w:r>
+      <w:proofErr w:type="spellEnd"/>
       <w:r>
         <w:rPr>
           <w:rFonts w:ascii="Courier New" w:eastAsiaTheme="minorHAnsi" w:hAnsi="Courier New" w:cs="Courier New"/>
@@ -7568,6 +7716,7 @@
         </w:rPr>
         <w:t xml:space="preserve"> </w:t>
       </w:r>
+      <w:proofErr w:type="spellStart"/>
       <w:r>
         <w:rPr>
           <w:rFonts w:ascii="Courier New" w:eastAsiaTheme="minorHAnsi" w:hAnsi="Courier New" w:cs="Courier New"/>
@@ -7580,6 +7729,7 @@
         </w:rPr>
         <w:t>n_estimators</w:t>
       </w:r>
+      <w:proofErr w:type="spellEnd"/>
       <w:r>
         <w:rPr>
           <w:rFonts w:ascii="Courier New" w:eastAsiaTheme="minorHAnsi" w:hAnsi="Courier New" w:cs="Courier New"/>
@@ -7661,8 +7811,18 @@
           <w:sz w:val="26"/>
           <w:szCs w:val="26"/>
         </w:rPr>
-        <w:t>one Vs. all</w:t>
-      </w:r>
+        <w:t xml:space="preserve">one Vs. </w:t>
+      </w:r>
+      <w:proofErr w:type="gramStart"/>
+      <w:r>
+        <w:rPr>
+          <w:rFonts w:eastAsiaTheme="minorHAnsi" w:cstheme="minorHAnsi"/>
+          <w:sz w:val="26"/>
+          <w:szCs w:val="26"/>
+        </w:rPr>
+        <w:t>all</w:t>
+      </w:r>
+      <w:proofErr w:type="gramEnd"/>
       <w:r>
         <w:rPr>
           <w:rFonts w:eastAsiaTheme="minorHAnsi" w:cstheme="minorHAnsi" w:hint="cs"/>
@@ -7713,7 +7873,98 @@
           <w:szCs w:val="26"/>
           <w:rtl/>
         </w:rPr>
-        <w:t xml:space="preserve">. </w:t>
+        <w:t>.</w:t>
+      </w:r>
+      <w:r>
+        <w:rPr>
+          <w:rFonts w:eastAsiaTheme="minorHAnsi" w:cstheme="minorHAnsi"/>
+          <w:sz w:val="26"/>
+          <w:szCs w:val="26"/>
+        </w:rPr>
+        <w:br/>
+        <w:t>*</w:t>
+      </w:r>
+      <w:r>
+        <w:rPr>
+          <w:rFonts w:eastAsiaTheme="minorHAnsi" w:cstheme="minorHAnsi" w:hint="cs"/>
+          <w:sz w:val="26"/>
+          <w:szCs w:val="26"/>
+          <w:u w:val="single"/>
+          <w:rtl/>
+        </w:rPr>
+        <w:t>הסבר קצר:</w:t>
+      </w:r>
+      <w:r>
+        <w:rPr>
+          <w:rFonts w:eastAsiaTheme="minorHAnsi" w:cstheme="minorHAnsi" w:hint="cs"/>
+          <w:b/>
+          <w:bCs/>
+          <w:sz w:val="26"/>
+          <w:szCs w:val="26"/>
+          <w:rtl/>
+        </w:rPr>
+        <w:t xml:space="preserve"> </w:t>
+      </w:r>
+      <w:r>
+        <w:rPr>
+          <w:rFonts w:eastAsiaTheme="minorHAnsi" w:cstheme="minorHAnsi" w:hint="cs"/>
+          <w:sz w:val="26"/>
+          <w:szCs w:val="26"/>
+          <w:rtl/>
+        </w:rPr>
+        <w:t xml:space="preserve">מסווג </w:t>
+      </w:r>
+      <w:r>
+        <w:rPr>
+          <w:rFonts w:eastAsiaTheme="minorHAnsi" w:cstheme="minorHAnsi"/>
+          <w:sz w:val="26"/>
+          <w:szCs w:val="26"/>
+        </w:rPr>
+        <w:t>Random forest</w:t>
+      </w:r>
+      <w:r>
+        <w:rPr>
+          <w:rFonts w:eastAsiaTheme="minorHAnsi" w:cstheme="minorHAnsi" w:hint="cs"/>
+          <w:sz w:val="26"/>
+          <w:szCs w:val="26"/>
+          <w:rtl/>
+        </w:rPr>
+        <w:t xml:space="preserve"> בוחר לכל לפני כל פיצול סט (לפעמים סאב-סט ממש ולפעמים כל הסט) של פיצ'רים מתוך סך כל הפיצ'רים. תכונת </w:t>
+      </w:r>
+      <w:r>
+        <w:rPr>
+          <w:rFonts w:eastAsiaTheme="minorHAnsi" w:cstheme="minorHAnsi" w:hint="cs"/>
+          <w:sz w:val="26"/>
+          <w:szCs w:val="26"/>
+          <w:rtl/>
+        </w:rPr>
+        <w:t xml:space="preserve"> </w:t>
+      </w:r>
+      <w:r>
+        <w:rPr>
+          <w:rFonts w:eastAsiaTheme="minorHAnsi" w:cstheme="minorHAnsi"/>
+          <w:sz w:val="26"/>
+          <w:szCs w:val="26"/>
+        </w:rPr>
+        <w:t>feature importance</w:t>
+      </w:r>
+      <w:r>
+        <w:rPr>
+          <w:rFonts w:eastAsiaTheme="minorHAnsi" w:cstheme="minorHAnsi" w:hint="cs"/>
+          <w:sz w:val="26"/>
+          <w:szCs w:val="26"/>
+          <w:rtl/>
+        </w:rPr>
+        <w:t xml:space="preserve"> מייצגת את ההסתברות לפיצול ע"פ הפיצ'ר ומכאן פיצ,ר שעל פיו פוצלו יותר צמתים נחשב כפיצ'ר בעל חשיבות גובהה יותר.</w:t>
+      </w:r>
+      <w:r>
+        <w:rPr>
+          <w:rFonts w:eastAsiaTheme="minorHAnsi" w:cstheme="minorHAnsi"/>
+          <w:sz w:val="26"/>
+          <w:szCs w:val="26"/>
+          <w:rtl/>
+        </w:rPr>
+        <w:br/>
       </w:r>
       <w:r>
         <w:rPr>
@@ -7844,6 +8095,7 @@
                 <w:szCs w:val="16"/>
               </w:rPr>
             </w:pPr>
+            <w:proofErr w:type="spellStart"/>
             <w:r>
               <w:rPr>
                 <w:rFonts w:eastAsiaTheme="minorHAnsi" w:cstheme="minorHAnsi"/>
@@ -7852,6 +8104,7 @@
               </w:rPr>
               <w:t>Avg_monthly_expense_on_pets_or_plants</w:t>
             </w:r>
+            <w:proofErr w:type="spellEnd"/>
           </w:p>
           <w:p>
             <w:pPr>
@@ -7867,6 +8120,7 @@
                 <w:szCs w:val="16"/>
               </w:rPr>
             </w:pPr>
+            <w:proofErr w:type="spellStart"/>
             <w:r>
               <w:rPr>
                 <w:rFonts w:eastAsiaTheme="minorHAnsi" w:cstheme="minorHAnsi"/>
@@ -7875,6 +8129,7 @@
               </w:rPr>
               <w:t>Weighted_education_rank</w:t>
             </w:r>
+            <w:proofErr w:type="spellEnd"/>
           </w:p>
           <w:p>
             <w:pPr>
@@ -7890,6 +8145,7 @@
                 <w:szCs w:val="16"/>
               </w:rPr>
             </w:pPr>
+            <w:proofErr w:type="spellStart"/>
             <w:r>
               <w:rPr>
                 <w:rFonts w:eastAsiaTheme="minorHAnsi" w:cstheme="minorHAnsi"/>
@@ -7898,6 +8154,7 @@
               </w:rPr>
               <w:t>Avg_Residancy_Altitude</w:t>
             </w:r>
+            <w:proofErr w:type="spellEnd"/>
           </w:p>
           <w:p>
             <w:pPr>
@@ -7913,6 +8170,7 @@
                 <w:szCs w:val="16"/>
               </w:rPr>
             </w:pPr>
+            <w:proofErr w:type="spellStart"/>
             <w:r>
               <w:rPr>
                 <w:rFonts w:eastAsiaTheme="minorHAnsi" w:cstheme="minorHAnsi"/>
@@ -7921,6 +8179,7 @@
               </w:rPr>
               <w:t>Avg_government_satisfaction</w:t>
             </w:r>
+            <w:proofErr w:type="spellEnd"/>
           </w:p>
           <w:p>
             <w:pPr>
@@ -7936,6 +8195,7 @@
                 <w:szCs w:val="16"/>
               </w:rPr>
             </w:pPr>
+            <w:proofErr w:type="spellStart"/>
             <w:r>
               <w:rPr>
                 <w:rFonts w:eastAsiaTheme="minorHAnsi" w:cstheme="minorHAnsi"/>
@@ -7944,6 +8204,7 @@
               </w:rPr>
               <w:t>Avg_environmental_importance</w:t>
             </w:r>
+            <w:proofErr w:type="spellEnd"/>
           </w:p>
           <w:p>
             <w:pPr>
@@ -7959,6 +8220,7 @@
                 <w:szCs w:val="16"/>
               </w:rPr>
             </w:pPr>
+            <w:proofErr w:type="spellStart"/>
             <w:r>
               <w:rPr>
                 <w:rFonts w:eastAsiaTheme="minorHAnsi" w:cstheme="minorHAnsi"/>
@@ -7967,6 +8229,7 @@
               </w:rPr>
               <w:t>Avg_education_importance</w:t>
             </w:r>
+            <w:proofErr w:type="spellEnd"/>
           </w:p>
           <w:p>
             <w:pPr>
@@ -7982,6 +8245,7 @@
                 <w:szCs w:val="16"/>
               </w:rPr>
             </w:pPr>
+            <w:proofErr w:type="spellStart"/>
             <w:r>
               <w:rPr>
                 <w:rFonts w:eastAsiaTheme="minorHAnsi" w:cstheme="minorHAnsi"/>
@@ -7990,6 +8254,7 @@
               </w:rPr>
               <w:t>Yearly_ExpensesK</w:t>
             </w:r>
+            <w:proofErr w:type="spellEnd"/>
           </w:p>
           <w:p>
             <w:pPr>
@@ -8005,6 +8270,7 @@
                 <w:szCs w:val="16"/>
               </w:rPr>
             </w:pPr>
+            <w:proofErr w:type="spellStart"/>
             <w:r>
               <w:rPr>
                 <w:rFonts w:eastAsiaTheme="minorHAnsi" w:cstheme="minorHAnsi"/>
@@ -8013,6 +8279,7 @@
               </w:rPr>
               <w:t>Number_of_valued_Kneset_members</w:t>
             </w:r>
+            <w:proofErr w:type="spellEnd"/>
           </w:p>
           <w:p>
             <w:pPr>
@@ -8029,6 +8296,7 @@
                 <w:rtl/>
               </w:rPr>
             </w:pPr>
+            <w:proofErr w:type="spellStart"/>
             <w:r>
               <w:rPr>
                 <w:rFonts w:eastAsiaTheme="minorHAnsi" w:cstheme="minorHAnsi"/>
@@ -8037,6 +8305,7 @@
               </w:rPr>
               <w:t>Most_Important_Issue</w:t>
             </w:r>
+            <w:proofErr w:type="spellEnd"/>
           </w:p>
         </w:tc>
         <w:tc>
@@ -8088,6 +8357,7 @@
                 <w:szCs w:val="16"/>
               </w:rPr>
             </w:pPr>
+            <w:proofErr w:type="spellStart"/>
             <w:r>
               <w:rPr>
                 <w:rFonts w:eastAsiaTheme="minorHAnsi" w:cstheme="minorHAnsi"/>
@@ -8096,6 +8366,7 @@
               </w:rPr>
               <w:t>Number_of_valued_Kneset_members</w:t>
             </w:r>
+            <w:proofErr w:type="spellEnd"/>
           </w:p>
           <w:p>
             <w:pPr>
@@ -8111,6 +8382,7 @@
                 <w:szCs w:val="16"/>
               </w:rPr>
             </w:pPr>
+            <w:proofErr w:type="spellStart"/>
             <w:r>
               <w:rPr>
                 <w:rFonts w:eastAsiaTheme="minorHAnsi" w:cstheme="minorHAnsi"/>
@@ -8119,6 +8391,7 @@
               </w:rPr>
               <w:t>Avg_education_importance</w:t>
             </w:r>
+            <w:proofErr w:type="spellEnd"/>
           </w:p>
           <w:p>
             <w:pPr>
@@ -8134,6 +8407,7 @@
                 <w:szCs w:val="16"/>
               </w:rPr>
             </w:pPr>
+            <w:proofErr w:type="spellStart"/>
             <w:r>
               <w:rPr>
                 <w:rFonts w:eastAsiaTheme="minorHAnsi" w:cstheme="minorHAnsi"/>
@@ -8142,6 +8416,7 @@
               </w:rPr>
               <w:t>Avg_environmental_importance</w:t>
             </w:r>
+            <w:proofErr w:type="spellEnd"/>
           </w:p>
           <w:p>
             <w:pPr>
@@ -8157,6 +8432,7 @@
                 <w:szCs w:val="16"/>
               </w:rPr>
             </w:pPr>
+            <w:proofErr w:type="spellStart"/>
             <w:r>
               <w:rPr>
                 <w:rFonts w:eastAsiaTheme="minorHAnsi" w:cstheme="minorHAnsi"/>
@@ -8165,6 +8441,7 @@
               </w:rPr>
               <w:t>Avg_government_satisfaction</w:t>
             </w:r>
+            <w:proofErr w:type="spellEnd"/>
           </w:p>
           <w:p>
             <w:pPr>
@@ -8180,6 +8457,7 @@
                 <w:szCs w:val="16"/>
               </w:rPr>
             </w:pPr>
+            <w:proofErr w:type="spellStart"/>
             <w:r>
               <w:rPr>
                 <w:rFonts w:eastAsiaTheme="minorHAnsi" w:cstheme="minorHAnsi"/>
@@ -8188,6 +8466,7 @@
               </w:rPr>
               <w:t>Weighted_education_rank</w:t>
             </w:r>
+            <w:proofErr w:type="spellEnd"/>
           </w:p>
           <w:p>
             <w:pPr>
@@ -8203,6 +8482,7 @@
                 <w:szCs w:val="16"/>
               </w:rPr>
             </w:pPr>
+            <w:proofErr w:type="spellStart"/>
             <w:r>
               <w:rPr>
                 <w:rFonts w:eastAsiaTheme="minorHAnsi" w:cstheme="minorHAnsi"/>
@@ -8211,6 +8491,7 @@
               </w:rPr>
               <w:t>Avg_Residancy_Altitude</w:t>
             </w:r>
+            <w:proofErr w:type="spellEnd"/>
           </w:p>
           <w:p>
             <w:pPr>
@@ -8226,6 +8507,7 @@
                 <w:szCs w:val="16"/>
               </w:rPr>
             </w:pPr>
+            <w:proofErr w:type="spellStart"/>
             <w:r>
               <w:rPr>
                 <w:rFonts w:eastAsiaTheme="minorHAnsi" w:cstheme="minorHAnsi"/>
@@ -8234,6 +8516,7 @@
               </w:rPr>
               <w:t>Most_Important_Issue</w:t>
             </w:r>
+            <w:proofErr w:type="spellEnd"/>
           </w:p>
           <w:p>
             <w:pPr>
@@ -8249,6 +8532,7 @@
                 <w:szCs w:val="16"/>
               </w:rPr>
             </w:pPr>
+            <w:proofErr w:type="spellStart"/>
             <w:r>
               <w:rPr>
                 <w:rFonts w:eastAsiaTheme="minorHAnsi" w:cstheme="minorHAnsi"/>
@@ -8257,6 +8541,7 @@
               </w:rPr>
               <w:t>Avg_monthly_expense_on_pets_or_plants</w:t>
             </w:r>
+            <w:proofErr w:type="spellEnd"/>
           </w:p>
           <w:p>
             <w:pPr>
@@ -8273,6 +8558,7 @@
                 <w:rtl/>
               </w:rPr>
             </w:pPr>
+            <w:proofErr w:type="spellStart"/>
             <w:r>
               <w:rPr>
                 <w:rFonts w:eastAsiaTheme="minorHAnsi" w:cstheme="minorHAnsi"/>
@@ -8281,6 +8567,7 @@
               </w:rPr>
               <w:t>Yearly_ExpensesK</w:t>
             </w:r>
+            <w:proofErr w:type="spellEnd"/>
           </w:p>
         </w:tc>
         <w:tc>
@@ -8332,6 +8619,7 @@
                 <w:szCs w:val="16"/>
               </w:rPr>
             </w:pPr>
+            <w:proofErr w:type="spellStart"/>
             <w:r>
               <w:rPr>
                 <w:rFonts w:eastAsiaTheme="minorHAnsi" w:cstheme="minorHAnsi"/>
@@ -8340,6 +8628,7 @@
               </w:rPr>
               <w:t>Avg_education_importance</w:t>
             </w:r>
+            <w:proofErr w:type="spellEnd"/>
           </w:p>
           <w:p>
             <w:pPr>
@@ -8355,6 +8644,7 @@
                 <w:szCs w:val="16"/>
               </w:rPr>
             </w:pPr>
+            <w:proofErr w:type="spellStart"/>
             <w:r>
               <w:rPr>
                 <w:rFonts w:eastAsiaTheme="minorHAnsi" w:cstheme="minorHAnsi"/>
@@ -8363,6 +8653,7 @@
               </w:rPr>
               <w:t>Avg_environmental_importance</w:t>
             </w:r>
+            <w:proofErr w:type="spellEnd"/>
           </w:p>
           <w:p>
             <w:pPr>
@@ -8378,6 +8669,7 @@
                 <w:szCs w:val="16"/>
               </w:rPr>
             </w:pPr>
+            <w:proofErr w:type="spellStart"/>
             <w:r>
               <w:rPr>
                 <w:rFonts w:eastAsiaTheme="minorHAnsi" w:cstheme="minorHAnsi"/>
@@ -8386,6 +8678,7 @@
               </w:rPr>
               <w:t>Avg_government_satisfaction</w:t>
             </w:r>
+            <w:proofErr w:type="spellEnd"/>
           </w:p>
           <w:p>
             <w:pPr>
@@ -8401,6 +8694,7 @@
                 <w:szCs w:val="16"/>
               </w:rPr>
             </w:pPr>
+            <w:proofErr w:type="spellStart"/>
             <w:r>
               <w:rPr>
                 <w:rFonts w:eastAsiaTheme="minorHAnsi" w:cstheme="minorHAnsi"/>
@@ -8409,6 +8703,7 @@
               </w:rPr>
               <w:t>Weighted_education_rank</w:t>
             </w:r>
+            <w:proofErr w:type="spellEnd"/>
           </w:p>
           <w:p>
             <w:pPr>
@@ -8424,6 +8719,7 @@
                 <w:szCs w:val="16"/>
               </w:rPr>
             </w:pPr>
+            <w:proofErr w:type="spellStart"/>
             <w:r>
               <w:rPr>
                 <w:rFonts w:eastAsiaTheme="minorHAnsi" w:cstheme="minorHAnsi"/>
@@ -8432,6 +8728,7 @@
               </w:rPr>
               <w:t>Avg_Residancy_Altitude</w:t>
             </w:r>
+            <w:proofErr w:type="spellEnd"/>
           </w:p>
           <w:p>
             <w:pPr>
@@ -8447,6 +8744,7 @@
                 <w:szCs w:val="16"/>
               </w:rPr>
             </w:pPr>
+            <w:proofErr w:type="spellStart"/>
             <w:r>
               <w:rPr>
                 <w:rFonts w:eastAsiaTheme="minorHAnsi" w:cstheme="minorHAnsi"/>
@@ -8455,6 +8753,7 @@
               </w:rPr>
               <w:t>Avg_monthly_expense_on_pets_or_plants</w:t>
             </w:r>
+            <w:proofErr w:type="spellEnd"/>
           </w:p>
           <w:p>
             <w:pPr>
@@ -8470,6 +8769,7 @@
                 <w:szCs w:val="16"/>
               </w:rPr>
             </w:pPr>
+            <w:proofErr w:type="spellStart"/>
             <w:r>
               <w:rPr>
                 <w:rFonts w:eastAsiaTheme="minorHAnsi" w:cstheme="minorHAnsi"/>
@@ -8478,6 +8778,7 @@
               </w:rPr>
               <w:t>Number_of_valued_Kneset_members</w:t>
             </w:r>
+            <w:proofErr w:type="spellEnd"/>
           </w:p>
           <w:p>
             <w:pPr>
@@ -8493,6 +8794,7 @@
                 <w:szCs w:val="16"/>
               </w:rPr>
             </w:pPr>
+            <w:proofErr w:type="spellStart"/>
             <w:r>
               <w:rPr>
                 <w:rFonts w:eastAsiaTheme="minorHAnsi" w:cstheme="minorHAnsi"/>
@@ -8501,6 +8803,7 @@
               </w:rPr>
               <w:t>Yearly_ExpensesK</w:t>
             </w:r>
+            <w:proofErr w:type="spellEnd"/>
           </w:p>
           <w:p>
             <w:pPr>
@@ -8517,6 +8820,7 @@
                 <w:rtl/>
               </w:rPr>
             </w:pPr>
+            <w:proofErr w:type="spellStart"/>
             <w:r>
               <w:rPr>
                 <w:rFonts w:eastAsiaTheme="minorHAnsi" w:cstheme="minorHAnsi"/>
@@ -8525,6 +8829,7 @@
               </w:rPr>
               <w:t>Most_Important_Issue</w:t>
             </w:r>
+            <w:proofErr w:type="spellEnd"/>
           </w:p>
         </w:tc>
         <w:tc>
@@ -8576,6 +8881,7 @@
                 <w:szCs w:val="16"/>
               </w:rPr>
             </w:pPr>
+            <w:proofErr w:type="spellStart"/>
             <w:r>
               <w:rPr>
                 <w:rFonts w:eastAsiaTheme="minorHAnsi" w:cstheme="minorHAnsi"/>
@@ -8584,6 +8890,7 @@
               </w:rPr>
               <w:t>Most_Important_Issue</w:t>
             </w:r>
+            <w:proofErr w:type="spellEnd"/>
           </w:p>
           <w:p>
             <w:pPr>
@@ -8599,6 +8906,7 @@
                 <w:szCs w:val="16"/>
               </w:rPr>
             </w:pPr>
+            <w:proofErr w:type="spellStart"/>
             <w:r>
               <w:rPr>
                 <w:rFonts w:eastAsiaTheme="minorHAnsi" w:cstheme="minorHAnsi"/>
@@ -8607,6 +8915,7 @@
               </w:rPr>
               <w:t>Weighted_education_rank</w:t>
             </w:r>
+            <w:proofErr w:type="spellEnd"/>
           </w:p>
           <w:p>
             <w:pPr>
@@ -8622,6 +8931,7 @@
                 <w:szCs w:val="16"/>
               </w:rPr>
             </w:pPr>
+            <w:proofErr w:type="spellStart"/>
             <w:r>
               <w:rPr>
                 <w:rFonts w:eastAsiaTheme="minorHAnsi" w:cstheme="minorHAnsi"/>
@@ -8630,6 +8940,7 @@
               </w:rPr>
               <w:t>Number_of_valued_Kneset_members</w:t>
             </w:r>
+            <w:proofErr w:type="spellEnd"/>
           </w:p>
           <w:p>
             <w:pPr>
@@ -8645,6 +8956,7 @@
                 <w:szCs w:val="16"/>
               </w:rPr>
             </w:pPr>
+            <w:proofErr w:type="spellStart"/>
             <w:r>
               <w:rPr>
                 <w:rFonts w:eastAsiaTheme="minorHAnsi" w:cstheme="minorHAnsi"/>
@@ -8653,6 +8965,7 @@
               </w:rPr>
               <w:t>Avg_government_satisfaction</w:t>
             </w:r>
+            <w:proofErr w:type="spellEnd"/>
           </w:p>
           <w:p>
             <w:pPr>
@@ -8668,6 +8981,7 @@
                 <w:szCs w:val="16"/>
               </w:rPr>
             </w:pPr>
+            <w:proofErr w:type="spellStart"/>
             <w:r>
               <w:rPr>
                 <w:rFonts w:eastAsiaTheme="minorHAnsi" w:cstheme="minorHAnsi"/>
@@ -8676,6 +8990,7 @@
               </w:rPr>
               <w:t>Avg_education_importance</w:t>
             </w:r>
+            <w:proofErr w:type="spellEnd"/>
           </w:p>
           <w:p>
             <w:pPr>
@@ -8691,14 +9006,17 @@
                 <w:szCs w:val="16"/>
               </w:rPr>
             </w:pPr>
+            <w:proofErr w:type="spellStart"/>
             <w:r>
               <w:rPr>
                 <w:rFonts w:eastAsiaTheme="minorHAnsi" w:cstheme="minorHAnsi"/>
                 <w:sz w:val="16"/>
                 <w:szCs w:val="16"/>
               </w:rPr>
+              <w:lastRenderedPageBreak/>
               <w:t>Avg_environmental_importance</w:t>
             </w:r>
+            <w:proofErr w:type="spellEnd"/>
           </w:p>
           <w:p>
             <w:pPr>
@@ -8714,6 +9032,7 @@
                 <w:szCs w:val="16"/>
               </w:rPr>
             </w:pPr>
+            <w:proofErr w:type="spellStart"/>
             <w:r>
               <w:rPr>
                 <w:rFonts w:eastAsiaTheme="minorHAnsi" w:cstheme="minorHAnsi"/>
@@ -8722,6 +9041,7 @@
               </w:rPr>
               <w:t>Avg_Residancy_Altitude</w:t>
             </w:r>
+            <w:proofErr w:type="spellEnd"/>
           </w:p>
           <w:p>
             <w:pPr>
@@ -8737,6 +9057,7 @@
                 <w:szCs w:val="16"/>
               </w:rPr>
             </w:pPr>
+            <w:proofErr w:type="spellStart"/>
             <w:r>
               <w:rPr>
                 <w:rFonts w:eastAsiaTheme="minorHAnsi" w:cstheme="minorHAnsi"/>
@@ -8745,6 +9066,7 @@
               </w:rPr>
               <w:t>Yearly_ExpensesK</w:t>
             </w:r>
+            <w:proofErr w:type="spellEnd"/>
           </w:p>
           <w:p>
             <w:pPr>
@@ -8761,6 +9083,7 @@
                 <w:rtl/>
               </w:rPr>
             </w:pPr>
+            <w:proofErr w:type="spellStart"/>
             <w:r>
               <w:rPr>
                 <w:rFonts w:eastAsiaTheme="minorHAnsi" w:cstheme="minorHAnsi"/>
@@ -8769,6 +9092,7 @@
               </w:rPr>
               <w:t>Avg_monthly_expense_on_pets_or_plants</w:t>
             </w:r>
+            <w:proofErr w:type="spellEnd"/>
           </w:p>
         </w:tc>
         <w:tc>
@@ -8794,6 +9118,7 @@
                 <w:sz w:val="26"/>
                 <w:szCs w:val="26"/>
               </w:rPr>
+              <w:lastRenderedPageBreak/>
               <w:t>Greys</w:t>
             </w:r>
           </w:p>
@@ -8819,6 +9144,7 @@
                 <w:szCs w:val="16"/>
               </w:rPr>
             </w:pPr>
+            <w:proofErr w:type="spellStart"/>
             <w:r>
               <w:rPr>
                 <w:rFonts w:eastAsiaTheme="minorHAnsi" w:cstheme="minorHAnsi"/>
@@ -8827,6 +9153,7 @@
               </w:rPr>
               <w:t>Weighted_education_rank</w:t>
             </w:r>
+            <w:proofErr w:type="spellEnd"/>
           </w:p>
           <w:p>
             <w:pPr>
@@ -8842,6 +9169,7 @@
                 <w:szCs w:val="16"/>
               </w:rPr>
             </w:pPr>
+            <w:proofErr w:type="spellStart"/>
             <w:r>
               <w:rPr>
                 <w:rFonts w:eastAsiaTheme="minorHAnsi" w:cstheme="minorHAnsi"/>
@@ -8850,6 +9178,7 @@
               </w:rPr>
               <w:t>Avg_Residancy_Altitude</w:t>
             </w:r>
+            <w:proofErr w:type="spellEnd"/>
           </w:p>
           <w:p>
             <w:pPr>
@@ -8865,6 +9194,7 @@
                 <w:szCs w:val="16"/>
               </w:rPr>
             </w:pPr>
+            <w:proofErr w:type="spellStart"/>
             <w:r>
               <w:rPr>
                 <w:rFonts w:eastAsiaTheme="minorHAnsi" w:cstheme="minorHAnsi"/>
@@ -8873,6 +9203,7 @@
               </w:rPr>
               <w:t>Avg_education_importance</w:t>
             </w:r>
+            <w:proofErr w:type="spellEnd"/>
           </w:p>
           <w:p>
             <w:pPr>
@@ -8888,15 +9219,16 @@
                 <w:szCs w:val="16"/>
               </w:rPr>
             </w:pPr>
+            <w:proofErr w:type="spellStart"/>
             <w:r>
               <w:rPr>
                 <w:rFonts w:eastAsiaTheme="minorHAnsi" w:cstheme="minorHAnsi"/>
                 <w:sz w:val="16"/>
                 <w:szCs w:val="16"/>
               </w:rPr>
-              <w:lastRenderedPageBreak/>
               <w:t>Avg_government_satisfaction</w:t>
             </w:r>
+            <w:proofErr w:type="spellEnd"/>
           </w:p>
           <w:p>
             <w:pPr>
@@ -8912,6 +9244,7 @@
                 <w:szCs w:val="16"/>
               </w:rPr>
             </w:pPr>
+            <w:proofErr w:type="spellStart"/>
             <w:r>
               <w:rPr>
                 <w:rFonts w:eastAsiaTheme="minorHAnsi" w:cstheme="minorHAnsi"/>
@@ -8920,6 +9253,7 @@
               </w:rPr>
               <w:t>Avg_environmental_importance</w:t>
             </w:r>
+            <w:proofErr w:type="spellEnd"/>
           </w:p>
           <w:p>
             <w:pPr>
@@ -8935,6 +9269,7 @@
                 <w:szCs w:val="16"/>
               </w:rPr>
             </w:pPr>
+            <w:proofErr w:type="spellStart"/>
             <w:r>
               <w:rPr>
                 <w:rFonts w:eastAsiaTheme="minorHAnsi" w:cstheme="minorHAnsi"/>
@@ -8943,6 +9278,7 @@
               </w:rPr>
               <w:t>Avg_monthly_expense_on_pets_or_plants</w:t>
             </w:r>
+            <w:proofErr w:type="spellEnd"/>
           </w:p>
           <w:p>
             <w:pPr>
@@ -8958,6 +9294,7 @@
                 <w:szCs w:val="16"/>
               </w:rPr>
             </w:pPr>
+            <w:proofErr w:type="spellStart"/>
             <w:r>
               <w:rPr>
                 <w:rFonts w:eastAsiaTheme="minorHAnsi" w:cstheme="minorHAnsi"/>
@@ -8966,6 +9303,7 @@
               </w:rPr>
               <w:t>Yearly_ExpensesK</w:t>
             </w:r>
+            <w:proofErr w:type="spellEnd"/>
           </w:p>
           <w:p>
             <w:pPr>
@@ -8981,6 +9319,7 @@
                 <w:szCs w:val="16"/>
               </w:rPr>
             </w:pPr>
+            <w:proofErr w:type="spellStart"/>
             <w:r>
               <w:rPr>
                 <w:rFonts w:eastAsiaTheme="minorHAnsi" w:cstheme="minorHAnsi"/>
@@ -8989,6 +9328,7 @@
               </w:rPr>
               <w:t>Number_of_valued_Kneset_members</w:t>
             </w:r>
+            <w:proofErr w:type="spellEnd"/>
           </w:p>
           <w:p>
             <w:pPr>
@@ -9005,6 +9345,7 @@
                 <w:rtl/>
               </w:rPr>
             </w:pPr>
+            <w:proofErr w:type="spellStart"/>
             <w:r>
               <w:rPr>
                 <w:rFonts w:eastAsiaTheme="minorHAnsi" w:cstheme="minorHAnsi"/>
@@ -9013,6 +9354,7 @@
               </w:rPr>
               <w:t>Most_Important_Issue</w:t>
             </w:r>
+            <w:proofErr w:type="spellEnd"/>
           </w:p>
         </w:tc>
         <w:tc>
@@ -9038,7 +9380,6 @@
                 <w:sz w:val="26"/>
                 <w:szCs w:val="26"/>
               </w:rPr>
-              <w:lastRenderedPageBreak/>
               <w:t>Khakis</w:t>
             </w:r>
           </w:p>
@@ -9064,6 +9405,7 @@
                 <w:szCs w:val="16"/>
               </w:rPr>
             </w:pPr>
+            <w:proofErr w:type="spellStart"/>
             <w:r>
               <w:rPr>
                 <w:rFonts w:eastAsiaTheme="minorHAnsi" w:cstheme="minorHAnsi"/>
@@ -9072,6 +9414,7 @@
               </w:rPr>
               <w:t>Most_Important_Issue</w:t>
             </w:r>
+            <w:proofErr w:type="spellEnd"/>
           </w:p>
           <w:p>
             <w:pPr>
@@ -9087,6 +9430,7 @@
                 <w:szCs w:val="16"/>
               </w:rPr>
             </w:pPr>
+            <w:proofErr w:type="spellStart"/>
             <w:r>
               <w:rPr>
                 <w:rFonts w:eastAsiaTheme="minorHAnsi" w:cstheme="minorHAnsi"/>
@@ -9095,6 +9439,7 @@
               </w:rPr>
               <w:t>Weighted_education_rank</w:t>
             </w:r>
+            <w:proofErr w:type="spellEnd"/>
           </w:p>
           <w:p>
             <w:pPr>
@@ -9110,6 +9455,7 @@
                 <w:szCs w:val="16"/>
               </w:rPr>
             </w:pPr>
+            <w:proofErr w:type="spellStart"/>
             <w:r>
               <w:rPr>
                 <w:rFonts w:eastAsiaTheme="minorHAnsi" w:cstheme="minorHAnsi"/>
@@ -9118,6 +9464,7 @@
               </w:rPr>
               <w:t>Avg_environmental_importance</w:t>
             </w:r>
+            <w:proofErr w:type="spellEnd"/>
           </w:p>
           <w:p>
             <w:pPr>
@@ -9133,6 +9480,7 @@
                 <w:szCs w:val="16"/>
               </w:rPr>
             </w:pPr>
+            <w:proofErr w:type="spellStart"/>
             <w:r>
               <w:rPr>
                 <w:rFonts w:eastAsiaTheme="minorHAnsi" w:cstheme="minorHAnsi"/>
@@ -9141,6 +9489,7 @@
               </w:rPr>
               <w:t>Number_of_valued_Kneset_members</w:t>
             </w:r>
+            <w:proofErr w:type="spellEnd"/>
           </w:p>
           <w:p>
             <w:pPr>
@@ -9156,6 +9505,7 @@
                 <w:szCs w:val="16"/>
               </w:rPr>
             </w:pPr>
+            <w:proofErr w:type="spellStart"/>
             <w:r>
               <w:rPr>
                 <w:rFonts w:eastAsiaTheme="minorHAnsi" w:cstheme="minorHAnsi"/>
@@ -9164,6 +9514,7 @@
               </w:rPr>
               <w:t>Avg_government_satisfaction</w:t>
             </w:r>
+            <w:proofErr w:type="spellEnd"/>
           </w:p>
           <w:p>
             <w:pPr>
@@ -9179,6 +9530,7 @@
                 <w:szCs w:val="16"/>
               </w:rPr>
             </w:pPr>
+            <w:proofErr w:type="spellStart"/>
             <w:r>
               <w:rPr>
                 <w:rFonts w:eastAsiaTheme="minorHAnsi" w:cstheme="minorHAnsi"/>
@@ -9187,6 +9539,7 @@
               </w:rPr>
               <w:t>Avg_education_importance</w:t>
             </w:r>
+            <w:proofErr w:type="spellEnd"/>
           </w:p>
           <w:p>
             <w:pPr>
@@ -9202,6 +9555,7 @@
                 <w:szCs w:val="16"/>
               </w:rPr>
             </w:pPr>
+            <w:proofErr w:type="spellStart"/>
             <w:r>
               <w:rPr>
                 <w:rFonts w:eastAsiaTheme="minorHAnsi" w:cstheme="minorHAnsi"/>
@@ -9210,6 +9564,7 @@
               </w:rPr>
               <w:t>Avg_Residancy_Altitude</w:t>
             </w:r>
+            <w:proofErr w:type="spellEnd"/>
           </w:p>
           <w:p>
             <w:pPr>
@@ -9225,6 +9580,7 @@
                 <w:szCs w:val="16"/>
               </w:rPr>
             </w:pPr>
+            <w:proofErr w:type="spellStart"/>
             <w:r>
               <w:rPr>
                 <w:rFonts w:eastAsiaTheme="minorHAnsi" w:cstheme="minorHAnsi"/>
@@ -9233,6 +9589,7 @@
               </w:rPr>
               <w:t>Avg_monthly_expense_on_pets_or_plants</w:t>
             </w:r>
+            <w:proofErr w:type="spellEnd"/>
           </w:p>
           <w:p>
             <w:pPr>
@@ -9249,6 +9606,7 @@
                 <w:rtl/>
               </w:rPr>
             </w:pPr>
+            <w:proofErr w:type="spellStart"/>
             <w:r>
               <w:rPr>
                 <w:rFonts w:eastAsiaTheme="minorHAnsi" w:cstheme="minorHAnsi"/>
@@ -9257,6 +9615,7 @@
               </w:rPr>
               <w:t>Yearly_ExpensesK</w:t>
             </w:r>
+            <w:proofErr w:type="spellEnd"/>
           </w:p>
         </w:tc>
         <w:tc>
@@ -9307,6 +9666,7 @@
                 <w:szCs w:val="16"/>
               </w:rPr>
             </w:pPr>
+            <w:proofErr w:type="spellStart"/>
             <w:r>
               <w:rPr>
                 <w:rFonts w:eastAsiaTheme="minorHAnsi" w:cstheme="minorHAnsi"/>
@@ -9315,6 +9675,7 @@
               </w:rPr>
               <w:t>Avg_environmental_importance</w:t>
             </w:r>
+            <w:proofErr w:type="spellEnd"/>
           </w:p>
           <w:p>
             <w:pPr>
@@ -9330,6 +9691,7 @@
                 <w:szCs w:val="16"/>
               </w:rPr>
             </w:pPr>
+            <w:proofErr w:type="spellStart"/>
             <w:r>
               <w:rPr>
                 <w:rFonts w:eastAsiaTheme="minorHAnsi" w:cstheme="minorHAnsi"/>
@@ -9338,6 +9700,7 @@
               </w:rPr>
               <w:t>Weighted_education_rank</w:t>
             </w:r>
+            <w:proofErr w:type="spellEnd"/>
           </w:p>
           <w:p>
             <w:pPr>
@@ -9353,6 +9716,7 @@
                 <w:szCs w:val="16"/>
               </w:rPr>
             </w:pPr>
+            <w:proofErr w:type="spellStart"/>
             <w:r>
               <w:rPr>
                 <w:rFonts w:eastAsiaTheme="minorHAnsi" w:cstheme="minorHAnsi"/>
@@ -9361,6 +9725,7 @@
               </w:rPr>
               <w:t>Avg_government_satisfaction</w:t>
             </w:r>
+            <w:proofErr w:type="spellEnd"/>
           </w:p>
           <w:p>
             <w:pPr>
@@ -9376,6 +9741,7 @@
                 <w:szCs w:val="16"/>
               </w:rPr>
             </w:pPr>
+            <w:proofErr w:type="spellStart"/>
             <w:r>
               <w:rPr>
                 <w:rFonts w:eastAsiaTheme="minorHAnsi" w:cstheme="minorHAnsi"/>
@@ -9384,6 +9750,7 @@
               </w:rPr>
               <w:t>Avg_education_importance</w:t>
             </w:r>
+            <w:proofErr w:type="spellEnd"/>
           </w:p>
           <w:p>
             <w:pPr>
@@ -9399,6 +9766,7 @@
                 <w:szCs w:val="16"/>
               </w:rPr>
             </w:pPr>
+            <w:proofErr w:type="spellStart"/>
             <w:r>
               <w:rPr>
                 <w:rFonts w:eastAsiaTheme="minorHAnsi" w:cstheme="minorHAnsi"/>
@@ -9407,6 +9775,7 @@
               </w:rPr>
               <w:t>Number_of_valued_Kneset_members</w:t>
             </w:r>
+            <w:proofErr w:type="spellEnd"/>
           </w:p>
           <w:p>
             <w:pPr>
@@ -9422,6 +9791,7 @@
                 <w:szCs w:val="16"/>
               </w:rPr>
             </w:pPr>
+            <w:proofErr w:type="spellStart"/>
             <w:r>
               <w:rPr>
                 <w:rFonts w:eastAsiaTheme="minorHAnsi" w:cstheme="minorHAnsi"/>
@@ -9430,6 +9800,7 @@
               </w:rPr>
               <w:t>Avg_Residancy_Altitude</w:t>
             </w:r>
+            <w:proofErr w:type="spellEnd"/>
           </w:p>
           <w:p>
             <w:pPr>
@@ -9445,6 +9816,7 @@
                 <w:szCs w:val="16"/>
               </w:rPr>
             </w:pPr>
+            <w:proofErr w:type="spellStart"/>
             <w:r>
               <w:rPr>
                 <w:rFonts w:eastAsiaTheme="minorHAnsi" w:cstheme="minorHAnsi"/>
@@ -9453,6 +9825,7 @@
               </w:rPr>
               <w:t>Avg_monthly_expense_on_pets_or_plants</w:t>
             </w:r>
+            <w:proofErr w:type="spellEnd"/>
           </w:p>
           <w:p>
             <w:pPr>
@@ -9468,6 +9841,7 @@
                 <w:szCs w:val="16"/>
               </w:rPr>
             </w:pPr>
+            <w:proofErr w:type="spellStart"/>
             <w:r>
               <w:rPr>
                 <w:rFonts w:eastAsiaTheme="minorHAnsi" w:cstheme="minorHAnsi"/>
@@ -9476,6 +9850,7 @@
               </w:rPr>
               <w:t>Yearly_ExpensesK</w:t>
             </w:r>
+            <w:proofErr w:type="spellEnd"/>
           </w:p>
           <w:p>
             <w:pPr>
@@ -9492,6 +9867,7 @@
                 <w:rtl/>
               </w:rPr>
             </w:pPr>
+            <w:proofErr w:type="spellStart"/>
             <w:r>
               <w:rPr>
                 <w:rFonts w:eastAsiaTheme="minorHAnsi" w:cstheme="minorHAnsi"/>
@@ -9500,6 +9876,7 @@
               </w:rPr>
               <w:t>Most_Important_Issue</w:t>
             </w:r>
+            <w:proofErr w:type="spellEnd"/>
           </w:p>
         </w:tc>
         <w:tc>
@@ -9550,6 +9927,7 @@
                 <w:szCs w:val="16"/>
               </w:rPr>
             </w:pPr>
+            <w:proofErr w:type="spellStart"/>
             <w:r>
               <w:rPr>
                 <w:rFonts w:eastAsiaTheme="minorHAnsi" w:cstheme="minorHAnsi"/>
@@ -9558,6 +9936,7 @@
               </w:rPr>
               <w:t>Weighted_education_rank</w:t>
             </w:r>
+            <w:proofErr w:type="spellEnd"/>
           </w:p>
           <w:p>
             <w:pPr>
@@ -9573,6 +9952,7 @@
                 <w:szCs w:val="16"/>
               </w:rPr>
             </w:pPr>
+            <w:proofErr w:type="spellStart"/>
             <w:r>
               <w:rPr>
                 <w:rFonts w:eastAsiaTheme="minorHAnsi" w:cstheme="minorHAnsi"/>
@@ -9581,6 +9961,7 @@
               </w:rPr>
               <w:t>Avg_environmental_importance</w:t>
             </w:r>
+            <w:proofErr w:type="spellEnd"/>
           </w:p>
           <w:p>
             <w:pPr>
@@ -9596,6 +9977,7 @@
                 <w:szCs w:val="16"/>
               </w:rPr>
             </w:pPr>
+            <w:proofErr w:type="spellStart"/>
             <w:r>
               <w:rPr>
                 <w:rFonts w:eastAsiaTheme="minorHAnsi" w:cstheme="minorHAnsi"/>
@@ -9604,6 +9986,7 @@
               </w:rPr>
               <w:t>Number_of_valued_Kneset_members</w:t>
             </w:r>
+            <w:proofErr w:type="spellEnd"/>
           </w:p>
           <w:p>
             <w:pPr>
@@ -9619,6 +10002,7 @@
                 <w:szCs w:val="16"/>
               </w:rPr>
             </w:pPr>
+            <w:proofErr w:type="spellStart"/>
             <w:r>
               <w:rPr>
                 <w:rFonts w:eastAsiaTheme="minorHAnsi" w:cstheme="minorHAnsi"/>
@@ -9627,6 +10011,7 @@
               </w:rPr>
               <w:t>Avg_Residancy_Altitude</w:t>
             </w:r>
+            <w:proofErr w:type="spellEnd"/>
           </w:p>
           <w:p>
             <w:pPr>
@@ -9642,6 +10027,7 @@
                 <w:szCs w:val="16"/>
               </w:rPr>
             </w:pPr>
+            <w:proofErr w:type="spellStart"/>
             <w:r>
               <w:rPr>
                 <w:rFonts w:eastAsiaTheme="minorHAnsi" w:cstheme="minorHAnsi"/>
@@ -9650,6 +10036,7 @@
               </w:rPr>
               <w:t>Avg_government_satisfaction</w:t>
             </w:r>
+            <w:proofErr w:type="spellEnd"/>
           </w:p>
           <w:p>
             <w:pPr>
@@ -9665,6 +10052,7 @@
                 <w:szCs w:val="16"/>
               </w:rPr>
             </w:pPr>
+            <w:proofErr w:type="spellStart"/>
             <w:r>
               <w:rPr>
                 <w:rFonts w:eastAsiaTheme="minorHAnsi" w:cstheme="minorHAnsi"/>
@@ -9673,6 +10061,7 @@
               </w:rPr>
               <w:t>Avg_education_importance</w:t>
             </w:r>
+            <w:proofErr w:type="spellEnd"/>
           </w:p>
           <w:p>
             <w:pPr>
@@ -9688,6 +10077,7 @@
                 <w:szCs w:val="16"/>
               </w:rPr>
             </w:pPr>
+            <w:proofErr w:type="spellStart"/>
             <w:r>
               <w:rPr>
                 <w:rFonts w:eastAsiaTheme="minorHAnsi" w:cstheme="minorHAnsi"/>
@@ -9696,6 +10086,7 @@
               </w:rPr>
               <w:t>Most_Important_Issue</w:t>
             </w:r>
+            <w:proofErr w:type="spellEnd"/>
           </w:p>
           <w:p>
             <w:pPr>
@@ -9711,6 +10102,7 @@
                 <w:szCs w:val="16"/>
               </w:rPr>
             </w:pPr>
+            <w:proofErr w:type="spellStart"/>
             <w:r>
               <w:rPr>
                 <w:rFonts w:eastAsiaTheme="minorHAnsi" w:cstheme="minorHAnsi"/>
@@ -9719,6 +10111,7 @@
               </w:rPr>
               <w:t>Yearly_ExpensesK</w:t>
             </w:r>
+            <w:proofErr w:type="spellEnd"/>
           </w:p>
           <w:p>
             <w:pPr>
@@ -9735,6 +10128,7 @@
                 <w:rtl/>
               </w:rPr>
             </w:pPr>
+            <w:proofErr w:type="spellStart"/>
             <w:r>
               <w:rPr>
                 <w:rFonts w:eastAsiaTheme="minorHAnsi" w:cstheme="minorHAnsi"/>
@@ -9743,6 +10137,7 @@
               </w:rPr>
               <w:t>Avg_monthly_expense_on_pets_or_plants</w:t>
             </w:r>
+            <w:proofErr w:type="spellEnd"/>
           </w:p>
         </w:tc>
         <w:tc>
@@ -9793,6 +10188,7 @@
                 <w:szCs w:val="16"/>
               </w:rPr>
             </w:pPr>
+            <w:proofErr w:type="spellStart"/>
             <w:r>
               <w:rPr>
                 <w:rFonts w:eastAsiaTheme="minorHAnsi" w:cstheme="minorHAnsi"/>
@@ -9801,6 +10197,7 @@
               </w:rPr>
               <w:t>Avg_education_importance</w:t>
             </w:r>
+            <w:proofErr w:type="spellEnd"/>
           </w:p>
           <w:p>
             <w:pPr>
@@ -9816,6 +10213,7 @@
                 <w:szCs w:val="16"/>
               </w:rPr>
             </w:pPr>
+            <w:proofErr w:type="spellStart"/>
             <w:r>
               <w:rPr>
                 <w:rFonts w:eastAsiaTheme="minorHAnsi" w:cstheme="minorHAnsi"/>
@@ -9824,6 +10222,7 @@
               </w:rPr>
               <w:t>Most_Important_Issue</w:t>
             </w:r>
+            <w:proofErr w:type="spellEnd"/>
           </w:p>
           <w:p>
             <w:pPr>
@@ -9839,6 +10238,7 @@
                 <w:szCs w:val="16"/>
               </w:rPr>
             </w:pPr>
+            <w:proofErr w:type="spellStart"/>
             <w:r>
               <w:rPr>
                 <w:rFonts w:eastAsiaTheme="minorHAnsi" w:cstheme="minorHAnsi"/>
@@ -9847,6 +10247,7 @@
               </w:rPr>
               <w:t>Weighted_education_rank</w:t>
             </w:r>
+            <w:proofErr w:type="spellEnd"/>
           </w:p>
           <w:p>
             <w:pPr>
@@ -9862,6 +10263,7 @@
                 <w:szCs w:val="16"/>
               </w:rPr>
             </w:pPr>
+            <w:proofErr w:type="spellStart"/>
             <w:r>
               <w:rPr>
                 <w:rFonts w:eastAsiaTheme="minorHAnsi" w:cstheme="minorHAnsi"/>
@@ -9870,6 +10272,7 @@
               </w:rPr>
               <w:t>Number_of_valued_Kneset_members</w:t>
             </w:r>
+            <w:proofErr w:type="spellEnd"/>
           </w:p>
           <w:p>
             <w:pPr>
@@ -9885,6 +10288,7 @@
                 <w:szCs w:val="16"/>
               </w:rPr>
             </w:pPr>
+            <w:proofErr w:type="spellStart"/>
             <w:r>
               <w:rPr>
                 <w:rFonts w:eastAsiaTheme="minorHAnsi" w:cstheme="minorHAnsi"/>
@@ -9893,6 +10297,7 @@
               </w:rPr>
               <w:t>Avg_environmental_importance</w:t>
             </w:r>
+            <w:proofErr w:type="spellEnd"/>
           </w:p>
           <w:p>
             <w:pPr>
@@ -9908,6 +10313,7 @@
                 <w:szCs w:val="16"/>
               </w:rPr>
             </w:pPr>
+            <w:proofErr w:type="spellStart"/>
             <w:r>
               <w:rPr>
                 <w:rFonts w:eastAsiaTheme="minorHAnsi" w:cstheme="minorHAnsi"/>
@@ -9916,6 +10322,7 @@
               </w:rPr>
               <w:t>Avg_government_satisfaction</w:t>
             </w:r>
+            <w:proofErr w:type="spellEnd"/>
           </w:p>
           <w:p>
             <w:pPr>
@@ -9931,6 +10338,7 @@
                 <w:szCs w:val="16"/>
               </w:rPr>
             </w:pPr>
+            <w:proofErr w:type="spellStart"/>
             <w:r>
               <w:rPr>
                 <w:rFonts w:eastAsiaTheme="minorHAnsi" w:cstheme="minorHAnsi"/>
@@ -9939,6 +10347,7 @@
               </w:rPr>
               <w:t>Avg_Residancy_Altitude</w:t>
             </w:r>
+            <w:proofErr w:type="spellEnd"/>
           </w:p>
           <w:p>
             <w:pPr>
@@ -9954,6 +10363,7 @@
                 <w:szCs w:val="16"/>
               </w:rPr>
             </w:pPr>
+            <w:proofErr w:type="spellStart"/>
             <w:r>
               <w:rPr>
                 <w:rFonts w:eastAsiaTheme="minorHAnsi" w:cstheme="minorHAnsi"/>
@@ -9962,6 +10372,7 @@
               </w:rPr>
               <w:t>Yearly_ExpensesK</w:t>
             </w:r>
+            <w:proofErr w:type="spellEnd"/>
           </w:p>
           <w:p>
             <w:pPr>
@@ -9978,6 +10389,7 @@
                 <w:rtl/>
               </w:rPr>
             </w:pPr>
+            <w:proofErr w:type="spellStart"/>
             <w:r>
               <w:rPr>
                 <w:rFonts w:eastAsiaTheme="minorHAnsi" w:cstheme="minorHAnsi"/>
@@ -9986,6 +10398,7 @@
               </w:rPr>
               <w:t>Avg_monthly_expense_on_pets_or_plants</w:t>
             </w:r>
+            <w:proofErr w:type="spellEnd"/>
           </w:p>
         </w:tc>
         <w:tc>
@@ -10036,6 +10449,7 @@
                 <w:szCs w:val="16"/>
               </w:rPr>
             </w:pPr>
+            <w:proofErr w:type="spellStart"/>
             <w:r>
               <w:rPr>
                 <w:rFonts w:eastAsiaTheme="minorHAnsi" w:cstheme="minorHAnsi"/>
@@ -10044,6 +10458,7 @@
               </w:rPr>
               <w:t>Avg_government_satisfaction</w:t>
             </w:r>
+            <w:proofErr w:type="spellEnd"/>
           </w:p>
           <w:p>
             <w:pPr>
@@ -10059,6 +10474,7 @@
                 <w:szCs w:val="16"/>
               </w:rPr>
             </w:pPr>
+            <w:proofErr w:type="spellStart"/>
             <w:r>
               <w:rPr>
                 <w:rFonts w:eastAsiaTheme="minorHAnsi" w:cstheme="minorHAnsi"/>
@@ -10067,6 +10483,7 @@
               </w:rPr>
               <w:t>Avg_environmental_importance</w:t>
             </w:r>
+            <w:proofErr w:type="spellEnd"/>
           </w:p>
           <w:p>
             <w:pPr>
@@ -10082,6 +10499,7 @@
                 <w:szCs w:val="16"/>
               </w:rPr>
             </w:pPr>
+            <w:proofErr w:type="spellStart"/>
             <w:r>
               <w:rPr>
                 <w:rFonts w:eastAsiaTheme="minorHAnsi" w:cstheme="minorHAnsi"/>
@@ -10090,6 +10508,7 @@
               </w:rPr>
               <w:t>Weighted_education_rank</w:t>
             </w:r>
+            <w:proofErr w:type="spellEnd"/>
           </w:p>
           <w:p>
             <w:pPr>
@@ -10105,6 +10524,7 @@
                 <w:szCs w:val="16"/>
               </w:rPr>
             </w:pPr>
+            <w:proofErr w:type="spellStart"/>
             <w:r>
               <w:rPr>
                 <w:rFonts w:eastAsiaTheme="minorHAnsi" w:cstheme="minorHAnsi"/>
@@ -10113,6 +10533,7 @@
               </w:rPr>
               <w:t>Avg_Residancy_Altitude</w:t>
             </w:r>
+            <w:proofErr w:type="spellEnd"/>
           </w:p>
           <w:p>
             <w:pPr>
@@ -10128,6 +10549,7 @@
                 <w:szCs w:val="16"/>
               </w:rPr>
             </w:pPr>
+            <w:proofErr w:type="spellStart"/>
             <w:r>
               <w:rPr>
                 <w:rFonts w:eastAsiaTheme="minorHAnsi" w:cstheme="minorHAnsi"/>
@@ -10136,6 +10558,7 @@
               </w:rPr>
               <w:t>Avg_education_importance</w:t>
             </w:r>
+            <w:proofErr w:type="spellEnd"/>
           </w:p>
           <w:p>
             <w:pPr>
@@ -10151,6 +10574,7 @@
                 <w:szCs w:val="16"/>
               </w:rPr>
             </w:pPr>
+            <w:proofErr w:type="spellStart"/>
             <w:r>
               <w:rPr>
                 <w:rFonts w:eastAsiaTheme="minorHAnsi" w:cstheme="minorHAnsi"/>
@@ -10159,6 +10583,7 @@
               </w:rPr>
               <w:t>Avg_monthly_expense_on_pets_or_plants</w:t>
             </w:r>
+            <w:proofErr w:type="spellEnd"/>
           </w:p>
           <w:p>
             <w:pPr>
@@ -10174,6 +10599,7 @@
                 <w:szCs w:val="16"/>
               </w:rPr>
             </w:pPr>
+            <w:proofErr w:type="spellStart"/>
             <w:r>
               <w:rPr>
                 <w:rFonts w:eastAsiaTheme="minorHAnsi" w:cstheme="minorHAnsi"/>
@@ -10182,6 +10608,7 @@
               </w:rPr>
               <w:t>Yearly_ExpensesK</w:t>
             </w:r>
+            <w:proofErr w:type="spellEnd"/>
           </w:p>
           <w:p>
             <w:pPr>
@@ -10197,6 +10624,7 @@
                 <w:szCs w:val="16"/>
               </w:rPr>
             </w:pPr>
+            <w:proofErr w:type="spellStart"/>
             <w:r>
               <w:rPr>
                 <w:rFonts w:eastAsiaTheme="minorHAnsi" w:cstheme="minorHAnsi"/>
@@ -10205,6 +10633,7 @@
               </w:rPr>
               <w:t>Number_of_valued_Kneset_members</w:t>
             </w:r>
+            <w:proofErr w:type="spellEnd"/>
           </w:p>
           <w:p>
             <w:pPr>
@@ -10221,6 +10650,7 @@
                 <w:rtl/>
               </w:rPr>
             </w:pPr>
+            <w:proofErr w:type="spellStart"/>
             <w:r>
               <w:rPr>
                 <w:rFonts w:eastAsiaTheme="minorHAnsi" w:cstheme="minorHAnsi"/>
@@ -10229,6 +10659,7 @@
               </w:rPr>
               <w:t>Most_Important_Issue</w:t>
             </w:r>
+            <w:proofErr w:type="spellEnd"/>
           </w:p>
         </w:tc>
         <w:tc>
@@ -10283,6 +10714,7 @@
                 <w:szCs w:val="16"/>
               </w:rPr>
             </w:pPr>
+            <w:proofErr w:type="spellStart"/>
             <w:r>
               <w:rPr>
                 <w:rFonts w:eastAsiaTheme="minorHAnsi" w:cstheme="minorHAnsi"/>
@@ -10291,6 +10723,7 @@
               </w:rPr>
               <w:t>Avg_government_satisfaction</w:t>
             </w:r>
+            <w:proofErr w:type="spellEnd"/>
           </w:p>
           <w:p>
             <w:pPr>
@@ -10306,6 +10739,7 @@
                 <w:szCs w:val="16"/>
               </w:rPr>
             </w:pPr>
+            <w:proofErr w:type="spellStart"/>
             <w:r>
               <w:rPr>
                 <w:rFonts w:eastAsiaTheme="minorHAnsi" w:cstheme="minorHAnsi"/>
@@ -10314,6 +10748,7 @@
               </w:rPr>
               <w:t>Avg_education_importance</w:t>
             </w:r>
+            <w:proofErr w:type="spellEnd"/>
           </w:p>
           <w:p>
             <w:pPr>
@@ -10329,6 +10764,7 @@
                 <w:szCs w:val="16"/>
               </w:rPr>
             </w:pPr>
+            <w:proofErr w:type="spellStart"/>
             <w:r>
               <w:rPr>
                 <w:rFonts w:eastAsiaTheme="minorHAnsi" w:cstheme="minorHAnsi"/>
@@ -10337,6 +10773,7 @@
               </w:rPr>
               <w:t>Weighted_education_rank</w:t>
             </w:r>
+            <w:proofErr w:type="spellEnd"/>
           </w:p>
           <w:p>
             <w:pPr>
@@ -10352,14 +10789,17 @@
                 <w:szCs w:val="16"/>
               </w:rPr>
             </w:pPr>
+            <w:proofErr w:type="spellStart"/>
             <w:r>
               <w:rPr>
                 <w:rFonts w:eastAsiaTheme="minorHAnsi" w:cstheme="minorHAnsi"/>
                 <w:sz w:val="16"/>
                 <w:szCs w:val="16"/>
               </w:rPr>
+              <w:lastRenderedPageBreak/>
               <w:t>Avg_environmental_importance</w:t>
             </w:r>
+            <w:proofErr w:type="spellEnd"/>
           </w:p>
           <w:p>
             <w:pPr>
@@ -10375,6 +10815,7 @@
                 <w:szCs w:val="16"/>
               </w:rPr>
             </w:pPr>
+            <w:proofErr w:type="spellStart"/>
             <w:r>
               <w:rPr>
                 <w:rFonts w:eastAsiaTheme="minorHAnsi" w:cstheme="minorHAnsi"/>
@@ -10383,6 +10824,7 @@
               </w:rPr>
               <w:t>Avg_Residancy_Altitude</w:t>
             </w:r>
+            <w:proofErr w:type="spellEnd"/>
           </w:p>
           <w:p>
             <w:pPr>
@@ -10398,6 +10840,7 @@
                 <w:szCs w:val="16"/>
               </w:rPr>
             </w:pPr>
+            <w:proofErr w:type="spellStart"/>
             <w:r>
               <w:rPr>
                 <w:rFonts w:eastAsiaTheme="minorHAnsi" w:cstheme="minorHAnsi"/>
@@ -10406,6 +10849,7 @@
               </w:rPr>
               <w:t>Avg_monthly_expense_on_pets_or_plants</w:t>
             </w:r>
+            <w:proofErr w:type="spellEnd"/>
           </w:p>
           <w:p>
             <w:pPr>
@@ -10421,6 +10865,7 @@
                 <w:szCs w:val="16"/>
               </w:rPr>
             </w:pPr>
+            <w:proofErr w:type="spellStart"/>
             <w:r>
               <w:rPr>
                 <w:rFonts w:eastAsiaTheme="minorHAnsi" w:cstheme="minorHAnsi"/>
@@ -10429,6 +10874,7 @@
               </w:rPr>
               <w:t>Yearly_ExpensesK</w:t>
             </w:r>
+            <w:proofErr w:type="spellEnd"/>
           </w:p>
           <w:p>
             <w:pPr>
@@ -10444,6 +10890,7 @@
                 <w:szCs w:val="16"/>
               </w:rPr>
             </w:pPr>
+            <w:proofErr w:type="spellStart"/>
             <w:r>
               <w:rPr>
                 <w:rFonts w:eastAsiaTheme="minorHAnsi" w:cstheme="minorHAnsi"/>
@@ -10452,6 +10899,7 @@
               </w:rPr>
               <w:t>Number_of_valued_Kneset_members</w:t>
             </w:r>
+            <w:proofErr w:type="spellEnd"/>
           </w:p>
           <w:p>
             <w:pPr>
@@ -10468,6 +10916,7 @@
                 <w:rtl/>
               </w:rPr>
             </w:pPr>
+            <w:proofErr w:type="spellStart"/>
             <w:r>
               <w:rPr>
                 <w:rFonts w:eastAsiaTheme="minorHAnsi" w:cstheme="minorHAnsi"/>
@@ -10476,6 +10925,7 @@
               </w:rPr>
               <w:t>Most_Important_Issue</w:t>
             </w:r>
+            <w:proofErr w:type="spellEnd"/>
           </w:p>
         </w:tc>
         <w:tc>
@@ -10502,6 +10952,7 @@
                 <w:sz w:val="26"/>
                 <w:szCs w:val="26"/>
               </w:rPr>
+              <w:lastRenderedPageBreak/>
               <w:t>Violets</w:t>
             </w:r>
           </w:p>
@@ -10527,15 +10978,16 @@
                 <w:szCs w:val="16"/>
               </w:rPr>
             </w:pPr>
+            <w:proofErr w:type="spellStart"/>
             <w:r>
               <w:rPr>
                 <w:rFonts w:eastAsiaTheme="minorHAnsi" w:cstheme="minorHAnsi"/>
                 <w:sz w:val="16"/>
                 <w:szCs w:val="16"/>
               </w:rPr>
-              <w:lastRenderedPageBreak/>
               <w:t>Avg_education_importance</w:t>
             </w:r>
+            <w:proofErr w:type="spellEnd"/>
           </w:p>
           <w:p>
             <w:pPr>
@@ -10551,6 +11003,7 @@
                 <w:szCs w:val="16"/>
               </w:rPr>
             </w:pPr>
+            <w:proofErr w:type="spellStart"/>
             <w:r>
               <w:rPr>
                 <w:rFonts w:eastAsiaTheme="minorHAnsi" w:cstheme="minorHAnsi"/>
@@ -10559,6 +11012,7 @@
               </w:rPr>
               <w:t>Avg_environmental_importance</w:t>
             </w:r>
+            <w:proofErr w:type="spellEnd"/>
           </w:p>
           <w:p>
             <w:pPr>
@@ -10574,6 +11028,7 @@
                 <w:szCs w:val="16"/>
               </w:rPr>
             </w:pPr>
+            <w:proofErr w:type="spellStart"/>
             <w:r>
               <w:rPr>
                 <w:rFonts w:eastAsiaTheme="minorHAnsi" w:cstheme="minorHAnsi"/>
@@ -10582,6 +11037,7 @@
               </w:rPr>
               <w:t>Avg_government_satisfaction</w:t>
             </w:r>
+            <w:proofErr w:type="spellEnd"/>
           </w:p>
           <w:p>
             <w:pPr>
@@ -10597,6 +11053,7 @@
                 <w:szCs w:val="16"/>
               </w:rPr>
             </w:pPr>
+            <w:proofErr w:type="spellStart"/>
             <w:r>
               <w:rPr>
                 <w:rFonts w:eastAsiaTheme="minorHAnsi" w:cstheme="minorHAnsi"/>
@@ -10605,6 +11062,7 @@
               </w:rPr>
               <w:t>Number_of_valued_Kneset_members</w:t>
             </w:r>
+            <w:proofErr w:type="spellEnd"/>
           </w:p>
           <w:p>
             <w:pPr>
@@ -10620,6 +11078,7 @@
                 <w:szCs w:val="16"/>
               </w:rPr>
             </w:pPr>
+            <w:proofErr w:type="spellStart"/>
             <w:r>
               <w:rPr>
                 <w:rFonts w:eastAsiaTheme="minorHAnsi" w:cstheme="minorHAnsi"/>
@@ -10628,6 +11087,7 @@
               </w:rPr>
               <w:t>Weighted_education_rank</w:t>
             </w:r>
+            <w:proofErr w:type="spellEnd"/>
           </w:p>
           <w:p>
             <w:pPr>
@@ -10643,6 +11103,7 @@
                 <w:szCs w:val="16"/>
               </w:rPr>
             </w:pPr>
+            <w:proofErr w:type="spellStart"/>
             <w:r>
               <w:rPr>
                 <w:rFonts w:eastAsiaTheme="minorHAnsi" w:cstheme="minorHAnsi"/>
@@ -10651,6 +11112,7 @@
               </w:rPr>
               <w:t>Avg_Residancy_Altitude</w:t>
             </w:r>
+            <w:proofErr w:type="spellEnd"/>
           </w:p>
           <w:p>
             <w:pPr>
@@ -10666,6 +11128,7 @@
                 <w:szCs w:val="16"/>
               </w:rPr>
             </w:pPr>
+            <w:proofErr w:type="spellStart"/>
             <w:r>
               <w:rPr>
                 <w:rFonts w:eastAsiaTheme="minorHAnsi" w:cstheme="minorHAnsi"/>
@@ -10674,6 +11137,7 @@
               </w:rPr>
               <w:t>Most_Important_Issue</w:t>
             </w:r>
+            <w:proofErr w:type="spellEnd"/>
           </w:p>
           <w:p>
             <w:pPr>
@@ -10689,6 +11153,7 @@
                 <w:szCs w:val="16"/>
               </w:rPr>
             </w:pPr>
+            <w:proofErr w:type="spellStart"/>
             <w:r>
               <w:rPr>
                 <w:rFonts w:eastAsiaTheme="minorHAnsi" w:cstheme="minorHAnsi"/>
@@ -10697,6 +11162,7 @@
               </w:rPr>
               <w:t>Yearly_ExpensesK</w:t>
             </w:r>
+            <w:proofErr w:type="spellEnd"/>
           </w:p>
           <w:p>
             <w:pPr>
@@ -10713,6 +11179,7 @@
                 <w:rtl/>
               </w:rPr>
             </w:pPr>
+            <w:proofErr w:type="spellStart"/>
             <w:r>
               <w:rPr>
                 <w:rFonts w:eastAsiaTheme="minorHAnsi" w:cstheme="minorHAnsi"/>
@@ -10721,6 +11188,7 @@
               </w:rPr>
               <w:t>Avg_monthly_expense_on_pets_or_plants</w:t>
             </w:r>
+            <w:proofErr w:type="spellEnd"/>
           </w:p>
         </w:tc>
         <w:tc>
@@ -10772,6 +11240,7 @@
                 <w:szCs w:val="16"/>
               </w:rPr>
             </w:pPr>
+            <w:proofErr w:type="spellStart"/>
             <w:r>
               <w:rPr>
                 <w:rFonts w:eastAsiaTheme="minorHAnsi" w:cstheme="minorHAnsi"/>
@@ -10780,6 +11249,7 @@
               </w:rPr>
               <w:t>Avg_monthly_expense_on_pets_or_plants</w:t>
             </w:r>
+            <w:proofErr w:type="spellEnd"/>
           </w:p>
           <w:p>
             <w:pPr>
@@ -10795,6 +11265,7 @@
                 <w:szCs w:val="16"/>
               </w:rPr>
             </w:pPr>
+            <w:proofErr w:type="spellStart"/>
             <w:r>
               <w:rPr>
                 <w:rFonts w:eastAsiaTheme="minorHAnsi" w:cstheme="minorHAnsi"/>
@@ -10803,6 +11274,7 @@
               </w:rPr>
               <w:t>Avg_government_satisfaction</w:t>
             </w:r>
+            <w:proofErr w:type="spellEnd"/>
           </w:p>
           <w:p>
             <w:pPr>
@@ -10818,6 +11290,7 @@
                 <w:szCs w:val="16"/>
               </w:rPr>
             </w:pPr>
+            <w:proofErr w:type="spellStart"/>
             <w:r>
               <w:rPr>
                 <w:rFonts w:eastAsiaTheme="minorHAnsi" w:cstheme="minorHAnsi"/>
@@ -10826,6 +11299,7 @@
               </w:rPr>
               <w:t>Avg_Residancy_Altitude</w:t>
             </w:r>
+            <w:proofErr w:type="spellEnd"/>
           </w:p>
           <w:p>
             <w:pPr>
@@ -10841,6 +11315,7 @@
                 <w:szCs w:val="16"/>
               </w:rPr>
             </w:pPr>
+            <w:proofErr w:type="spellStart"/>
             <w:r>
               <w:rPr>
                 <w:rFonts w:eastAsiaTheme="minorHAnsi" w:cstheme="minorHAnsi"/>
@@ -10849,6 +11324,7 @@
               </w:rPr>
               <w:t>Weighted_education_rank</w:t>
             </w:r>
+            <w:proofErr w:type="spellEnd"/>
           </w:p>
           <w:p>
             <w:pPr>
@@ -10864,6 +11340,7 @@
                 <w:szCs w:val="16"/>
               </w:rPr>
             </w:pPr>
+            <w:proofErr w:type="spellStart"/>
             <w:r>
               <w:rPr>
                 <w:rFonts w:eastAsiaTheme="minorHAnsi" w:cstheme="minorHAnsi"/>
@@ -10872,6 +11349,7 @@
               </w:rPr>
               <w:t>Avg_environmental_importance</w:t>
             </w:r>
+            <w:proofErr w:type="spellEnd"/>
           </w:p>
           <w:p>
             <w:pPr>
@@ -10887,6 +11365,7 @@
                 <w:szCs w:val="16"/>
               </w:rPr>
             </w:pPr>
+            <w:proofErr w:type="spellStart"/>
             <w:r>
               <w:rPr>
                 <w:rFonts w:eastAsiaTheme="minorHAnsi" w:cstheme="minorHAnsi"/>
@@ -10895,6 +11374,7 @@
               </w:rPr>
               <w:t>Avg_education_importance</w:t>
             </w:r>
+            <w:proofErr w:type="spellEnd"/>
           </w:p>
           <w:p>
             <w:pPr>
@@ -10910,6 +11390,7 @@
                 <w:szCs w:val="16"/>
               </w:rPr>
             </w:pPr>
+            <w:proofErr w:type="spellStart"/>
             <w:r>
               <w:rPr>
                 <w:rFonts w:eastAsiaTheme="minorHAnsi" w:cstheme="minorHAnsi"/>
@@ -10918,6 +11399,7 @@
               </w:rPr>
               <w:t>Yearly_ExpensesK</w:t>
             </w:r>
+            <w:proofErr w:type="spellEnd"/>
           </w:p>
           <w:p>
             <w:pPr>
@@ -10933,6 +11415,7 @@
                 <w:szCs w:val="16"/>
               </w:rPr>
             </w:pPr>
+            <w:proofErr w:type="spellStart"/>
             <w:r>
               <w:rPr>
                 <w:rFonts w:eastAsiaTheme="minorHAnsi" w:cstheme="minorHAnsi"/>
@@ -10941,6 +11424,7 @@
               </w:rPr>
               <w:t>Number_of_valued_Kneset_members</w:t>
             </w:r>
+            <w:proofErr w:type="spellEnd"/>
           </w:p>
           <w:p>
             <w:pPr>
@@ -10957,6 +11441,7 @@
                 <w:rtl/>
               </w:rPr>
             </w:pPr>
+            <w:proofErr w:type="spellStart"/>
             <w:r>
               <w:rPr>
                 <w:rFonts w:eastAsiaTheme="minorHAnsi" w:cstheme="minorHAnsi"/>
@@ -10965,6 +11450,7 @@
               </w:rPr>
               <w:t>Most_Important_Issue</w:t>
             </w:r>
+            <w:proofErr w:type="spellEnd"/>
           </w:p>
         </w:tc>
         <w:tc>
@@ -11249,6 +11735,7 @@
                 <w:rtl/>
               </w:rPr>
             </w:pPr>
+            <w:proofErr w:type="spellStart"/>
             <w:r>
               <w:rPr>
                 <w:rFonts w:eastAsiaTheme="minorHAnsi" w:cstheme="minorHAnsi"/>
@@ -11258,6 +11745,7 @@
               </w:rPr>
               <w:t>Avg_Residancy_Altitude</w:t>
             </w:r>
+            <w:proofErr w:type="spellEnd"/>
           </w:p>
         </w:tc>
       </w:tr>
@@ -11324,6 +11812,7 @@
                 <w:rtl/>
               </w:rPr>
             </w:pPr>
+            <w:proofErr w:type="spellStart"/>
             <w:r>
               <w:rPr>
                 <w:rFonts w:eastAsiaTheme="minorHAnsi" w:cstheme="minorHAnsi"/>
@@ -11332,6 +11821,7 @@
               </w:rPr>
               <w:t>Avg_education_importance</w:t>
             </w:r>
+            <w:proofErr w:type="spellEnd"/>
           </w:p>
         </w:tc>
       </w:tr>
@@ -11398,6 +11888,7 @@
                 <w:rtl/>
               </w:rPr>
             </w:pPr>
+            <w:proofErr w:type="spellStart"/>
             <w:r>
               <w:rPr>
                 <w:rFonts w:eastAsiaTheme="minorHAnsi" w:cstheme="minorHAnsi"/>
@@ -11406,6 +11897,7 @@
               </w:rPr>
               <w:t>Avg_environmental_importance</w:t>
             </w:r>
+            <w:proofErr w:type="spellEnd"/>
           </w:p>
         </w:tc>
       </w:tr>
@@ -11472,6 +11964,7 @@
                 <w:rtl/>
               </w:rPr>
             </w:pPr>
+            <w:proofErr w:type="spellStart"/>
             <w:r>
               <w:rPr>
                 <w:rFonts w:eastAsiaTheme="minorHAnsi" w:cstheme="minorHAnsi"/>
@@ -11480,6 +11973,7 @@
               </w:rPr>
               <w:t>Avg_government_satisfaction</w:t>
             </w:r>
+            <w:proofErr w:type="spellEnd"/>
           </w:p>
         </w:tc>
       </w:tr>
@@ -11555,6 +12049,7 @@
                 <w:rtl/>
               </w:rPr>
             </w:pPr>
+            <w:proofErr w:type="spellStart"/>
             <w:r>
               <w:rPr>
                 <w:rFonts w:eastAsiaTheme="minorHAnsi" w:cstheme="minorHAnsi"/>
@@ -11564,6 +12059,7 @@
               </w:rPr>
               <w:t>Avg_monthly_expense_on_pets_or_plants</w:t>
             </w:r>
+            <w:proofErr w:type="spellEnd"/>
           </w:p>
         </w:tc>
       </w:tr>
@@ -11630,6 +12126,7 @@
                 <w:rtl/>
               </w:rPr>
             </w:pPr>
+            <w:proofErr w:type="spellStart"/>
             <w:r>
               <w:rPr>
                 <w:rFonts w:eastAsiaTheme="minorHAnsi" w:cstheme="minorHAnsi"/>
@@ -11638,6 +12135,7 @@
               </w:rPr>
               <w:t>Most_Important_Issue</w:t>
             </w:r>
+            <w:proofErr w:type="spellEnd"/>
           </w:p>
         </w:tc>
       </w:tr>
@@ -11713,6 +12211,7 @@
                 <w:rtl/>
               </w:rPr>
             </w:pPr>
+            <w:proofErr w:type="spellStart"/>
             <w:r>
               <w:rPr>
                 <w:rFonts w:eastAsiaTheme="minorHAnsi" w:cstheme="minorHAnsi"/>
@@ -11722,6 +12221,7 @@
               </w:rPr>
               <w:t>Number_of_valued_Kneset_members</w:t>
             </w:r>
+            <w:proofErr w:type="spellEnd"/>
           </w:p>
         </w:tc>
       </w:tr>
@@ -11797,6 +12297,7 @@
                 <w:rtl/>
               </w:rPr>
             </w:pPr>
+            <w:proofErr w:type="spellStart"/>
             <w:r>
               <w:rPr>
                 <w:rFonts w:eastAsiaTheme="minorHAnsi" w:cstheme="minorHAnsi"/>
@@ -11806,6 +12307,7 @@
               </w:rPr>
               <w:t>Weighted_education_rank</w:t>
             </w:r>
+            <w:proofErr w:type="spellEnd"/>
           </w:p>
         </w:tc>
       </w:tr>
@@ -11881,6 +12383,7 @@
                 <w:rtl/>
               </w:rPr>
             </w:pPr>
+            <w:proofErr w:type="spellStart"/>
             <w:r>
               <w:rPr>
                 <w:rFonts w:eastAsiaTheme="minorHAnsi" w:cstheme="minorHAnsi"/>
@@ -11890,6 +12393,7 @@
               </w:rPr>
               <w:t>Yearly_ExpensesK</w:t>
             </w:r>
+            <w:proofErr w:type="spellEnd"/>
           </w:p>
         </w:tc>
       </w:tr>
@@ -12067,6 +12571,7 @@
         </w:rPr>
         <w:t xml:space="preserve"> הינו </w:t>
       </w:r>
+      <w:proofErr w:type="spellStart"/>
       <w:r>
         <w:rPr>
           <w:rFonts w:eastAsiaTheme="minorHAnsi" w:cstheme="minorHAnsi" w:hint="cs"/>
@@ -12083,6 +12588,7 @@
         </w:rPr>
         <w:t>vg_monthly_expense_on_pets_or_plants</w:t>
       </w:r>
+      <w:proofErr w:type="spellEnd"/>
       <w:r>
         <w:rPr>
           <w:rFonts w:eastAsiaTheme="minorHAnsi" w:cstheme="minorHAnsi" w:hint="cs"/>
@@ -12253,6 +12759,7 @@
         </w:rPr>
         <w:t xml:space="preserve"> הינו </w:t>
       </w:r>
+      <w:proofErr w:type="spellStart"/>
       <w:r>
         <w:rPr>
           <w:rFonts w:eastAsiaTheme="minorHAnsi" w:cstheme="minorHAnsi"/>
@@ -12261,6 +12768,7 @@
         </w:rPr>
         <w:t>Weighted_education_rank</w:t>
       </w:r>
+      <w:proofErr w:type="spellEnd"/>
       <w:r>
         <w:rPr>
           <w:rFonts w:eastAsiaTheme="minorHAnsi" w:cstheme="minorHAnsi" w:hint="cs"/>
@@ -12269,26 +12777,6 @@
           <w:rtl/>
         </w:rPr>
         <w:t>.</w:t>
-      </w:r>
-    </w:p>
-    <w:p>
-      <w:pPr>
-        <w:spacing w:line="259" w:lineRule="auto"/>
-        <w:rPr>
-          <w:rFonts w:eastAsiaTheme="minorHAnsi" w:cstheme="minorHAnsi"/>
-          <w:sz w:val="26"/>
-          <w:szCs w:val="26"/>
-          <w:rtl/>
-        </w:rPr>
-      </w:pPr>
-      <w:r>
-        <w:rPr>
-          <w:rFonts w:eastAsiaTheme="minorHAnsi" w:cstheme="minorHAnsi"/>
-          <w:sz w:val="26"/>
-          <w:szCs w:val="26"/>
-          <w:rtl/>
-        </w:rPr>
-        <w:br w:type="page"/>
       </w:r>
     </w:p>
     <w:p>
@@ -12396,6 +12884,7 @@
         </w:rPr>
         <w:t xml:space="preserve"> </w:t>
       </w:r>
+      <w:proofErr w:type="spellStart"/>
       <w:r>
         <w:rPr>
           <w:rFonts w:eastAsiaTheme="minorHAnsi" w:cstheme="minorHAnsi"/>
@@ -12404,6 +12893,7 @@
         </w:rPr>
         <w:t>Weighted_education_rank</w:t>
       </w:r>
+      <w:proofErr w:type="spellEnd"/>
       <w:r>
         <w:rPr>
           <w:rFonts w:eastAsiaTheme="minorHAnsi" w:cstheme="minorHAnsi" w:hint="cs"/>
@@ -12413,6 +12903,7 @@
         </w:rPr>
         <w:t xml:space="preserve"> </w:t>
       </w:r>
+      <w:proofErr w:type="spellStart"/>
       <w:r>
         <w:rPr>
           <w:rFonts w:eastAsiaTheme="minorHAnsi" w:cstheme="minorHAnsi" w:hint="cs"/>
@@ -12429,6 +12920,7 @@
         </w:rPr>
         <w:t>vg_monthly_expense_on_pets_or_plants</w:t>
       </w:r>
+      <w:proofErr w:type="spellEnd"/>
       <w:r>
         <w:rPr>
           <w:rFonts w:eastAsiaTheme="minorHAnsi" w:cstheme="minorHAnsi" w:hint="cs"/>
@@ -12580,7 +13072,25 @@
           <w:szCs w:val="26"/>
           <w:rtl/>
         </w:rPr>
-        <w:t xml:space="preserve"> שלנו נרצה לחזק אותם, את המספרים המדויקים למניפולציה לקחנו מעת ההחלטה הבא</w:t>
+        <w:t xml:space="preserve"> שלנו נרצה לחזק אותם, את המספר</w:t>
+      </w:r>
+      <w:r>
+        <w:rPr>
+          <w:rFonts w:eastAsiaTheme="minorHAnsi" w:cstheme="minorHAnsi" w:hint="cs"/>
+          <w:sz w:val="26"/>
+          <w:szCs w:val="26"/>
+          <w:rtl/>
+        </w:rPr>
+        <w:t>ים המדויקים למניפולציה לקחנו מעץ</w:t>
+      </w:r>
+      <w:r>
+        <w:rPr>
+          <w:rFonts w:eastAsiaTheme="minorHAnsi" w:cstheme="minorHAnsi" w:hint="cs"/>
+          <w:sz w:val="26"/>
+          <w:szCs w:val="26"/>
+          <w:rtl/>
+        </w:rPr>
+        <w:t xml:space="preserve"> ההחלטה הבא</w:t>
       </w:r>
       <w:r>
         <w:rPr>
@@ -12664,6 +13174,7 @@
         </w:rPr>
         <w:t xml:space="preserve">המניפולציה כוללת הגדלת ערכי </w:t>
       </w:r>
+      <w:proofErr w:type="spellStart"/>
       <w:r>
         <w:rPr>
           <w:rFonts w:eastAsiaTheme="minorHAnsi" w:cstheme="minorHAnsi"/>
@@ -12672,6 +13183,7 @@
         </w:rPr>
         <w:t>Weighted_education_rank</w:t>
       </w:r>
+      <w:proofErr w:type="spellEnd"/>
       <w:r>
         <w:rPr>
           <w:rFonts w:eastAsiaTheme="minorHAnsi" w:cstheme="minorHAnsi" w:hint="cs"/>
@@ -12690,6 +13202,7 @@
         </w:rPr>
         <w:t xml:space="preserve">והקטנת ערכי </w:t>
       </w:r>
+      <w:proofErr w:type="spellStart"/>
       <w:r>
         <w:rPr>
           <w:rFonts w:eastAsiaTheme="minorHAnsi" w:cstheme="minorHAnsi" w:hint="cs"/>
@@ -12706,6 +13219,7 @@
         </w:rPr>
         <w:t>vg_monthly_expense_on_pets_or_plants</w:t>
       </w:r>
+      <w:proofErr w:type="spellEnd"/>
       <w:r>
         <w:rPr>
           <w:rFonts w:eastAsiaTheme="minorHAnsi" w:cstheme="minorHAnsi" w:hint="cs"/>
@@ -13174,8 +13688,6 @@
         <w:lastRenderedPageBreak/>
         <w:t>חיזוק</w:t>
       </w:r>
-      <w:bookmarkStart w:id="0" w:name="_GoBack"/>
-      <w:bookmarkEnd w:id="0"/>
       <w:r>
         <w:rPr>
           <w:rFonts w:eastAsiaTheme="minorHAnsi" w:cstheme="minorHAnsi" w:hint="cs"/>
@@ -13279,7 +13791,25 @@
           <w:szCs w:val="26"/>
           <w:rtl/>
         </w:rPr>
-        <w:t>על מנת לחזק את הקואליציה חשבנו על הוספת מפלגה שמחוץ לקואליציה אליה. על מנת לעשות זאת בחרנו על מניפולציות שיוספו את מפלגת החאקי לקואליצי</w:t>
+        <w:t xml:space="preserve">על מנת לחזק את הקואליציה חשבנו על הוספת מפלגה שמחוץ לקואליציה אליה. על מנת לעשות זאת בחרנו </w:t>
+      </w:r>
+      <w:r>
+        <w:rPr>
+          <w:rFonts w:eastAsiaTheme="minorHAnsi" w:cstheme="minorHAnsi" w:hint="cs"/>
+          <w:sz w:val="26"/>
+          <w:szCs w:val="26"/>
+          <w:rtl/>
+        </w:rPr>
+        <w:t>ב</w:t>
+      </w:r>
+      <w:r>
+        <w:rPr>
+          <w:rFonts w:eastAsiaTheme="minorHAnsi" w:cstheme="minorHAnsi" w:hint="cs"/>
+          <w:sz w:val="26"/>
+          <w:szCs w:val="26"/>
+          <w:rtl/>
+        </w:rPr>
+        <w:t>מניפולציות שיוספו את מפלגת החאקי לקואליצי</w:t>
       </w:r>
       <w:r>
         <w:rPr>
@@ -13317,6 +13847,7 @@
         </w:rPr>
         <w:t xml:space="preserve"> שלה יחסית קרובות למפלגה הכי גדולה בקואליציה, הסגולים. תכונות אלו הן </w:t>
       </w:r>
+      <w:proofErr w:type="spellStart"/>
       <w:r>
         <w:rPr>
           <w:rFonts w:eastAsiaTheme="minorHAnsi" w:cstheme="minorHAnsi"/>
@@ -13325,6 +13856,7 @@
         </w:rPr>
         <w:t>Weighted_education_rank</w:t>
       </w:r>
+      <w:proofErr w:type="spellEnd"/>
       <w:r>
         <w:rPr>
           <w:rFonts w:eastAsiaTheme="minorHAnsi" w:cstheme="minorHAnsi" w:hint="cs"/>
@@ -13334,6 +13866,7 @@
         </w:rPr>
         <w:t xml:space="preserve"> </w:t>
       </w:r>
+      <w:proofErr w:type="spellStart"/>
       <w:r>
         <w:rPr>
           <w:rFonts w:eastAsiaTheme="minorHAnsi" w:cstheme="minorHAnsi"/>
@@ -13342,6 +13875,7 @@
         </w:rPr>
         <w:t>Avg_Residancy_Altitude</w:t>
       </w:r>
+      <w:proofErr w:type="spellEnd"/>
       <w:r>
         <w:rPr>
           <w:rFonts w:eastAsiaTheme="minorHAnsi" w:cstheme="minorHAnsi" w:hint="cs"/>
@@ -13406,7 +13940,42 @@
           <w:szCs w:val="26"/>
           <w:rtl/>
         </w:rPr>
-        <w:t>המניפולציה שביצענו הייתה לקרב את תכונות אלו אל מרכז האשכול שהרכיב את הקואליציה ובצורה זו למנוע מתכונות אלו ליצור הפרדה בין האשכולו</w:t>
+        <w:t>המניפולציה שביצענו הייתה לקרב את תכונות אלו אל מרכז האשכול</w:t>
+      </w:r>
+      <w:r>
+        <w:rPr>
+          <w:rFonts w:eastAsiaTheme="minorHAnsi" w:cstheme="minorHAnsi" w:hint="cs"/>
+          <w:sz w:val="26"/>
+          <w:szCs w:val="26"/>
+          <w:rtl/>
+        </w:rPr>
+        <w:t>(קירוב הערכים לתוחלת ה</w:t>
+      </w:r>
+      <w:r>
+        <w:rPr>
+          <w:rFonts w:eastAsiaTheme="minorHAnsi" w:cstheme="minorHAnsi"/>
+          <w:sz w:val="26"/>
+          <w:szCs w:val="26"/>
+        </w:rPr>
+        <w:t>cluster</w:t>
+      </w:r>
+      <w:r>
+        <w:rPr>
+          <w:rFonts w:eastAsiaTheme="minorHAnsi" w:cstheme="minorHAnsi" w:hint="cs"/>
+          <w:sz w:val="26"/>
+          <w:szCs w:val="26"/>
+          <w:rtl/>
+        </w:rPr>
+        <w:t>)</w:t>
+      </w:r>
+      <w:r>
+        <w:rPr>
+          <w:rFonts w:eastAsiaTheme="minorHAnsi" w:cstheme="minorHAnsi" w:hint="cs"/>
+          <w:sz w:val="26"/>
+          <w:szCs w:val="26"/>
+          <w:rtl/>
+        </w:rPr>
+        <w:t xml:space="preserve"> שהרכיב את הקואליציה ובצורה זו למנוע מתכונות אלו ליצור הפרדה בין האשכולו</w:t>
       </w:r>
       <w:r>
         <w:rPr>
@@ -13627,6 +14196,7 @@
       <w:r>
         <w:t xml:space="preserve"> </w:t>
       </w:r>
+      <w:proofErr w:type="gramStart"/>
       <w:r>
         <w:rPr>
           <w:rFonts w:eastAsiaTheme="minorHAnsi" w:cstheme="minorHAnsi"/>
@@ -13649,7 +14219,16 @@
           <w:sz w:val="26"/>
           <w:szCs w:val="26"/>
         </w:rPr>
-        <w:t xml:space="preserve">, </w:t>
+        <w:t>,</w:t>
+      </w:r>
+      <w:proofErr w:type="gramEnd"/>
+      <w:r>
+        <w:rPr>
+          <w:rFonts w:eastAsiaTheme="minorHAnsi" w:cstheme="minorHAnsi"/>
+          <w:sz w:val="26"/>
+          <w:szCs w:val="26"/>
+        </w:rPr>
+        <w:t xml:space="preserve"> </w:t>
       </w:r>
       <w:r>
         <w:rPr>
@@ -13781,6 +14360,7 @@
         </w:rPr>
         <w:t xml:space="preserve">סביר זאת על ידי הפיצ'ר שחשוב עבורן שהוא </w:t>
       </w:r>
+      <w:proofErr w:type="spellStart"/>
       <w:r>
         <w:rPr>
           <w:rFonts w:eastAsiaTheme="minorHAnsi" w:cstheme="minorHAnsi"/>
@@ -13789,6 +14369,7 @@
         </w:rPr>
         <w:t>Avg_monthly_expense_on_pets_or_plants</w:t>
       </w:r>
+      <w:proofErr w:type="spellEnd"/>
       <w:r>
         <w:rPr>
           <w:rFonts w:eastAsiaTheme="minorHAnsi" w:cstheme="minorHAnsi" w:hint="cs"/>
@@ -14061,6 +14642,8 @@
         </w:rPr>
         <w:t xml:space="preserve"> בגלל שהיו מפוזרים מידי בין האשכולות).</w:t>
       </w:r>
+      <w:bookmarkStart w:id="0" w:name="_GoBack"/>
+      <w:bookmarkEnd w:id="0"/>
     </w:p>
     <w:sectPr>
       <w:pgSz w:w="12240" w:h="15840"/>
@@ -14073,7 +14656,7 @@
 </file>
 
 <file path=word/numbering.xml><?xml version="1.0" encoding="utf-8"?>
-<w:numbering xmlns:wpc="http://schemas.microsoft.com/office/word/2010/wordprocessingCanvas" xmlns:cx="http://schemas.microsoft.com/office/drawing/2014/chartex" xmlns:cx1="http://schemas.microsoft.com/office/drawing/2015/9/8/chartex" xmlns:cx2="http://schemas.microsoft.com/office/drawing/2015/10/21/chartex" xmlns:cx3="http://schemas.microsoft.com/office/drawing/2016/5/9/chartex" xmlns:cx4="http://schemas.microsoft.com/office/drawing/2016/5/10/chartex" xmlns:cx5="http://schemas.microsoft.com/office/drawing/2016/5/11/chartex" xmlns:cx6="http://schemas.microsoft.com/office/drawing/2016/5/12/chartex" xmlns:cx7="http://schemas.microsoft.com/office/drawing/2016/5/13/chartex" xmlns:cx8="http://schemas.microsoft.com/office/drawing/2016/5/14/chartex" xmlns:mc="http://schemas.openxmlformats.org/markup-compatibility/2006" xmlns:aink="http://schemas.microsoft.com/office/drawing/2016/ink" xmlns:am3d="http://schemas.microsoft.com/office/drawing/2017/model3d" xmlns:o="urn:schemas-microsoft-com:office:office" xmlns:r="http://schemas.openxmlformats.org/officeDocument/2006/relationships" xmlns:m="http://schemas.openxmlformats.org/officeDocument/2006/math" xmlns:v="urn:schemas-microsoft-com:vml" xmlns:wp14="http://schemas.microsoft.com/office/word/2010/wordprocessingDrawing" xmlns:wp="http://schemas.openxmlformats.org/drawingml/2006/wordprocessingDrawing" xmlns:w10="urn:schemas-microsoft-com:office:word" xmlns:w="http://schemas.openxmlformats.org/wordprocessingml/2006/main" xmlns:w14="http://schemas.microsoft.com/office/word/2010/wordml" xmlns:w15="http://schemas.microsoft.com/office/word/2012/wordml" xmlns:w16cid="http://schemas.microsoft.com/office/word/2016/wordml/cid" xmlns:w16se="http://schemas.microsoft.com/office/word/2015/wordml/symex" xmlns:wpg="http://schemas.microsoft.com/office/word/2010/wordprocessingGroup" xmlns:wpi="http://schemas.microsoft.com/office/word/2010/wordprocessingInk" xmlns:wne="http://schemas.microsoft.com/office/word/2006/wordml" xmlns:wps="http://schemas.microsoft.com/office/word/2010/wordprocessingShape" mc:Ignorable="w14 w15 w16se w16cid wp14">
+<w:numbering xmlns:wpc="http://schemas.microsoft.com/office/word/2010/wordprocessingCanvas" xmlns:mc="http://schemas.openxmlformats.org/markup-compatibility/2006" xmlns:o="urn:schemas-microsoft-com:office:office" xmlns:r="http://schemas.openxmlformats.org/officeDocument/2006/relationships" xmlns:m="http://schemas.openxmlformats.org/officeDocument/2006/math" xmlns:v="urn:schemas-microsoft-com:vml" xmlns:wp14="http://schemas.microsoft.com/office/word/2010/wordprocessingDrawing" xmlns:wp="http://schemas.openxmlformats.org/drawingml/2006/wordprocessingDrawing" xmlns:w10="urn:schemas-microsoft-com:office:word" xmlns:w="http://schemas.openxmlformats.org/wordprocessingml/2006/main" xmlns:w14="http://schemas.microsoft.com/office/word/2010/wordml" xmlns:w15="http://schemas.microsoft.com/office/word/2012/wordml" xmlns:wpg="http://schemas.microsoft.com/office/word/2010/wordprocessingGroup" xmlns:wpi="http://schemas.microsoft.com/office/word/2010/wordprocessingInk" xmlns:wne="http://schemas.microsoft.com/office/word/2006/wordml" xmlns:wps="http://schemas.microsoft.com/office/word/2010/wordprocessingShape" mc:Ignorable="w14 w15 wp14">
   <w:abstractNum w:abstractNumId="0" w15:restartNumberingAfterBreak="0">
     <w:nsid w:val="057D4038"/>
     <w:multiLevelType w:val="hybridMultilevel"/>
@@ -16138,7 +16721,7 @@
 </file>
 
 <file path=word/styles.xml><?xml version="1.0" encoding="utf-8"?>
-<w:styles xmlns:mc="http://schemas.openxmlformats.org/markup-compatibility/2006" xmlns:r="http://schemas.openxmlformats.org/officeDocument/2006/relationships" xmlns:w="http://schemas.openxmlformats.org/wordprocessingml/2006/main" xmlns:w14="http://schemas.microsoft.com/office/word/2010/wordml" xmlns:w15="http://schemas.microsoft.com/office/word/2012/wordml" xmlns:w16cid="http://schemas.microsoft.com/office/word/2016/wordml/cid" xmlns:w16se="http://schemas.microsoft.com/office/word/2015/wordml/symex" mc:Ignorable="w14 w15 w16se w16cid">
+<w:styles xmlns:mc="http://schemas.openxmlformats.org/markup-compatibility/2006" xmlns:r="http://schemas.openxmlformats.org/officeDocument/2006/relationships" xmlns:w="http://schemas.openxmlformats.org/wordprocessingml/2006/main" xmlns:w14="http://schemas.microsoft.com/office/word/2010/wordml" xmlns:w15="http://schemas.microsoft.com/office/word/2012/wordml" mc:Ignorable="w14 w15">
   <w:docDefaults>
     <w:rPrDefault>
       <w:rPr>
@@ -16154,7 +16737,7 @@
       </w:pPr>
     </w:pPrDefault>
   </w:docDefaults>
-  <w:latentStyles w:defLockedState="0" w:defUIPriority="99" w:defSemiHidden="0" w:defUnhideWhenUsed="0" w:defQFormat="0" w:count="376">
+  <w:latentStyles w:defLockedState="0" w:defUIPriority="99" w:defSemiHidden="0" w:defUnhideWhenUsed="0" w:defQFormat="0" w:count="371">
     <w:lsdException w:name="Normal" w:uiPriority="0" w:qFormat="1"/>
     <w:lsdException w:name="heading 1" w:uiPriority="9" w:qFormat="1"/>
     <w:lsdException w:name="heading 2" w:semiHidden="1" w:uiPriority="9" w:unhideWhenUsed="1" w:qFormat="1"/>
@@ -16526,11 +17109,6 @@
     <w:lsdException w:name="List Table 5 Dark Accent 6" w:uiPriority="50"/>
     <w:lsdException w:name="List Table 6 Colorful Accent 6" w:uiPriority="51"/>
     <w:lsdException w:name="List Table 7 Colorful Accent 6" w:uiPriority="52"/>
-    <w:lsdException w:name="Mention" w:semiHidden="1" w:unhideWhenUsed="1"/>
-    <w:lsdException w:name="Smart Hyperlink" w:semiHidden="1" w:unhideWhenUsed="1"/>
-    <w:lsdException w:name="Hashtag" w:semiHidden="1" w:unhideWhenUsed="1"/>
-    <w:lsdException w:name="Unresolved Mention" w:semiHidden="1" w:unhideWhenUsed="1"/>
-    <w:lsdException w:name="Smart Link" w:semiHidden="1" w:unhideWhenUsed="1"/>
   </w:latentStyles>
   <w:style w:type="paragraph" w:default="1" w:styleId="Normal">
     <w:name w:val="Normal"/>

</xml_diff>